<commit_message>
Revise PRISM_SRP_Processor.R to combine CNRFC and PRISM data
</commit_message>
<xml_diff>
--- a/Supply/Documentation/Model_Workflows.docx
+++ b/Supply/Documentation/Model_Workflows.docx
@@ -4,15 +4,360 @@
   <w:body>
     <w:p>
       <w:pPr>
+        <w:pStyle w:val="Heading1"/>
+        <w:rPr>
+          <w:b/>
+          <w:bCs/>
+        </w:rPr>
+      </w:pPr>
+      <w:r>
+        <w:rPr>
+          <w:b/>
+          <w:bCs/>
+        </w:rPr>
+        <w:t>PRMS</w:t>
+      </w:r>
+    </w:p>
+    <w:p>
+      <w:pPr>
         <w:pStyle w:val="Heading2"/>
       </w:pPr>
+      <w:r>
+        <w:t>Getting Started</w:t>
+      </w:r>
+    </w:p>
+    <w:p>
+      <w:pPr>
+        <w:pStyle w:val="ListParagraph"/>
+        <w:numPr>
+          <w:ilvl w:val="0"/>
+          <w:numId w:val="10"/>
+        </w:numPr>
+        <w:spacing w:after="160" w:line="259" w:lineRule="auto"/>
+      </w:pPr>
+      <w:bookmarkStart w:id="0" w:name="_Hlk110324931"/>
+      <w:r>
+        <w:t xml:space="preserve">Download the </w:t>
+      </w:r>
+      <w:r>
+        <w:rPr>
+          <w:b/>
+          <w:bCs/>
+        </w:rPr>
+        <w:t>RR_PRMS</w:t>
+      </w:r>
+      <w:r>
+        <w:t xml:space="preserve"> folder and save it to your C drive</w:t>
+      </w:r>
+    </w:p>
+    <w:bookmarkEnd w:id="0"/>
+    <w:p>
+      <w:pPr>
+        <w:pStyle w:val="ListParagraph"/>
+        <w:numPr>
+          <w:ilvl w:val="1"/>
+          <w:numId w:val="10"/>
+        </w:numPr>
+        <w:spacing w:after="160" w:line="259" w:lineRule="auto"/>
+        <w:rPr>
+          <w:b/>
+          <w:bCs/>
+        </w:rPr>
+      </w:pPr>
+      <w:r>
+        <w:rPr>
+          <w:b/>
+          <w:bCs/>
+        </w:rPr>
+        <w:t>S:\DWR\VOL1\WQC-PT\Cannabis - Regional Policies\Modeling\RR_PRMS</w:t>
+      </w:r>
+    </w:p>
+    <w:p>
+      <w:pPr>
+        <w:pStyle w:val="ListParagraph"/>
+        <w:numPr>
+          <w:ilvl w:val="0"/>
+          <w:numId w:val="10"/>
+        </w:numPr>
+        <w:spacing w:after="160" w:line="259" w:lineRule="auto"/>
+        <w:rPr>
+          <w:b/>
+          <w:bCs/>
+        </w:rPr>
+      </w:pPr>
+      <w:r>
+        <w:t xml:space="preserve">Navigate to this folder: </w:t>
+      </w:r>
+      <w:r>
+        <w:rPr>
+          <w:b/>
+          <w:bCs/>
+        </w:rPr>
+        <w:t>RR_PRMS\PRMS\input\</w:t>
+      </w:r>
+      <w:proofErr w:type="spellStart"/>
+      <w:r>
+        <w:rPr>
+          <w:b/>
+          <w:bCs/>
+        </w:rPr>
+        <w:t>climate_scenarios</w:t>
+      </w:r>
+      <w:proofErr w:type="spellEnd"/>
+    </w:p>
+    <w:p>
+      <w:pPr>
+        <w:pStyle w:val="ListParagraph"/>
+        <w:numPr>
+          <w:ilvl w:val="0"/>
+          <w:numId w:val="10"/>
+        </w:numPr>
+        <w:spacing w:after="160" w:line="259" w:lineRule="auto"/>
+        <w:rPr>
+          <w:b/>
+          <w:bCs/>
+          <w:color w:val="00B0F0"/>
+        </w:rPr>
+      </w:pPr>
+      <w:r>
+        <w:t>Rename</w:t>
+      </w:r>
+      <w:r>
+        <w:rPr>
+          <w:color w:val="00B0F0"/>
+        </w:rPr>
+        <w:t xml:space="preserve"> data_update_to_6.21.2022_ZEROprecip_to_Oct.dat </w:t>
+      </w:r>
+      <w:r>
+        <w:t xml:space="preserve">to </w:t>
+      </w:r>
+      <w:r>
+        <w:rPr>
+          <w:color w:val="00B0F0"/>
+        </w:rPr>
+        <w:t>data_update_to_2023-05-07.dat</w:t>
+      </w:r>
+      <w:r>
+        <w:rPr>
+          <w:color w:val="00B0F0"/>
+        </w:rPr>
+        <w:t xml:space="preserve">. </w:t>
+      </w:r>
+      <w:r>
+        <w:t>For the rest of this S</w:t>
+      </w:r>
+      <w:r>
+        <w:t>OP</w:t>
+      </w:r>
+      <w:r>
+        <w:t xml:space="preserve">, this file will be called the DAT File. </w:t>
+      </w:r>
+    </w:p>
+    <w:p>
+      <w:pPr>
+        <w:pStyle w:val="ListParagraph"/>
+        <w:numPr>
+          <w:ilvl w:val="0"/>
+          <w:numId w:val="10"/>
+        </w:numPr>
+        <w:spacing w:after="160" w:line="259" w:lineRule="auto"/>
+      </w:pPr>
+      <w:r>
+        <w:t xml:space="preserve">Clone </w:t>
+      </w:r>
+      <w:r>
+        <w:t xml:space="preserve">the </w:t>
+      </w:r>
+      <w:hyperlink r:id="rId7" w:history="1">
+        <w:r>
+          <w:rPr>
+            <w:rStyle w:val="Hyperlink"/>
+          </w:rPr>
+          <w:t>DWRAT_DataScraping</w:t>
+        </w:r>
+      </w:hyperlink>
+      <w:r>
+        <w:t xml:space="preserve"> GitHub Repository</w:t>
+      </w:r>
+      <w:r>
+        <w:t xml:space="preserve"> to your computer.</w:t>
+      </w:r>
+    </w:p>
+    <w:p>
+      <w:pPr>
+        <w:pStyle w:val="ListParagraph"/>
+        <w:numPr>
+          <w:ilvl w:val="1"/>
+          <w:numId w:val="10"/>
+        </w:numPr>
+        <w:spacing w:after="160" w:line="259" w:lineRule="auto"/>
+      </w:pPr>
+      <w:r>
+        <w:t>Navigate to the location you want to save the repository to.</w:t>
+      </w:r>
+    </w:p>
+    <w:p>
+      <w:pPr>
+        <w:pStyle w:val="ListParagraph"/>
+        <w:numPr>
+          <w:ilvl w:val="1"/>
+          <w:numId w:val="10"/>
+        </w:numPr>
+        <w:spacing w:after="160" w:line="259" w:lineRule="auto"/>
+      </w:pPr>
+      <w:r>
+        <w:t>Open Command Prompt.</w:t>
+      </w:r>
+    </w:p>
+    <w:p>
+      <w:pPr>
+        <w:pStyle w:val="ListParagraph"/>
+        <w:numPr>
+          <w:ilvl w:val="1"/>
+          <w:numId w:val="10"/>
+        </w:numPr>
+        <w:spacing w:after="160" w:line="259" w:lineRule="auto"/>
+      </w:pPr>
+      <w:r>
+        <w:t>Type the cloning code in Command Prompt.</w:t>
+      </w:r>
+    </w:p>
+    <w:p>
+      <w:pPr>
+        <w:ind w:left="1080"/>
+        <w:contextualSpacing/>
+        <w:rPr>
+          <w:rFonts w:ascii="Calibri" w:hAnsi="Calibri" w:cs="Calibri"/>
+          <w:color w:val="00B0F0"/>
+        </w:rPr>
+      </w:pPr>
+      <w:r>
+        <w:rPr>
+          <w:rFonts w:ascii="Calibri" w:hAnsi="Calibri" w:cs="Calibri"/>
+          <w:color w:val="00B0F0"/>
+        </w:rPr>
+        <w:t>#Syntax#</w:t>
+      </w:r>
+    </w:p>
+    <w:p>
+      <w:pPr>
+        <w:ind w:left="1080"/>
+        <w:contextualSpacing/>
+        <w:rPr>
+          <w:color w:val="00B0F0"/>
+        </w:rPr>
+      </w:pPr>
+      <w:r>
+        <w:rPr>
+          <w:rStyle w:val="HTMLCode"/>
+          <w:rFonts w:ascii="Consolas" w:hAnsi="Consolas"/>
+          <w:color w:val="00B0F0"/>
+        </w:rPr>
+        <w:t xml:space="preserve">git clone --branch &lt;branch name&gt; &lt;remote repository </w:t>
+      </w:r>
+      <w:proofErr w:type="spellStart"/>
+      <w:r>
+        <w:rPr>
+          <w:rStyle w:val="HTMLCode"/>
+          <w:rFonts w:ascii="Consolas" w:hAnsi="Consolas"/>
+          <w:color w:val="00B0F0"/>
+        </w:rPr>
+        <w:t>url</w:t>
+      </w:r>
+      <w:proofErr w:type="spellEnd"/>
+      <w:r>
+        <w:rPr>
+          <w:rStyle w:val="HTMLCode"/>
+          <w:rFonts w:ascii="Consolas" w:hAnsi="Consolas"/>
+          <w:color w:val="00B0F0"/>
+        </w:rPr>
+        <w:t>&gt;</w:t>
+      </w:r>
+      <w:r>
+        <w:rPr>
+          <w:rFonts w:ascii="Calibri" w:hAnsi="Calibri" w:cs="Calibri"/>
+          <w:color w:val="00B0F0"/>
+        </w:rPr>
+        <w:t> </w:t>
+      </w:r>
+    </w:p>
+    <w:p>
+      <w:pPr>
+        <w:pStyle w:val="NormalWeb"/>
+        <w:spacing w:before="0" w:beforeAutospacing="0" w:after="0" w:afterAutospacing="0"/>
+        <w:ind w:left="1080"/>
+        <w:contextualSpacing/>
+        <w:rPr>
+          <w:rFonts w:ascii="Calibri" w:hAnsi="Calibri" w:cs="Calibri"/>
+          <w:color w:val="00B0F0"/>
+          <w:sz w:val="22"/>
+          <w:szCs w:val="22"/>
+        </w:rPr>
+      </w:pPr>
+      <w:r>
+        <w:rPr>
+          <w:rFonts w:ascii="Calibri" w:hAnsi="Calibri" w:cs="Calibri"/>
+          <w:color w:val="00B0F0"/>
+          <w:sz w:val="22"/>
+          <w:szCs w:val="22"/>
+        </w:rPr>
+        <w:t>#Example#</w:t>
+      </w:r>
+    </w:p>
+    <w:p>
+      <w:pPr>
+        <w:pStyle w:val="NormalWeb"/>
+        <w:spacing w:before="0" w:beforeAutospacing="0" w:after="0"/>
+        <w:ind w:left="1080"/>
+        <w:contextualSpacing/>
+        <w:rPr>
+          <w:rFonts w:ascii="Consolas" w:hAnsi="Consolas" w:cs="Courier New"/>
+          <w:color w:val="00B0F0"/>
+          <w:sz w:val="22"/>
+          <w:szCs w:val="22"/>
+        </w:rPr>
+      </w:pPr>
+      <w:r>
+        <w:rPr>
+          <w:rStyle w:val="HTMLCode"/>
+          <w:rFonts w:ascii="Consolas" w:hAnsi="Consolas"/>
+          <w:color w:val="00B0F0"/>
+          <w:sz w:val="22"/>
+          <w:szCs w:val="22"/>
+        </w:rPr>
+        <w:t xml:space="preserve">git clone --branch Payman </w:t>
+      </w:r>
+    </w:p>
+    <w:p>
+      <w:pPr>
+        <w:pStyle w:val="NormalWeb"/>
+        <w:numPr>
+          <w:ilvl w:val="1"/>
+          <w:numId w:val="10"/>
+        </w:numPr>
+        <w:spacing w:before="0" w:beforeAutospacing="0" w:after="0" w:afterAutospacing="0"/>
+        <w:contextualSpacing/>
+        <w:rPr>
+          <w:rFonts w:ascii="Calibri" w:hAnsi="Calibri" w:cs="Calibri"/>
+          <w:sz w:val="22"/>
+          <w:szCs w:val="22"/>
+        </w:rPr>
+      </w:pPr>
+      <w:r>
+        <w:rPr>
+          <w:rFonts w:ascii="Calibri" w:hAnsi="Calibri" w:cs="Calibri"/>
+          <w:sz w:val="22"/>
+          <w:szCs w:val="22"/>
+        </w:rPr>
+        <w:t>Upon completion, your branch should be completely downloaded to the location you had indicated. Command Prompt will also provide a message indicating completion.</w:t>
+      </w:r>
     </w:p>
     <w:p>
       <w:pPr>
         <w:pStyle w:val="Heading2"/>
       </w:pPr>
       <w:r>
-        <w:t>Order of Operations for RR PRMS Data Scraping/Processing</w:t>
+        <w:t>Downsizer</w:t>
       </w:r>
     </w:p>
     <w:p>
@@ -20,429 +365,2203 @@
         <w:pStyle w:val="ListParagraph"/>
         <w:numPr>
           <w:ilvl w:val="0"/>
-          <w:numId w:val="8"/>
-        </w:numPr>
-      </w:pPr>
-      <w:r>
-        <w:t xml:space="preserve">Run Downsizer for the Observed Data Range: </w:t>
-      </w:r>
-      <w:r>
-        <w:t xml:space="preserve"> 4/1/2023 – </w:t>
-      </w:r>
-      <w:proofErr w:type="gramStart"/>
-      <w:r>
-        <w:t>5/8/2023</w:t>
-      </w:r>
-      <w:proofErr w:type="gramEnd"/>
+          <w:numId w:val="11"/>
+        </w:numPr>
+        <w:spacing w:after="160" w:line="259" w:lineRule="auto"/>
+      </w:pPr>
+      <w:r>
+        <w:t xml:space="preserve">Navigate to </w:t>
+      </w:r>
+      <w:r>
+        <w:rPr>
+          <w:color w:val="0070C0"/>
+        </w:rPr>
+        <w:t xml:space="preserve">C:\RR_PRMS\PRMS\input\data_file_prep\downsizer_raw_data </w:t>
+      </w:r>
+      <w:r>
+        <w:t xml:space="preserve">and click on </w:t>
+      </w:r>
+      <w:r>
+        <w:t>downsizer-client-64bit-3.2.4.jar</w:t>
+      </w:r>
+      <w:r>
+        <w:t xml:space="preserve"> to open for downsizer program for precipitation. </w:t>
+      </w:r>
     </w:p>
     <w:p>
       <w:pPr>
         <w:pStyle w:val="ListParagraph"/>
         <w:numPr>
           <w:ilvl w:val="0"/>
-          <w:numId w:val="8"/>
-        </w:numPr>
-      </w:pPr>
-      <w:r>
-        <w:t xml:space="preserve">Run </w:t>
+          <w:numId w:val="11"/>
+        </w:numPr>
+        <w:spacing w:after="160" w:line="259" w:lineRule="auto"/>
+      </w:pPr>
+      <w:r>
+        <w:t xml:space="preserve">Exit out of the World Wind window. </w:t>
+      </w:r>
+    </w:p>
+    <w:p>
+      <w:pPr>
+        <w:numPr>
+          <w:ilvl w:val="0"/>
+          <w:numId w:val="11"/>
+        </w:numPr>
+        <w:textAlignment w:val="center"/>
+        <w:rPr>
+          <w:rFonts w:ascii="Calibri" w:eastAsia="Times New Roman" w:hAnsi="Calibri" w:cs="Calibri"/>
+          <w:b/>
+          <w:bCs/>
+        </w:rPr>
+      </w:pPr>
+      <w:r>
+        <w:rPr>
+          <w:rFonts w:ascii="Calibri" w:eastAsia="Times New Roman" w:hAnsi="Calibri" w:cs="Calibri"/>
+        </w:rPr>
+        <w:t>Select</w:t>
+      </w:r>
+      <w:r>
+        <w:rPr>
+          <w:rFonts w:ascii="Calibri" w:eastAsia="Times New Roman" w:hAnsi="Calibri" w:cs="Calibri"/>
+          <w:b/>
+          <w:bCs/>
+        </w:rPr>
+        <w:t xml:space="preserve"> Period </w:t>
+      </w:r>
+    </w:p>
+    <w:p>
+      <w:pPr>
+        <w:numPr>
+          <w:ilvl w:val="1"/>
+          <w:numId w:val="11"/>
+        </w:numPr>
+        <w:textAlignment w:val="center"/>
+        <w:rPr>
+          <w:rFonts w:ascii="Calibri" w:eastAsia="Times New Roman" w:hAnsi="Calibri" w:cs="Calibri"/>
+        </w:rPr>
+      </w:pPr>
+      <w:r>
+        <w:rPr>
+          <w:rFonts w:ascii="Calibri" w:eastAsia="Times New Roman" w:hAnsi="Calibri" w:cs="Calibri"/>
+          <w:b/>
+          <w:bCs/>
+        </w:rPr>
+        <w:t xml:space="preserve">Start Date: </w:t>
+      </w:r>
+      <w:r>
+        <w:rPr>
+          <w:rFonts w:ascii="Calibri" w:eastAsia="Times New Roman" w:hAnsi="Calibri" w:cs="Calibri"/>
+        </w:rPr>
+        <w:t>beginning of previous month because climate stations are always updating historical data for QAQC purposes</w:t>
+      </w:r>
+    </w:p>
+    <w:p>
+      <w:pPr>
+        <w:numPr>
+          <w:ilvl w:val="1"/>
+          <w:numId w:val="11"/>
+        </w:numPr>
+        <w:textAlignment w:val="center"/>
+        <w:rPr>
+          <w:rFonts w:ascii="Calibri" w:eastAsia="Times New Roman" w:hAnsi="Calibri" w:cs="Calibri"/>
+        </w:rPr>
+      </w:pPr>
+      <w:r>
+        <w:rPr>
+          <w:rFonts w:ascii="Calibri" w:eastAsia="Times New Roman" w:hAnsi="Calibri" w:cs="Calibri"/>
+          <w:b/>
+          <w:bCs/>
+        </w:rPr>
+        <w:t xml:space="preserve">End Date: </w:t>
+      </w:r>
+      <w:r>
+        <w:rPr>
+          <w:rFonts w:ascii="Calibri" w:eastAsia="Times New Roman" w:hAnsi="Calibri" w:cs="Calibri"/>
+        </w:rPr>
+        <w:t>End of Observed Data Range (yesterday)</w:t>
+      </w:r>
+    </w:p>
+    <w:p>
+      <w:pPr>
+        <w:numPr>
+          <w:ilvl w:val="0"/>
+          <w:numId w:val="11"/>
+        </w:numPr>
+        <w:textAlignment w:val="center"/>
+        <w:rPr>
+          <w:rFonts w:ascii="Calibri" w:eastAsia="Times New Roman" w:hAnsi="Calibri" w:cs="Calibri"/>
+          <w:b/>
+          <w:bCs/>
+        </w:rPr>
+      </w:pPr>
+      <w:r>
+        <w:rPr>
+          <w:rFonts w:ascii="Calibri" w:eastAsia="Times New Roman" w:hAnsi="Calibri" w:cs="Calibri"/>
+        </w:rPr>
+        <w:t>Select</w:t>
+      </w:r>
+      <w:r>
+        <w:rPr>
+          <w:rFonts w:ascii="Calibri" w:eastAsia="Times New Roman" w:hAnsi="Calibri" w:cs="Calibri"/>
+          <w:b/>
+          <w:bCs/>
+        </w:rPr>
+        <w:t xml:space="preserve"> Output File</w:t>
+      </w:r>
+    </w:p>
+    <w:p>
+      <w:pPr>
+        <w:numPr>
+          <w:ilvl w:val="1"/>
+          <w:numId w:val="11"/>
+        </w:numPr>
+        <w:textAlignment w:val="center"/>
+        <w:rPr>
+          <w:rFonts w:ascii="Calibri" w:eastAsia="Times New Roman" w:hAnsi="Calibri" w:cs="Calibri"/>
+        </w:rPr>
+      </w:pPr>
+      <w:r>
+        <w:rPr>
+          <w:rFonts w:ascii="Calibri" w:eastAsia="Times New Roman" w:hAnsi="Calibri" w:cs="Calibri"/>
+        </w:rPr>
+        <w:t>Browse to downsizer folder (</w:t>
       </w:r>
       <w:proofErr w:type="spellStart"/>
       <w:r>
-        <w:t>PRISM_Scraper.R</w:t>
+        <w:rPr>
+          <w:rFonts w:ascii="Calibri" w:eastAsia="Times New Roman" w:hAnsi="Calibri" w:cs="Calibri"/>
+        </w:rPr>
+        <w:t>downsizer_raw_data</w:t>
       </w:r>
       <w:proofErr w:type="spellEnd"/>
       <w:r>
-        <w:t xml:space="preserve"> to download PRISM temperature and precipitation </w:t>
-      </w:r>
-      <w:proofErr w:type="gramStart"/>
-      <w:r>
-        <w:t>data</w:t>
-      </w:r>
-      <w:proofErr w:type="gramEnd"/>
-    </w:p>
-    <w:p>
-      <w:pPr>
-        <w:pStyle w:val="ListParagraph"/>
+        <w:rPr>
+          <w:rFonts w:ascii="Calibri" w:eastAsia="Times New Roman" w:hAnsi="Calibri" w:cs="Calibri"/>
+        </w:rPr>
+        <w:t>)</w:t>
+      </w:r>
+    </w:p>
+    <w:p>
+      <w:pPr>
+        <w:numPr>
+          <w:ilvl w:val="1"/>
+          <w:numId w:val="11"/>
+        </w:numPr>
+        <w:textAlignment w:val="center"/>
+        <w:rPr>
+          <w:rFonts w:ascii="Calibri" w:eastAsia="Times New Roman" w:hAnsi="Calibri" w:cs="Calibri"/>
+          <w:b/>
+          <w:bCs/>
+        </w:rPr>
+      </w:pPr>
+      <w:r>
+        <w:rPr>
+          <w:rFonts w:ascii="Calibri" w:eastAsia="Times New Roman" w:hAnsi="Calibri" w:cs="Calibri"/>
+          <w:b/>
+          <w:bCs/>
+          <w:color w:val="5B9BD5"/>
+        </w:rPr>
+        <w:t>Format:</w:t>
+      </w:r>
+      <w:r>
+        <w:rPr>
+          <w:rFonts w:ascii="Calibri" w:eastAsia="Times New Roman" w:hAnsi="Calibri" w:cs="Calibri"/>
+          <w:b/>
+          <w:bCs/>
+        </w:rPr>
+        <w:t xml:space="preserve"> </w:t>
+      </w:r>
+      <w:r>
+        <w:rPr>
+          <w:rFonts w:ascii="Calibri" w:eastAsia="Times New Roman" w:hAnsi="Calibri" w:cs="Calibri"/>
+        </w:rPr>
+        <w:t>PRMS</w:t>
+      </w:r>
+    </w:p>
+    <w:p>
+      <w:pPr>
+        <w:numPr>
+          <w:ilvl w:val="1"/>
+          <w:numId w:val="11"/>
+        </w:numPr>
+        <w:textAlignment w:val="center"/>
+        <w:rPr>
+          <w:rFonts w:ascii="Calibri" w:eastAsia="Times New Roman" w:hAnsi="Calibri" w:cs="Calibri"/>
+        </w:rPr>
+      </w:pPr>
+      <w:r>
+        <w:rPr>
+          <w:rFonts w:ascii="Calibri" w:eastAsia="Times New Roman" w:hAnsi="Calibri" w:cs="Calibri"/>
+          <w:b/>
+          <w:bCs/>
+          <w:color w:val="5B9BD5"/>
+        </w:rPr>
+        <w:t>Filename:</w:t>
+      </w:r>
+      <w:r>
+        <w:rPr>
+          <w:rFonts w:ascii="Calibri" w:eastAsia="Times New Roman" w:hAnsi="Calibri" w:cs="Calibri"/>
+          <w:b/>
+          <w:bCs/>
+        </w:rPr>
+        <w:t xml:space="preserve"> </w:t>
+      </w:r>
+      <w:proofErr w:type="spellStart"/>
+      <w:r>
+        <w:rPr>
+          <w:rFonts w:ascii="Calibri" w:eastAsia="Times New Roman" w:hAnsi="Calibri" w:cs="Calibri"/>
+        </w:rPr>
+        <w:t>Downsizer_Today’s</w:t>
+      </w:r>
+      <w:proofErr w:type="spellEnd"/>
+      <w:r>
+        <w:rPr>
+          <w:rFonts w:ascii="Calibri" w:eastAsia="Times New Roman" w:hAnsi="Calibri" w:cs="Calibri"/>
+        </w:rPr>
+        <w:t xml:space="preserve"> date (e.g., Downsizer_2023-05-17)</w:t>
+      </w:r>
+    </w:p>
+    <w:p>
+      <w:pPr>
+        <w:numPr>
+          <w:ilvl w:val="1"/>
+          <w:numId w:val="11"/>
+        </w:numPr>
+        <w:textAlignment w:val="center"/>
+        <w:rPr>
+          <w:rFonts w:ascii="Calibri" w:eastAsia="Times New Roman" w:hAnsi="Calibri" w:cs="Calibri"/>
+        </w:rPr>
+      </w:pPr>
+      <w:r>
+        <w:rPr>
+          <w:rFonts w:ascii="Calibri" w:eastAsia="Times New Roman" w:hAnsi="Calibri" w:cs="Calibri"/>
+        </w:rPr>
+        <w:t xml:space="preserve">Click </w:t>
+      </w:r>
+      <w:r>
+        <w:rPr>
+          <w:rFonts w:ascii="Calibri" w:eastAsia="Times New Roman" w:hAnsi="Calibri" w:cs="Calibri"/>
+          <w:b/>
+          <w:bCs/>
+        </w:rPr>
+        <w:t>choose file</w:t>
+      </w:r>
+    </w:p>
+    <w:p>
+      <w:pPr>
         <w:numPr>
           <w:ilvl w:val="0"/>
-          <w:numId w:val="8"/>
-        </w:numPr>
-      </w:pPr>
-      <w:r>
-        <w:t xml:space="preserve">Run </w:t>
+          <w:numId w:val="11"/>
+        </w:numPr>
+        <w:textAlignment w:val="center"/>
+        <w:rPr>
+          <w:rFonts w:ascii="Calibri" w:eastAsia="Times New Roman" w:hAnsi="Calibri" w:cs="Calibri"/>
+          <w:b/>
+          <w:bCs/>
+        </w:rPr>
+      </w:pPr>
+      <w:r>
+        <w:rPr>
+          <w:rFonts w:ascii="Calibri" w:eastAsia="Times New Roman" w:hAnsi="Calibri" w:cs="Calibri"/>
+        </w:rPr>
+        <w:t>Select</w:t>
+      </w:r>
+      <w:r>
+        <w:rPr>
+          <w:rFonts w:ascii="Calibri" w:eastAsia="Times New Roman" w:hAnsi="Calibri" w:cs="Calibri"/>
+          <w:b/>
+          <w:bCs/>
+        </w:rPr>
+        <w:t xml:space="preserve"> Station Addition</w:t>
+      </w:r>
+    </w:p>
+    <w:p>
+      <w:pPr>
+        <w:numPr>
+          <w:ilvl w:val="1"/>
+          <w:numId w:val="11"/>
+        </w:numPr>
+        <w:textAlignment w:val="center"/>
+        <w:rPr>
+          <w:rFonts w:ascii="Calibri" w:eastAsia="Times New Roman" w:hAnsi="Calibri" w:cs="Calibri"/>
+          <w:b/>
+          <w:bCs/>
+        </w:rPr>
+      </w:pPr>
+      <w:r>
+        <w:rPr>
+          <w:rFonts w:ascii="Calibri" w:eastAsia="Times New Roman" w:hAnsi="Calibri" w:cs="Calibri"/>
+        </w:rPr>
+        <w:t xml:space="preserve">Navigate to the </w:t>
+      </w:r>
+      <w:r>
+        <w:rPr>
+          <w:rFonts w:ascii="Calibri" w:eastAsia="Times New Roman" w:hAnsi="Calibri" w:cs="Calibri"/>
+          <w:b/>
+          <w:bCs/>
+        </w:rPr>
+        <w:t>Add Stations from File</w:t>
+      </w:r>
+      <w:r>
+        <w:rPr>
+          <w:rFonts w:ascii="Calibri" w:eastAsia="Times New Roman" w:hAnsi="Calibri" w:cs="Calibri"/>
+          <w:b/>
+          <w:bCs/>
+        </w:rPr>
+        <w:t xml:space="preserve"> </w:t>
+      </w:r>
+      <w:r>
+        <w:rPr>
+          <w:rFonts w:ascii="Calibri" w:eastAsia="Times New Roman" w:hAnsi="Calibri" w:cs="Calibri"/>
+        </w:rPr>
+        <w:t>section</w:t>
+      </w:r>
+    </w:p>
+    <w:p>
+      <w:pPr>
+        <w:numPr>
+          <w:ilvl w:val="2"/>
+          <w:numId w:val="11"/>
+        </w:numPr>
+        <w:textAlignment w:val="center"/>
+        <w:rPr>
+          <w:rFonts w:ascii="Calibri" w:eastAsia="Times New Roman" w:hAnsi="Calibri" w:cs="Calibri"/>
+          <w:b/>
+          <w:bCs/>
+        </w:rPr>
+      </w:pPr>
+      <w:r>
+        <w:rPr>
+          <w:rFonts w:ascii="Calibri" w:eastAsia="Times New Roman" w:hAnsi="Calibri" w:cs="Calibri"/>
+        </w:rPr>
+        <w:t xml:space="preserve">Navigate to </w:t>
+      </w:r>
+      <w:r>
+        <w:rPr>
+          <w:rFonts w:ascii="Calibri" w:eastAsia="Times New Roman" w:hAnsi="Calibri" w:cs="Calibri"/>
+          <w:b/>
+          <w:bCs/>
+        </w:rPr>
+        <w:t>Climate IDs file path</w:t>
+      </w:r>
+      <w:r>
+        <w:rPr>
+          <w:rFonts w:ascii="Calibri" w:eastAsia="Times New Roman" w:hAnsi="Calibri" w:cs="Calibri"/>
+        </w:rPr>
+        <w:t>,</w:t>
+      </w:r>
+      <w:r>
+        <w:rPr>
+          <w:rFonts w:ascii="Calibri" w:eastAsia="Times New Roman" w:hAnsi="Calibri" w:cs="Calibri"/>
+        </w:rPr>
+        <w:t xml:space="preserve"> and </w:t>
+      </w:r>
+      <w:r>
+        <w:rPr>
+          <w:rFonts w:ascii="Calibri" w:eastAsia="Times New Roman" w:hAnsi="Calibri" w:cs="Calibri"/>
+        </w:rPr>
+        <w:t xml:space="preserve">click </w:t>
+      </w:r>
+      <w:r>
+        <w:rPr>
+          <w:rFonts w:ascii="Calibri" w:eastAsia="Times New Roman" w:hAnsi="Calibri" w:cs="Calibri"/>
+          <w:b/>
+          <w:bCs/>
+        </w:rPr>
+        <w:t>B</w:t>
+      </w:r>
+      <w:r>
+        <w:rPr>
+          <w:rFonts w:ascii="Calibri" w:eastAsia="Times New Roman" w:hAnsi="Calibri" w:cs="Calibri"/>
+          <w:b/>
+          <w:bCs/>
+        </w:rPr>
+        <w:t>rowse:</w:t>
+      </w:r>
+    </w:p>
+    <w:p>
+      <w:pPr>
+        <w:numPr>
+          <w:ilvl w:val="3"/>
+          <w:numId w:val="11"/>
+        </w:numPr>
+        <w:textAlignment w:val="center"/>
+        <w:rPr>
+          <w:rFonts w:ascii="Calibri" w:eastAsia="Times New Roman" w:hAnsi="Calibri" w:cs="Calibri"/>
+        </w:rPr>
+      </w:pPr>
+      <w:r>
+        <w:rPr>
+          <w:rFonts w:ascii="Calibri" w:eastAsia="Times New Roman" w:hAnsi="Calibri" w:cs="Calibri"/>
+        </w:rPr>
+        <w:t xml:space="preserve">Navigate to </w:t>
+      </w:r>
+      <w:r>
+        <w:rPr>
+          <w:rFonts w:ascii="Calibri" w:eastAsia="Times New Roman" w:hAnsi="Calibri" w:cs="Calibri"/>
+          <w:color w:val="0070C0"/>
+        </w:rPr>
+        <w:t xml:space="preserve">C:\RR_PRMS\PRMS\input\data_file_prep\downsizer_raw_data\downsizer_sta.csv </w:t>
       </w:r>
       <w:proofErr w:type="spellStart"/>
       <w:r>
-        <w:t>PRISM_Processor.R</w:t>
+        <w:rPr>
+          <w:rFonts w:ascii="Calibri" w:eastAsia="Times New Roman" w:hAnsi="Calibri" w:cs="Calibri"/>
+        </w:rPr>
+        <w:t>to</w:t>
       </w:r>
       <w:proofErr w:type="spellEnd"/>
       <w:r>
-        <w:t xml:space="preserve"> to format PRISM data </w:t>
-      </w:r>
-      <w:proofErr w:type="gramStart"/>
-      <w:r>
-        <w:t>appropriately</w:t>
-      </w:r>
-      <w:proofErr w:type="gramEnd"/>
-    </w:p>
-    <w:p>
-      <w:pPr>
-        <w:pStyle w:val="ListParagraph"/>
-        <w:numPr>
-          <w:ilvl w:val="0"/>
-          <w:numId w:val="8"/>
-        </w:numPr>
-      </w:pPr>
-      <w:r>
-        <w:t xml:space="preserve">Run </w:t>
-      </w:r>
-      <w:proofErr w:type="spellStart"/>
-      <w:r>
-        <w:t>CNRFC_Scraper.R</w:t>
-      </w:r>
-      <w:proofErr w:type="spellEnd"/>
-      <w:r>
-        <w:t xml:space="preserve"> to download CNRFC temperature and precipitation </w:t>
-      </w:r>
-      <w:proofErr w:type="gramStart"/>
-      <w:r>
-        <w:t>data</w:t>
-      </w:r>
-      <w:proofErr w:type="gramEnd"/>
-    </w:p>
-    <w:p>
-      <w:pPr>
-        <w:pStyle w:val="ListParagraph"/>
-        <w:numPr>
-          <w:ilvl w:val="0"/>
-          <w:numId w:val="8"/>
-        </w:numPr>
-      </w:pPr>
-      <w:r>
-        <w:t xml:space="preserve">Run </w:t>
-      </w:r>
-      <w:proofErr w:type="spellStart"/>
-      <w:r>
-        <w:t>CNRC_RR_Processor.R</w:t>
-      </w:r>
-      <w:proofErr w:type="spellEnd"/>
-      <w:r>
-        <w:t xml:space="preserve"> to format the CNRFC data </w:t>
-      </w:r>
-      <w:proofErr w:type="gramStart"/>
-      <w:r>
-        <w:t>appropriately</w:t>
-      </w:r>
-      <w:proofErr w:type="gramEnd"/>
-    </w:p>
-    <w:p>
-      <w:pPr>
-        <w:pStyle w:val="ListParagraph"/>
-        <w:numPr>
-          <w:ilvl w:val="0"/>
-          <w:numId w:val="8"/>
-        </w:numPr>
-      </w:pPr>
-      <w:r>
-        <w:t xml:space="preserve">Run </w:t>
-      </w:r>
-      <w:proofErr w:type="spellStart"/>
-      <w:r>
-        <w:t>Downsizer_Processor.R</w:t>
-      </w:r>
-      <w:proofErr w:type="spellEnd"/>
-      <w:r>
-        <w:t xml:space="preserve"> script to format Downsizer data </w:t>
-      </w:r>
-      <w:proofErr w:type="gramStart"/>
-      <w:r>
-        <w:t>appropriately</w:t>
-      </w:r>
-      <w:proofErr w:type="gramEnd"/>
-    </w:p>
-    <w:p>
-      <w:pPr>
-        <w:pStyle w:val="ListParagraph"/>
-        <w:numPr>
-          <w:ilvl w:val="0"/>
-          <w:numId w:val="8"/>
-        </w:numPr>
-      </w:pPr>
-      <w:r>
-        <w:t xml:space="preserve">Run </w:t>
-      </w:r>
-      <w:proofErr w:type="spellStart"/>
-      <w:r>
-        <w:t>CIMIS_Scraper.R</w:t>
-      </w:r>
-      <w:proofErr w:type="spellEnd"/>
-      <w:r>
-        <w:t xml:space="preserve"> to download and format CIMIS data </w:t>
-      </w:r>
-      <w:proofErr w:type="gramStart"/>
-      <w:r>
-        <w:t>appropriately</w:t>
-      </w:r>
-      <w:proofErr w:type="gramEnd"/>
-    </w:p>
-    <w:p>
-      <w:pPr>
-        <w:pStyle w:val="ListParagraph"/>
-        <w:numPr>
-          <w:ilvl w:val="0"/>
-          <w:numId w:val="8"/>
-        </w:numPr>
-      </w:pPr>
-      <w:r>
-        <w:t xml:space="preserve">Run </w:t>
-      </w:r>
-      <w:proofErr w:type="spellStart"/>
-      <w:r>
-        <w:t>RAWS_Scraper.R</w:t>
-      </w:r>
-      <w:proofErr w:type="spellEnd"/>
-      <w:r>
-        <w:t xml:space="preserve"> to download and format RAWS data </w:t>
-      </w:r>
-      <w:proofErr w:type="gramStart"/>
-      <w:r>
-        <w:t>appr</w:t>
-      </w:r>
-      <w:proofErr w:type="gramEnd"/>
-    </w:p>
-    <w:p>
-      <w:pPr>
-        <w:pStyle w:val="ListParagraph"/>
-        <w:numPr>
-          <w:ilvl w:val="0"/>
-          <w:numId w:val="8"/>
-        </w:numPr>
-      </w:pPr>
-      <w:r>
-        <w:t xml:space="preserve">Run </w:t>
-      </w:r>
-      <w:proofErr w:type="spellStart"/>
-      <w:r>
-        <w:t>Dat_Shell_Manipulation.R</w:t>
-      </w:r>
-      <w:proofErr w:type="spellEnd"/>
-      <w:r>
-        <w:t xml:space="preserve"> to generate the text file, </w:t>
-      </w:r>
-      <w:r>
-        <w:rPr>
+        <w:rPr>
+          <w:rFonts w:ascii="Calibri" w:eastAsia="Times New Roman" w:hAnsi="Calibri" w:cs="Calibri"/>
+        </w:rPr>
+        <w:t xml:space="preserve"> select </w:t>
+      </w:r>
+      <w:r>
+        <w:rPr>
+          <w:rFonts w:ascii="Calibri" w:eastAsia="Times New Roman" w:hAnsi="Calibri" w:cs="Calibri"/>
+          <w:b/>
+          <w:bCs/>
+        </w:rPr>
+        <w:t>downsizer_sta.csv</w:t>
+      </w:r>
+      <w:r>
+        <w:rPr>
+          <w:rFonts w:ascii="Calibri" w:eastAsia="Times New Roman" w:hAnsi="Calibri" w:cs="Calibri"/>
+        </w:rPr>
+        <w:t xml:space="preserve"> (specifically made for Russian River); feel free to check out formatting; formatting will be constant for all Downsizer applications; </w:t>
+      </w:r>
+      <w:r>
+        <w:rPr>
+          <w:rFonts w:ascii="Calibri" w:eastAsia="Times New Roman" w:hAnsi="Calibri" w:cs="Calibri"/>
+        </w:rPr>
+        <w:t xml:space="preserve">it </w:t>
+      </w:r>
+      <w:r>
+        <w:rPr>
+          <w:rFonts w:ascii="Calibri" w:eastAsia="Times New Roman" w:hAnsi="Calibri" w:cs="Calibri"/>
+        </w:rPr>
+        <w:t>just consists of station IDs for climate stations</w:t>
+      </w:r>
+    </w:p>
+    <w:p>
+      <w:pPr>
+        <w:numPr>
+          <w:ilvl w:val="2"/>
+          <w:numId w:val="11"/>
+        </w:numPr>
+        <w:textAlignment w:val="center"/>
+        <w:rPr>
+          <w:rFonts w:ascii="Calibri" w:eastAsia="Times New Roman" w:hAnsi="Calibri" w:cs="Calibri"/>
+          <w:b/>
+          <w:bCs/>
+        </w:rPr>
+      </w:pPr>
+      <w:r>
+        <w:rPr>
+          <w:rFonts w:ascii="Calibri" w:eastAsia="Times New Roman" w:hAnsi="Calibri" w:cs="Calibri"/>
+          <w:b/>
+          <w:bCs/>
+        </w:rPr>
+        <w:t xml:space="preserve">Click </w:t>
+      </w:r>
+      <w:r>
+        <w:rPr>
+          <w:rFonts w:ascii="Calibri" w:eastAsia="Times New Roman" w:hAnsi="Calibri" w:cs="Calibri"/>
+          <w:b/>
+          <w:bCs/>
           <w:i/>
           <w:iCs/>
         </w:rPr>
-        <w:t>DAT_Final_2023-0</w:t>
-      </w:r>
-      <w:r>
-        <w:rPr>
+        <w:t>Add Stations</w:t>
+      </w:r>
+    </w:p>
+    <w:p>
+      <w:pPr>
+        <w:numPr>
+          <w:ilvl w:val="0"/>
+          <w:numId w:val="11"/>
+        </w:numPr>
+        <w:textAlignment w:val="center"/>
+        <w:rPr>
+          <w:rFonts w:ascii="Calibri" w:eastAsia="Times New Roman" w:hAnsi="Calibri" w:cs="Calibri"/>
+          <w:b/>
+          <w:bCs/>
+        </w:rPr>
+      </w:pPr>
+      <w:r>
+        <w:rPr>
+          <w:rFonts w:ascii="Calibri" w:eastAsia="Times New Roman" w:hAnsi="Calibri" w:cs="Calibri"/>
+        </w:rPr>
+        <w:t>Select</w:t>
+      </w:r>
+      <w:r>
+        <w:rPr>
+          <w:rFonts w:ascii="Calibri" w:eastAsia="Times New Roman" w:hAnsi="Calibri" w:cs="Calibri"/>
+          <w:b/>
+          <w:bCs/>
+        </w:rPr>
+        <w:t xml:space="preserve"> Units</w:t>
+      </w:r>
+    </w:p>
+    <w:p>
+      <w:pPr>
+        <w:numPr>
+          <w:ilvl w:val="1"/>
+          <w:numId w:val="11"/>
+        </w:numPr>
+        <w:textAlignment w:val="center"/>
+        <w:rPr>
+          <w:rFonts w:ascii="Calibri" w:eastAsia="Times New Roman" w:hAnsi="Calibri" w:cs="Calibri"/>
+        </w:rPr>
+      </w:pPr>
+      <w:r>
+        <w:rPr>
+          <w:rFonts w:ascii="Calibri" w:eastAsia="Times New Roman" w:hAnsi="Calibri" w:cs="Calibri"/>
+        </w:rPr>
+        <w:t>Choose</w:t>
+      </w:r>
+      <w:r>
+        <w:rPr>
+          <w:rFonts w:ascii="Calibri" w:eastAsia="Times New Roman" w:hAnsi="Calibri" w:cs="Calibri"/>
+          <w:b/>
+          <w:bCs/>
+        </w:rPr>
+        <w:t xml:space="preserve"> C </w:t>
+      </w:r>
+      <w:r>
+        <w:rPr>
+          <w:rFonts w:ascii="Calibri" w:eastAsia="Times New Roman" w:hAnsi="Calibri" w:cs="Calibri"/>
+        </w:rPr>
+        <w:t>for Temp</w:t>
+      </w:r>
+      <w:r>
+        <w:rPr>
+          <w:rFonts w:ascii="Calibri" w:eastAsia="Times New Roman" w:hAnsi="Calibri" w:cs="Calibri"/>
+        </w:rPr>
+        <w:t>erature</w:t>
+      </w:r>
+      <w:r>
+        <w:rPr>
+          <w:rFonts w:ascii="Calibri" w:eastAsia="Times New Roman" w:hAnsi="Calibri" w:cs="Calibri"/>
+          <w:b/>
+          <w:bCs/>
+        </w:rPr>
+        <w:t xml:space="preserve">, mm </w:t>
+      </w:r>
+      <w:r>
+        <w:rPr>
+          <w:rFonts w:ascii="Calibri" w:eastAsia="Times New Roman" w:hAnsi="Calibri" w:cs="Calibri"/>
+        </w:rPr>
+        <w:t xml:space="preserve">for </w:t>
+      </w:r>
+      <w:r>
+        <w:rPr>
+          <w:rFonts w:ascii="Calibri" w:eastAsia="Times New Roman" w:hAnsi="Calibri" w:cs="Calibri"/>
+        </w:rPr>
+        <w:t>P</w:t>
+      </w:r>
+      <w:r>
+        <w:rPr>
+          <w:rFonts w:ascii="Calibri" w:eastAsia="Times New Roman" w:hAnsi="Calibri" w:cs="Calibri"/>
+        </w:rPr>
+        <w:t>recipitation</w:t>
+      </w:r>
+      <w:r>
+        <w:rPr>
+          <w:rFonts w:ascii="Calibri" w:eastAsia="Times New Roman" w:hAnsi="Calibri" w:cs="Calibri"/>
+          <w:b/>
+          <w:bCs/>
+        </w:rPr>
+        <w:t xml:space="preserve">, ft </w:t>
+      </w:r>
+      <w:r>
+        <w:rPr>
+          <w:rFonts w:ascii="Calibri" w:eastAsia="Times New Roman" w:hAnsi="Calibri" w:cs="Calibri"/>
+        </w:rPr>
+        <w:t xml:space="preserve">for </w:t>
+      </w:r>
+      <w:r>
+        <w:rPr>
+          <w:rFonts w:ascii="Calibri" w:eastAsia="Times New Roman" w:hAnsi="Calibri" w:cs="Calibri"/>
+        </w:rPr>
+        <w:t>E</w:t>
+      </w:r>
+      <w:r>
+        <w:rPr>
+          <w:rFonts w:ascii="Calibri" w:eastAsia="Times New Roman" w:hAnsi="Calibri" w:cs="Calibri"/>
+        </w:rPr>
+        <w:t>levation</w:t>
+      </w:r>
+    </w:p>
+    <w:p>
+      <w:pPr>
+        <w:numPr>
+          <w:ilvl w:val="0"/>
+          <w:numId w:val="11"/>
+        </w:numPr>
+        <w:textAlignment w:val="center"/>
+        <w:rPr>
+          <w:rFonts w:ascii="Calibri" w:eastAsia="Times New Roman" w:hAnsi="Calibri" w:cs="Calibri"/>
+          <w:b/>
+          <w:bCs/>
+        </w:rPr>
+      </w:pPr>
+      <w:r>
+        <w:rPr>
+          <w:rFonts w:ascii="Calibri" w:eastAsia="Times New Roman" w:hAnsi="Calibri" w:cs="Calibri"/>
+        </w:rPr>
+        <w:t>Select</w:t>
+      </w:r>
+      <w:r>
+        <w:rPr>
+          <w:rFonts w:ascii="Calibri" w:eastAsia="Times New Roman" w:hAnsi="Calibri" w:cs="Calibri"/>
+          <w:b/>
+          <w:bCs/>
+        </w:rPr>
+        <w:t xml:space="preserve"> Quality Control</w:t>
+      </w:r>
+    </w:p>
+    <w:p>
+      <w:pPr>
+        <w:numPr>
+          <w:ilvl w:val="1"/>
+          <w:numId w:val="11"/>
+        </w:numPr>
+        <w:textAlignment w:val="center"/>
+        <w:rPr>
+          <w:rFonts w:ascii="Calibri" w:eastAsia="Times New Roman" w:hAnsi="Calibri" w:cs="Calibri"/>
+        </w:rPr>
+      </w:pPr>
+      <w:r>
+        <w:rPr>
+          <w:rFonts w:ascii="Calibri" w:eastAsia="Times New Roman" w:hAnsi="Calibri" w:cs="Calibri"/>
+        </w:rPr>
+        <w:t>Check all the checkboxes</w:t>
+      </w:r>
+      <w:r>
+        <w:rPr>
+          <w:rFonts w:ascii="Calibri" w:eastAsia="Times New Roman" w:hAnsi="Calibri" w:cs="Calibri"/>
+        </w:rPr>
+        <w:t>:</w:t>
+      </w:r>
+    </w:p>
+    <w:p>
+      <w:pPr>
+        <w:numPr>
+          <w:ilvl w:val="2"/>
+          <w:numId w:val="11"/>
+        </w:numPr>
+        <w:textAlignment w:val="center"/>
+        <w:rPr>
+          <w:rFonts w:ascii="Calibri" w:eastAsia="Times New Roman" w:hAnsi="Calibri" w:cs="Calibri"/>
+        </w:rPr>
+      </w:pPr>
+      <w:proofErr w:type="spellStart"/>
+      <w:r>
+        <w:rPr>
+          <w:rFonts w:ascii="Calibri" w:eastAsia="Times New Roman" w:hAnsi="Calibri" w:cs="Calibri"/>
+        </w:rPr>
+        <w:t>Proecess</w:t>
+      </w:r>
+      <w:proofErr w:type="spellEnd"/>
+      <w:r>
+        <w:rPr>
+          <w:rFonts w:ascii="Calibri" w:eastAsia="Times New Roman" w:hAnsi="Calibri" w:cs="Calibri"/>
+        </w:rPr>
+        <w:t xml:space="preserve"> COOP measurement flags</w:t>
+      </w:r>
+    </w:p>
+    <w:p>
+      <w:pPr>
+        <w:numPr>
+          <w:ilvl w:val="2"/>
+          <w:numId w:val="11"/>
+        </w:numPr>
+        <w:textAlignment w:val="center"/>
+        <w:rPr>
+          <w:rFonts w:ascii="Calibri" w:eastAsia="Times New Roman" w:hAnsi="Calibri" w:cs="Calibri"/>
+        </w:rPr>
+      </w:pPr>
+      <w:r>
+        <w:rPr>
+          <w:rFonts w:ascii="Calibri" w:eastAsia="Times New Roman" w:hAnsi="Calibri" w:cs="Calibri"/>
+        </w:rPr>
+        <w:t>Discard stations with no data</w:t>
+      </w:r>
+    </w:p>
+    <w:p>
+      <w:pPr>
+        <w:numPr>
+          <w:ilvl w:val="2"/>
+          <w:numId w:val="11"/>
+        </w:numPr>
+        <w:textAlignment w:val="center"/>
+        <w:rPr>
+          <w:rFonts w:ascii="Calibri" w:eastAsia="Times New Roman" w:hAnsi="Calibri" w:cs="Calibri"/>
+        </w:rPr>
+      </w:pPr>
+      <w:r>
+        <w:rPr>
+          <w:rFonts w:ascii="Calibri" w:eastAsia="Times New Roman" w:hAnsi="Calibri" w:cs="Calibri"/>
+        </w:rPr>
+        <w:t>Discard absurd climate values</w:t>
+      </w:r>
+    </w:p>
+    <w:p>
+      <w:pPr>
+        <w:numPr>
+          <w:ilvl w:val="2"/>
+          <w:numId w:val="11"/>
+        </w:numPr>
+        <w:textAlignment w:val="center"/>
+        <w:rPr>
+          <w:rFonts w:ascii="Calibri" w:eastAsia="Times New Roman" w:hAnsi="Calibri" w:cs="Calibri"/>
+        </w:rPr>
+      </w:pPr>
+      <w:r>
+        <w:rPr>
+          <w:rFonts w:ascii="Calibri" w:eastAsia="Times New Roman" w:hAnsi="Calibri" w:cs="Calibri"/>
+        </w:rPr>
+        <w:t>Discard extreme climate values</w:t>
+      </w:r>
+    </w:p>
+    <w:p>
+      <w:pPr>
+        <w:numPr>
+          <w:ilvl w:val="3"/>
+          <w:numId w:val="11"/>
+        </w:numPr>
+        <w:textAlignment w:val="center"/>
+        <w:rPr>
+          <w:rFonts w:ascii="Calibri" w:eastAsia="Times New Roman" w:hAnsi="Calibri" w:cs="Calibri"/>
+        </w:rPr>
+      </w:pPr>
+      <w:r>
+        <w:rPr>
+          <w:rFonts w:ascii="Calibri" w:eastAsia="Times New Roman" w:hAnsi="Calibri" w:cs="Calibri"/>
+        </w:rPr>
+        <w:t xml:space="preserve">You can set minimum and maximum thresholds for </w:t>
+      </w:r>
+      <w:proofErr w:type="spellStart"/>
+      <w:r>
+        <w:rPr>
+          <w:rFonts w:ascii="Calibri" w:eastAsia="Times New Roman" w:hAnsi="Calibri" w:cs="Calibri"/>
+        </w:rPr>
+        <w:t>tasmax</w:t>
+      </w:r>
+      <w:proofErr w:type="spellEnd"/>
+      <w:r>
+        <w:rPr>
+          <w:rFonts w:ascii="Calibri" w:eastAsia="Times New Roman" w:hAnsi="Calibri" w:cs="Calibri"/>
+        </w:rPr>
+        <w:t xml:space="preserve"> (</w:t>
+      </w:r>
+      <w:proofErr w:type="spellStart"/>
+      <w:r>
+        <w:rPr>
+          <w:rFonts w:ascii="Calibri" w:eastAsia="Times New Roman" w:hAnsi="Calibri" w:cs="Calibri"/>
+        </w:rPr>
+        <w:t>Tmax</w:t>
+      </w:r>
+      <w:proofErr w:type="spellEnd"/>
+      <w:r>
+        <w:rPr>
+          <w:rFonts w:ascii="Calibri" w:eastAsia="Times New Roman" w:hAnsi="Calibri" w:cs="Calibri"/>
+        </w:rPr>
+        <w:t xml:space="preserve">), </w:t>
+      </w:r>
+      <w:proofErr w:type="spellStart"/>
+      <w:r>
+        <w:rPr>
+          <w:rFonts w:ascii="Calibri" w:eastAsia="Times New Roman" w:hAnsi="Calibri" w:cs="Calibri"/>
+        </w:rPr>
+        <w:t>tasmin</w:t>
+      </w:r>
+      <w:proofErr w:type="spellEnd"/>
+      <w:r>
+        <w:rPr>
+          <w:rFonts w:ascii="Calibri" w:eastAsia="Times New Roman" w:hAnsi="Calibri" w:cs="Calibri"/>
+        </w:rPr>
+        <w:t>(</w:t>
+      </w:r>
+      <w:proofErr w:type="spellStart"/>
+      <w:r>
+        <w:rPr>
+          <w:rFonts w:ascii="Calibri" w:eastAsia="Times New Roman" w:hAnsi="Calibri" w:cs="Calibri"/>
+        </w:rPr>
+        <w:t>Tmin</w:t>
+      </w:r>
+      <w:proofErr w:type="spellEnd"/>
+      <w:r>
+        <w:rPr>
+          <w:rFonts w:ascii="Calibri" w:eastAsia="Times New Roman" w:hAnsi="Calibri" w:cs="Calibri"/>
+        </w:rPr>
+        <w:t xml:space="preserve">), </w:t>
+      </w:r>
+      <w:proofErr w:type="spellStart"/>
+      <w:r>
+        <w:rPr>
+          <w:rFonts w:ascii="Calibri" w:eastAsia="Times New Roman" w:hAnsi="Calibri" w:cs="Calibri"/>
+        </w:rPr>
+        <w:t>precip</w:t>
+      </w:r>
+      <w:proofErr w:type="spellEnd"/>
+      <w:r>
+        <w:rPr>
+          <w:rFonts w:ascii="Calibri" w:eastAsia="Times New Roman" w:hAnsi="Calibri" w:cs="Calibri"/>
+        </w:rPr>
+        <w:t>, defaults are:</w:t>
+      </w:r>
+    </w:p>
+    <w:p>
+      <w:pPr>
+        <w:numPr>
+          <w:ilvl w:val="4"/>
+          <w:numId w:val="11"/>
+        </w:numPr>
+        <w:textAlignment w:val="center"/>
+        <w:rPr>
+          <w:rFonts w:ascii="Calibri" w:eastAsia="Times New Roman" w:hAnsi="Calibri" w:cs="Calibri"/>
+        </w:rPr>
+      </w:pPr>
+      <w:proofErr w:type="spellStart"/>
+      <w:r>
+        <w:rPr>
+          <w:rFonts w:ascii="Calibri" w:eastAsia="Times New Roman" w:hAnsi="Calibri" w:cs="Calibri"/>
+        </w:rPr>
+        <w:t>Tasmax</w:t>
+      </w:r>
+      <w:proofErr w:type="spellEnd"/>
+      <w:r>
+        <w:rPr>
+          <w:rFonts w:ascii="Calibri" w:eastAsia="Times New Roman" w:hAnsi="Calibri" w:cs="Calibri"/>
+        </w:rPr>
+        <w:t>: -70 to 70</w:t>
+      </w:r>
+    </w:p>
+    <w:p>
+      <w:pPr>
+        <w:numPr>
+          <w:ilvl w:val="4"/>
+          <w:numId w:val="11"/>
+        </w:numPr>
+        <w:textAlignment w:val="center"/>
+        <w:rPr>
+          <w:rFonts w:ascii="Calibri" w:eastAsia="Times New Roman" w:hAnsi="Calibri" w:cs="Calibri"/>
+        </w:rPr>
+      </w:pPr>
+      <w:r>
+        <w:rPr>
+          <w:rFonts w:ascii="Calibri" w:eastAsia="Times New Roman" w:hAnsi="Calibri" w:cs="Calibri"/>
+        </w:rPr>
+        <w:t>Tasmin: -70 to 70</w:t>
+      </w:r>
+    </w:p>
+    <w:p>
+      <w:pPr>
+        <w:numPr>
+          <w:ilvl w:val="4"/>
+          <w:numId w:val="11"/>
+        </w:numPr>
+        <w:textAlignment w:val="center"/>
+        <w:rPr>
+          <w:rFonts w:ascii="Calibri" w:eastAsia="Times New Roman" w:hAnsi="Calibri" w:cs="Calibri"/>
+        </w:rPr>
+      </w:pPr>
+      <w:proofErr w:type="spellStart"/>
+      <w:r>
+        <w:rPr>
+          <w:rFonts w:ascii="Calibri" w:eastAsia="Times New Roman" w:hAnsi="Calibri" w:cs="Calibri"/>
+        </w:rPr>
+        <w:t>precip</w:t>
+      </w:r>
+      <w:proofErr w:type="spellEnd"/>
+      <w:r>
+        <w:rPr>
+          <w:rFonts w:ascii="Calibri" w:eastAsia="Times New Roman" w:hAnsi="Calibri" w:cs="Calibri"/>
+        </w:rPr>
+        <w:t>: 1016</w:t>
+      </w:r>
+    </w:p>
+    <w:p>
+      <w:pPr>
+        <w:ind w:left="1080" w:firstLine="45"/>
+        <w:rPr>
+          <w:rFonts w:ascii="Calibri" w:eastAsia="Times New Roman" w:hAnsi="Calibri" w:cs="Calibri"/>
+        </w:rPr>
+      </w:pPr>
+    </w:p>
+    <w:p>
+      <w:pPr>
+        <w:numPr>
+          <w:ilvl w:val="0"/>
+          <w:numId w:val="11"/>
+        </w:numPr>
+        <w:textAlignment w:val="center"/>
+        <w:rPr>
+          <w:rFonts w:ascii="Calibri" w:eastAsia="Times New Roman" w:hAnsi="Calibri" w:cs="Calibri"/>
+          <w:b/>
+          <w:bCs/>
+        </w:rPr>
+      </w:pPr>
+      <w:r>
+        <w:rPr>
+          <w:rFonts w:ascii="Calibri" w:eastAsia="Times New Roman" w:hAnsi="Calibri" w:cs="Calibri"/>
+        </w:rPr>
+        <w:t xml:space="preserve">Click </w:t>
+      </w:r>
+      <w:r>
+        <w:rPr>
+          <w:rFonts w:ascii="Calibri" w:eastAsia="Times New Roman" w:hAnsi="Calibri" w:cs="Calibri"/>
+          <w:b/>
+          <w:bCs/>
+        </w:rPr>
+        <w:t>Run</w:t>
+      </w:r>
+    </w:p>
+    <w:p>
+      <w:pPr>
+        <w:numPr>
+          <w:ilvl w:val="1"/>
+          <w:numId w:val="11"/>
+        </w:numPr>
+        <w:textAlignment w:val="center"/>
+        <w:rPr>
+          <w:rFonts w:ascii="Calibri" w:eastAsia="Times New Roman" w:hAnsi="Calibri" w:cs="Calibri"/>
+        </w:rPr>
+      </w:pPr>
+      <w:r>
+        <w:rPr>
+          <w:rFonts w:ascii="Calibri" w:eastAsia="Times New Roman" w:hAnsi="Calibri" w:cs="Calibri"/>
+        </w:rPr>
+        <w:t>This will s</w:t>
+      </w:r>
+      <w:r>
+        <w:rPr>
+          <w:rFonts w:ascii="Calibri" w:eastAsia="Times New Roman" w:hAnsi="Calibri" w:cs="Calibri"/>
+        </w:rPr>
+        <w:t>pit</w:t>
+      </w:r>
+      <w:r>
+        <w:rPr>
+          <w:rFonts w:ascii="Calibri" w:eastAsia="Times New Roman" w:hAnsi="Calibri" w:cs="Calibri"/>
+        </w:rPr>
+        <w:t xml:space="preserve"> </w:t>
+      </w:r>
+      <w:r>
+        <w:rPr>
+          <w:rFonts w:ascii="Calibri" w:eastAsia="Times New Roman" w:hAnsi="Calibri" w:cs="Calibri"/>
+        </w:rPr>
+        <w:t>out</w:t>
+      </w:r>
+      <w:r>
+        <w:rPr>
+          <w:rFonts w:ascii="Calibri" w:eastAsia="Times New Roman" w:hAnsi="Calibri" w:cs="Calibri"/>
+        </w:rPr>
+        <w:t xml:space="preserve"> a</w:t>
+      </w:r>
+      <w:r>
+        <w:rPr>
+          <w:rFonts w:ascii="Calibri" w:eastAsia="Times New Roman" w:hAnsi="Calibri" w:cs="Calibri"/>
+        </w:rPr>
+        <w:t xml:space="preserve"> </w:t>
+      </w:r>
+      <w:proofErr w:type="spellStart"/>
+      <w:r>
+        <w:rPr>
+          <w:rFonts w:ascii="Calibri" w:eastAsia="Times New Roman" w:hAnsi="Calibri" w:cs="Calibri"/>
+        </w:rPr>
+        <w:t>prms</w:t>
+      </w:r>
+      <w:proofErr w:type="spellEnd"/>
+      <w:r>
+        <w:rPr>
+          <w:rFonts w:ascii="Calibri" w:eastAsia="Times New Roman" w:hAnsi="Calibri" w:cs="Calibri"/>
+        </w:rPr>
+        <w:t xml:space="preserve"> file that you can manually change to</w:t>
+      </w:r>
+      <w:r>
+        <w:rPr>
+          <w:rFonts w:ascii="Calibri" w:eastAsia="Times New Roman" w:hAnsi="Calibri" w:cs="Calibri"/>
+        </w:rPr>
+        <w:t xml:space="preserve"> a</w:t>
+      </w:r>
+      <w:r>
+        <w:rPr>
+          <w:rFonts w:ascii="Calibri" w:eastAsia="Times New Roman" w:hAnsi="Calibri" w:cs="Calibri"/>
+        </w:rPr>
+        <w:t xml:space="preserve"> </w:t>
+      </w:r>
+      <w:r>
+        <w:rPr>
+          <w:rFonts w:ascii="Calibri" w:eastAsia="Times New Roman" w:hAnsi="Calibri" w:cs="Calibri"/>
+        </w:rPr>
+        <w:t>c</w:t>
+      </w:r>
+      <w:r>
+        <w:rPr>
+          <w:rFonts w:ascii="Calibri" w:eastAsia="Times New Roman" w:hAnsi="Calibri" w:cs="Calibri"/>
+        </w:rPr>
+        <w:t>sv</w:t>
+      </w:r>
+    </w:p>
+    <w:p>
+      <w:pPr>
+        <w:numPr>
+          <w:ilvl w:val="0"/>
+          <w:numId w:val="11"/>
+        </w:numPr>
+        <w:textAlignment w:val="center"/>
+        <w:rPr>
+          <w:rFonts w:ascii="Calibri" w:eastAsia="Times New Roman" w:hAnsi="Calibri" w:cs="Calibri"/>
+          <w:b/>
+          <w:bCs/>
+        </w:rPr>
+      </w:pPr>
+      <w:r>
+        <w:rPr>
+          <w:rFonts w:ascii="Calibri" w:eastAsia="Times New Roman" w:hAnsi="Calibri" w:cs="Calibri"/>
+        </w:rPr>
+        <w:t xml:space="preserve">Metadata files generated by Downsizer can be deleted; they serve no purpose; they get generated and stored in the </w:t>
+      </w:r>
+      <w:proofErr w:type="spellStart"/>
+      <w:r>
+        <w:rPr>
+          <w:rFonts w:ascii="Calibri" w:eastAsia="Times New Roman" w:hAnsi="Calibri" w:cs="Calibri"/>
+          <w:b/>
+          <w:bCs/>
+        </w:rPr>
+        <w:t>Downsizer_Raw_Data</w:t>
+      </w:r>
+      <w:proofErr w:type="spellEnd"/>
+      <w:r>
+        <w:rPr>
+          <w:rFonts w:ascii="Calibri" w:eastAsia="Times New Roman" w:hAnsi="Calibri" w:cs="Calibri"/>
           <w:i/>
           <w:iCs/>
         </w:rPr>
-        <w:t>5</w:t>
+        <w:t xml:space="preserve"> </w:t>
+      </w:r>
+      <w:r>
+        <w:rPr>
+          <w:rFonts w:ascii="Calibri" w:eastAsia="Times New Roman" w:hAnsi="Calibri" w:cs="Calibri"/>
+        </w:rPr>
+        <w:t>folder</w:t>
+      </w:r>
+    </w:p>
+    <w:p>
+      <w:pPr>
+        <w:numPr>
+          <w:ilvl w:val="0"/>
+          <w:numId w:val="11"/>
+        </w:numPr>
+        <w:textAlignment w:val="center"/>
+        <w:rPr>
+          <w:rFonts w:ascii="Calibri" w:eastAsia="Times New Roman" w:hAnsi="Calibri" w:cs="Calibri"/>
+          <w:b/>
+          <w:bCs/>
+        </w:rPr>
+      </w:pPr>
+      <w:r>
+        <w:rPr>
+          <w:rFonts w:ascii="Calibri" w:eastAsia="Times New Roman" w:hAnsi="Calibri" w:cs="Calibri"/>
+        </w:rPr>
+        <w:t xml:space="preserve">Change the filename extension of the </w:t>
+      </w:r>
+      <w:proofErr w:type="spellStart"/>
+      <w:r>
+        <w:rPr>
+          <w:rFonts w:ascii="Calibri" w:eastAsia="Times New Roman" w:hAnsi="Calibri" w:cs="Calibri"/>
+        </w:rPr>
+        <w:t>prms</w:t>
+      </w:r>
+      <w:proofErr w:type="spellEnd"/>
+      <w:r>
+        <w:rPr>
+          <w:rFonts w:ascii="Calibri" w:eastAsia="Times New Roman" w:hAnsi="Calibri" w:cs="Calibri"/>
+        </w:rPr>
+        <w:t xml:space="preserve"> file from .</w:t>
+      </w:r>
+      <w:proofErr w:type="spellStart"/>
+      <w:r>
+        <w:rPr>
+          <w:rFonts w:ascii="Calibri" w:eastAsia="Times New Roman" w:hAnsi="Calibri" w:cs="Calibri"/>
+        </w:rPr>
+        <w:t>prms</w:t>
+      </w:r>
+      <w:proofErr w:type="spellEnd"/>
+      <w:r>
+        <w:rPr>
+          <w:rFonts w:ascii="Calibri" w:eastAsia="Times New Roman" w:hAnsi="Calibri" w:cs="Calibri"/>
+        </w:rPr>
+        <w:t xml:space="preserve"> to .csv</w:t>
+      </w:r>
+    </w:p>
+    <w:p>
+      <w:pPr>
+        <w:numPr>
+          <w:ilvl w:val="0"/>
+          <w:numId w:val="11"/>
+        </w:numPr>
+        <w:textAlignment w:val="center"/>
+        <w:rPr>
+          <w:rFonts w:ascii="Calibri" w:eastAsia="Times New Roman" w:hAnsi="Calibri" w:cs="Calibri"/>
+          <w:b/>
+          <w:bCs/>
+        </w:rPr>
+      </w:pPr>
+      <w:r>
+        <w:rPr>
+          <w:rFonts w:ascii="Calibri" w:eastAsia="Times New Roman" w:hAnsi="Calibri" w:cs="Calibri"/>
+        </w:rPr>
+        <w:t xml:space="preserve">Copy and paste the CSV file from the previous step into the </w:t>
+      </w:r>
+      <w:proofErr w:type="spellStart"/>
+      <w:r>
+        <w:rPr>
+          <w:rFonts w:ascii="Calibri" w:eastAsia="Times New Roman" w:hAnsi="Calibri" w:cs="Calibri"/>
+        </w:rPr>
+        <w:t>WebData</w:t>
+      </w:r>
+      <w:proofErr w:type="spellEnd"/>
+      <w:r>
+        <w:rPr>
+          <w:rFonts w:ascii="Calibri" w:eastAsia="Times New Roman" w:hAnsi="Calibri" w:cs="Calibri"/>
+        </w:rPr>
+        <w:t xml:space="preserve"> folder of your local GitHub DWRAT_DataScraping repository—doing so will allow you to run the </w:t>
+      </w:r>
+      <w:proofErr w:type="spellStart"/>
+      <w:r>
+        <w:rPr>
+          <w:rFonts w:ascii="Calibri" w:eastAsia="Times New Roman" w:hAnsi="Calibri" w:cs="Calibri"/>
+        </w:rPr>
+        <w:t>Downsizer_Processor.R</w:t>
+      </w:r>
+      <w:proofErr w:type="spellEnd"/>
+      <w:r>
+        <w:rPr>
+          <w:rFonts w:ascii="Calibri" w:eastAsia="Times New Roman" w:hAnsi="Calibri" w:cs="Calibri"/>
+        </w:rPr>
+        <w:t xml:space="preserve"> script later on. </w:t>
+      </w:r>
+    </w:p>
+    <w:p/>
+    <w:p>
+      <w:pPr>
+        <w:pStyle w:val="Heading2"/>
+      </w:pPr>
+      <w:r>
+        <w:t>Running the R Scripts</w:t>
+      </w:r>
+    </w:p>
+    <w:p>
+      <w:pPr>
+        <w:pStyle w:val="ListParagraph"/>
+        <w:numPr>
+          <w:ilvl w:val="0"/>
+          <w:numId w:val="13"/>
+        </w:numPr>
+        <w:spacing w:after="160" w:line="259" w:lineRule="auto"/>
+      </w:pPr>
+      <w:r>
+        <w:t>Update</w:t>
+      </w:r>
+      <w:r>
+        <w:t xml:space="preserve"> </w:t>
+      </w:r>
+      <w:proofErr w:type="spellStart"/>
+      <w:r>
+        <w:rPr>
+          <w:b/>
+          <w:bCs/>
+        </w:rPr>
+        <w:t>Master_Script_PRMS.R</w:t>
+      </w:r>
+      <w:proofErr w:type="spellEnd"/>
+      <w:r>
+        <w:t xml:space="preserve"> with the timeframe of interest</w:t>
+      </w:r>
+    </w:p>
+    <w:p>
+      <w:pPr>
+        <w:pStyle w:val="ListParagraph"/>
+        <w:numPr>
+          <w:ilvl w:val="1"/>
+          <w:numId w:val="13"/>
+        </w:numPr>
+        <w:spacing w:after="160" w:line="259" w:lineRule="auto"/>
+      </w:pPr>
+      <w:r>
+        <w:t xml:space="preserve">StartDate is the start of the </w:t>
       </w:r>
       <w:r>
         <w:rPr>
           <w:i/>
           <w:iCs/>
         </w:rPr>
-        <w:t>-</w:t>
+        <w:t>observed</w:t>
+      </w:r>
+      <w:r>
+        <w:t xml:space="preserve"> data range.</w:t>
+      </w:r>
+    </w:p>
+    <w:p>
+      <w:pPr>
+        <w:pStyle w:val="ListParagraph"/>
+        <w:numPr>
+          <w:ilvl w:val="1"/>
+          <w:numId w:val="13"/>
+        </w:numPr>
+        <w:spacing w:after="160" w:line="259" w:lineRule="auto"/>
+      </w:pPr>
+      <w:proofErr w:type="spellStart"/>
+      <w:r>
+        <w:t>EndDate</w:t>
+      </w:r>
+      <w:proofErr w:type="spellEnd"/>
+      <w:r>
+        <w:t xml:space="preserve"> is the end of the </w:t>
       </w:r>
       <w:r>
         <w:rPr>
           <w:i/>
           <w:iCs/>
         </w:rPr>
-        <w:t>07</w:t>
+        <w:t>observed</w:t>
+      </w:r>
+      <w:r>
+        <w:t xml:space="preserve"> data range.</w:t>
+      </w:r>
+    </w:p>
+    <w:p>
+      <w:pPr>
+        <w:pStyle w:val="ListParagraph"/>
+        <w:numPr>
+          <w:ilvl w:val="1"/>
+          <w:numId w:val="13"/>
+        </w:numPr>
+        <w:spacing w:after="160" w:line="259" w:lineRule="auto"/>
+      </w:pPr>
+      <w:proofErr w:type="spellStart"/>
+      <w:r>
+        <w:t>End_Date</w:t>
+      </w:r>
+      <w:proofErr w:type="spellEnd"/>
+      <w:r>
+        <w:t xml:space="preserve"> is the end of the </w:t>
       </w:r>
       <w:r>
         <w:rPr>
           <w:i/>
           <w:iCs/>
         </w:rPr>
-        <w:t>.txt,</w:t>
-      </w:r>
-      <w:r>
-        <w:t xml:space="preserve"> from which to copy and paste into the DAT </w:t>
-      </w:r>
-      <w:proofErr w:type="gramStart"/>
-      <w:r>
-        <w:t>file</w:t>
-      </w:r>
-      <w:proofErr w:type="gramEnd"/>
+        <w:t xml:space="preserve">forecast </w:t>
+      </w:r>
+      <w:r>
+        <w:t>data range.</w:t>
+      </w:r>
     </w:p>
     <w:p>
       <w:pPr>
         <w:pStyle w:val="ListParagraph"/>
         <w:numPr>
           <w:ilvl w:val="0"/>
-          <w:numId w:val="8"/>
-        </w:numPr>
-      </w:pPr>
-      <w:r>
-        <w:t xml:space="preserve">Replace the data in the </w:t>
+          <w:numId w:val="13"/>
+        </w:numPr>
+        <w:spacing w:after="160" w:line="259" w:lineRule="auto"/>
+      </w:pPr>
+      <w:proofErr w:type="spellStart"/>
+      <w:r>
+        <w:t>Master_Script_PRMS.R</w:t>
+      </w:r>
+      <w:proofErr w:type="spellEnd"/>
+      <w:r>
+        <w:t xml:space="preserve"> runs the individual scripts in the correct order—for PRMS, you just need to run lines 1-49</w:t>
+      </w:r>
+    </w:p>
+    <w:p>
+      <w:pPr>
+        <w:pStyle w:val="ListParagraph"/>
+        <w:numPr>
+          <w:ilvl w:val="1"/>
+          <w:numId w:val="13"/>
+        </w:numPr>
+        <w:spacing w:after="160" w:line="259" w:lineRule="auto"/>
+      </w:pPr>
+      <w:proofErr w:type="spellStart"/>
+      <w:r>
+        <w:t>PRISM_Scraper.R</w:t>
+      </w:r>
+      <w:proofErr w:type="spellEnd"/>
+    </w:p>
+    <w:p>
+      <w:pPr>
+        <w:pStyle w:val="ListParagraph"/>
+        <w:numPr>
+          <w:ilvl w:val="1"/>
+          <w:numId w:val="13"/>
+        </w:numPr>
+        <w:spacing w:after="160" w:line="259" w:lineRule="auto"/>
+      </w:pPr>
+      <w:proofErr w:type="spellStart"/>
+      <w:r>
+        <w:t>PRISM_Processor.R</w:t>
+      </w:r>
+      <w:proofErr w:type="spellEnd"/>
+    </w:p>
+    <w:p>
+      <w:pPr>
+        <w:pStyle w:val="ListParagraph"/>
+        <w:numPr>
+          <w:ilvl w:val="1"/>
+          <w:numId w:val="13"/>
+        </w:numPr>
+        <w:spacing w:after="160" w:line="259" w:lineRule="auto"/>
+      </w:pPr>
+      <w:proofErr w:type="spellStart"/>
+      <w:r>
+        <w:t>CNRFC_Scraper.R</w:t>
+      </w:r>
+      <w:proofErr w:type="spellEnd"/>
+    </w:p>
+    <w:p>
+      <w:pPr>
+        <w:pStyle w:val="ListParagraph"/>
+        <w:numPr>
+          <w:ilvl w:val="1"/>
+          <w:numId w:val="13"/>
+        </w:numPr>
+        <w:spacing w:after="160" w:line="259" w:lineRule="auto"/>
+      </w:pPr>
+      <w:proofErr w:type="spellStart"/>
+      <w:r>
+        <w:t>CNRFC_RR_Processor.R</w:t>
+      </w:r>
+      <w:proofErr w:type="spellEnd"/>
+    </w:p>
+    <w:p>
+      <w:pPr>
+        <w:pStyle w:val="ListParagraph"/>
+        <w:numPr>
+          <w:ilvl w:val="1"/>
+          <w:numId w:val="13"/>
+        </w:numPr>
+        <w:spacing w:after="160" w:line="259" w:lineRule="auto"/>
+      </w:pPr>
+      <w:proofErr w:type="spellStart"/>
+      <w:r>
+        <w:t>Downsizer_Processor.R</w:t>
+      </w:r>
+      <w:proofErr w:type="spellEnd"/>
+    </w:p>
+    <w:p>
+      <w:pPr>
+        <w:pStyle w:val="ListParagraph"/>
+        <w:numPr>
+          <w:ilvl w:val="1"/>
+          <w:numId w:val="13"/>
+        </w:numPr>
+        <w:spacing w:after="160" w:line="259" w:lineRule="auto"/>
+      </w:pPr>
+      <w:proofErr w:type="spellStart"/>
+      <w:r>
+        <w:t>RAWS_Scraper.R</w:t>
+      </w:r>
+      <w:proofErr w:type="spellEnd"/>
+    </w:p>
+    <w:p>
+      <w:pPr>
+        <w:pStyle w:val="ListParagraph"/>
+        <w:numPr>
+          <w:ilvl w:val="1"/>
+          <w:numId w:val="13"/>
+        </w:numPr>
+        <w:spacing w:after="160" w:line="259" w:lineRule="auto"/>
+      </w:pPr>
+      <w:proofErr w:type="spellStart"/>
+      <w:r>
+        <w:t>CIMIS_Scraper.R</w:t>
+      </w:r>
+      <w:proofErr w:type="spellEnd"/>
+    </w:p>
+    <w:p>
+      <w:pPr>
+        <w:pStyle w:val="ListParagraph"/>
+        <w:numPr>
+          <w:ilvl w:val="1"/>
+          <w:numId w:val="13"/>
+        </w:numPr>
+        <w:spacing w:after="160" w:line="259" w:lineRule="auto"/>
+      </w:pPr>
+      <w:proofErr w:type="spellStart"/>
+      <w:r>
+        <w:t>Dat_Shell_Generation.R</w:t>
+      </w:r>
+      <w:proofErr w:type="spellEnd"/>
+    </w:p>
+    <w:p>
+      <w:pPr>
+        <w:pStyle w:val="ListParagraph"/>
+        <w:numPr>
+          <w:ilvl w:val="1"/>
+          <w:numId w:val="13"/>
+        </w:numPr>
+        <w:spacing w:after="160" w:line="259" w:lineRule="auto"/>
+      </w:pPr>
+      <w:proofErr w:type="spellStart"/>
+      <w:r>
+        <w:t>DAT_File_Manipulation.R</w:t>
+      </w:r>
+      <w:proofErr w:type="spellEnd"/>
+    </w:p>
+    <w:p>
+      <w:pPr>
+        <w:pStyle w:val="ListParagraph"/>
+        <w:numPr>
+          <w:ilvl w:val="1"/>
+          <w:numId w:val="13"/>
+        </w:numPr>
+        <w:spacing w:after="160" w:line="259" w:lineRule="auto"/>
+      </w:pPr>
+      <w:proofErr w:type="spellStart"/>
+      <w:r>
+        <w:t>CNRFC_SRP_Processor.R</w:t>
+      </w:r>
+      <w:proofErr w:type="spellEnd"/>
+      <w:r>
+        <w:t xml:space="preserve"> –applies to SRP model only</w:t>
+      </w:r>
+    </w:p>
+    <w:p>
+      <w:pPr>
+        <w:pStyle w:val="ListParagraph"/>
+        <w:numPr>
+          <w:ilvl w:val="1"/>
+          <w:numId w:val="13"/>
+        </w:numPr>
+        <w:spacing w:after="160" w:line="259" w:lineRule="auto"/>
+      </w:pPr>
+      <w:proofErr w:type="spellStart"/>
+      <w:r>
+        <w:t>PRISM_SRP_Processor.R</w:t>
+      </w:r>
+      <w:proofErr w:type="spellEnd"/>
+      <w:r>
+        <w:t xml:space="preserve"> –applies to SRP model only</w:t>
+      </w:r>
+    </w:p>
+    <w:p>
+      <w:pPr>
+        <w:pStyle w:val="Heading2"/>
+      </w:pPr>
+      <w:r>
+        <w:t>Update the Model Files</w:t>
+      </w:r>
+    </w:p>
+    <w:p>
+      <w:pPr>
+        <w:pStyle w:val="ListParagraph"/>
+        <w:numPr>
+          <w:ilvl w:val="0"/>
+          <w:numId w:val="12"/>
+        </w:numPr>
+        <w:spacing w:after="160" w:line="259" w:lineRule="auto"/>
+      </w:pPr>
+      <w:r>
+        <w:t>Replace the data in the DAT file for your observed and forecast date range ONLY—leave the rest of the data alone—with the data in your text file (but not the headers) from the previous step.</w:t>
+      </w:r>
+    </w:p>
+    <w:p>
+      <w:pPr>
+        <w:pStyle w:val="ListParagraph"/>
+        <w:numPr>
+          <w:ilvl w:val="0"/>
+          <w:numId w:val="12"/>
+        </w:numPr>
+        <w:spacing w:after="160" w:line="259" w:lineRule="auto"/>
+      </w:pPr>
+      <w:r>
+        <w:t>Update the control file—</w:t>
       </w:r>
       <w:r>
         <w:rPr>
           <w:i/>
           <w:iCs/>
         </w:rPr>
-        <w:t>data_update_to_2023-0</w:t>
+        <w:t>this step is only required if you update the DAT filename</w:t>
       </w:r>
       <w:r>
         <w:rPr>
           <w:i/>
           <w:iCs/>
         </w:rPr>
-        <w:t>5</w:t>
-      </w:r>
+        <w:t xml:space="preserve"> and haven’t saved your outputs in a safe location.</w:t>
+      </w:r>
+    </w:p>
+    <w:p>
+      <w:pPr>
+        <w:pStyle w:val="ListParagraph"/>
+        <w:numPr>
+          <w:ilvl w:val="1"/>
+          <w:numId w:val="12"/>
+        </w:numPr>
+        <w:spacing w:after="160" w:line="259" w:lineRule="auto"/>
+      </w:pPr>
+      <w:r>
+        <w:t xml:space="preserve">Navigate to this folder: </w:t>
+      </w:r>
+      <w:r>
+        <w:rPr>
+          <w:b/>
+          <w:bCs/>
+        </w:rPr>
+        <w:t>RR_PRMS\windows</w:t>
+      </w:r>
+      <w:r>
+        <w:rPr>
+          <w:b/>
+          <w:bCs/>
+        </w:rPr>
+        <w:t xml:space="preserve"> </w:t>
+      </w:r>
+      <w:r>
+        <w:t xml:space="preserve">and look for this file: </w:t>
+      </w:r>
+      <w:proofErr w:type="spellStart"/>
+      <w:r>
+        <w:rPr>
+          <w:b/>
+          <w:bCs/>
+        </w:rPr>
+        <w:t>prms_rr.control</w:t>
+      </w:r>
+      <w:proofErr w:type="spellEnd"/>
+    </w:p>
+    <w:p>
+      <w:pPr>
+        <w:pStyle w:val="ListParagraph"/>
+        <w:numPr>
+          <w:ilvl w:val="1"/>
+          <w:numId w:val="12"/>
+        </w:numPr>
+        <w:spacing w:after="160" w:line="259" w:lineRule="auto"/>
+      </w:pPr>
+      <w:r>
+        <w:lastRenderedPageBreak/>
+        <w:t>Right-click the file and open it with Notepad++ so that you can see the line numbers</w:t>
+      </w:r>
+    </w:p>
+    <w:p>
+      <w:pPr>
+        <w:pStyle w:val="ListParagraph"/>
+        <w:numPr>
+          <w:ilvl w:val="1"/>
+          <w:numId w:val="12"/>
+        </w:numPr>
+        <w:spacing w:after="160" w:line="259" w:lineRule="auto"/>
+      </w:pPr>
+      <w:r>
+        <w:t>Revise the DAT filename in line 51 to match the new DAT filename.</w:t>
+      </w:r>
+    </w:p>
+    <w:p>
+      <w:pPr>
+        <w:pStyle w:val="ListParagraph"/>
+        <w:numPr>
+          <w:ilvl w:val="1"/>
+          <w:numId w:val="12"/>
+        </w:numPr>
+        <w:spacing w:after="160" w:line="259" w:lineRule="auto"/>
+      </w:pPr>
       <w:r>
         <w:rPr>
           <w:i/>
           <w:iCs/>
         </w:rPr>
-        <w:t>-</w:t>
+        <w:t>Optional:</w:t>
+      </w:r>
+      <w:r>
+        <w:t xml:space="preserve"> Revise the Output CSV filename in line 319 to something that makes sense to you. Revising the output CSV filename with each run prevents the model from overwriting the previous outputs. </w:t>
+      </w:r>
+    </w:p>
+    <w:p>
+      <w:pPr>
+        <w:pStyle w:val="ListParagraph"/>
+        <w:numPr>
+          <w:ilvl w:val="0"/>
+          <w:numId w:val="12"/>
+        </w:numPr>
+        <w:spacing w:after="160" w:line="259" w:lineRule="auto"/>
+      </w:pPr>
+      <w:r>
+        <w:t>Update the BAT file—</w:t>
       </w:r>
       <w:r>
         <w:rPr>
           <w:i/>
           <w:iCs/>
         </w:rPr>
-        <w:t>07</w:t>
-      </w:r>
-      <w:r>
-        <w:rPr>
+        <w:t>this step is required just the first time you run the model</w:t>
+      </w:r>
+    </w:p>
+    <w:p>
+      <w:pPr>
+        <w:pStyle w:val="ListParagraph"/>
+        <w:numPr>
+          <w:ilvl w:val="1"/>
+          <w:numId w:val="12"/>
+        </w:numPr>
+        <w:spacing w:after="160" w:line="259" w:lineRule="auto"/>
+      </w:pPr>
+      <w:r>
+        <w:t xml:space="preserve">Navigate to this folder: </w:t>
+      </w:r>
+      <w:r>
+        <w:rPr>
+          <w:b/>
+          <w:bCs/>
+        </w:rPr>
+        <w:t>RR_PRMS\window</w:t>
+      </w:r>
+      <w:r>
+        <w:t xml:space="preserve">, right-click on </w:t>
+      </w:r>
+      <w:r>
+        <w:rPr>
+          <w:b/>
+          <w:bCs/>
+        </w:rPr>
+        <w:t>run.bat</w:t>
+      </w:r>
+      <w:r>
+        <w:t xml:space="preserve"> and open it with Notepad++ or Notepad</w:t>
+      </w:r>
+    </w:p>
+    <w:p>
+      <w:pPr>
+        <w:pStyle w:val="ListParagraph"/>
+        <w:numPr>
+          <w:ilvl w:val="1"/>
+          <w:numId w:val="12"/>
+        </w:numPr>
+        <w:spacing w:after="160" w:line="259" w:lineRule="auto"/>
+      </w:pPr>
+      <w:r>
+        <w:t xml:space="preserve">Revise the file path to </w:t>
+      </w:r>
+      <w:r>
+        <w:rPr>
+          <w:rFonts w:ascii="Calibri" w:hAnsi="Calibri" w:cs="Calibri"/>
+          <w:b/>
+          <w:bCs/>
+        </w:rPr>
+        <w:t xml:space="preserve">C:RR_PRMS\bin\gsflow.exe </w:t>
+      </w:r>
+      <w:proofErr w:type="spellStart"/>
+      <w:r>
+        <w:rPr>
+          <w:rFonts w:ascii="Calibri" w:hAnsi="Calibri" w:cs="Calibri"/>
+          <w:b/>
+          <w:bCs/>
+        </w:rPr>
+        <w:t>prms_rr.control</w:t>
+      </w:r>
+      <w:proofErr w:type="spellEnd"/>
+      <w:r>
+        <w:rPr>
+          <w:rFonts w:ascii="Calibri" w:hAnsi="Calibri" w:cs="Calibri"/>
           <w:i/>
           <w:iCs/>
         </w:rPr>
-        <w:t xml:space="preserve">.dat file </w:t>
-      </w:r>
-      <w:r>
-        <w:t xml:space="preserve">for date range </w:t>
-      </w:r>
-      <w:r>
-        <w:t>4/</w:t>
-      </w:r>
-      <w:r>
-        <w:t xml:space="preserve">1/2023 – </w:t>
-      </w:r>
-      <w:r>
-        <w:t>5</w:t>
-      </w:r>
-      <w:r>
-        <w:t>/</w:t>
-      </w:r>
-      <w:r>
-        <w:t>13</w:t>
-      </w:r>
-      <w:r>
-        <w:t>/2023 with the data in DAT_Final_2023-0</w:t>
-      </w:r>
-      <w:r>
-        <w:t>5</w:t>
-      </w:r>
-      <w:r>
-        <w:t>-</w:t>
-      </w:r>
-      <w:r>
-        <w:t>07</w:t>
-      </w:r>
-      <w:r>
-        <w:t>.txt (except for the header row)</w:t>
-      </w:r>
-    </w:p>
-    <w:p>
-      <w:pPr>
-        <w:pStyle w:val="ListParagraph"/>
-        <w:numPr>
-          <w:ilvl w:val="0"/>
-          <w:numId w:val="8"/>
-        </w:numPr>
-      </w:pPr>
-      <w:r>
-        <w:t xml:space="preserve">Run the PRMS </w:t>
-      </w:r>
-      <w:proofErr w:type="gramStart"/>
-      <w:r>
-        <w:t>model</w:t>
-      </w:r>
-      <w:proofErr w:type="gramEnd"/>
-    </w:p>
-    <w:p>
-      <w:pPr>
-        <w:pStyle w:val="ListParagraph"/>
-        <w:numPr>
-          <w:ilvl w:val="0"/>
-          <w:numId w:val="8"/>
-        </w:numPr>
-      </w:pPr>
-      <w:r>
-        <w:t xml:space="preserve">Copy and paste the output of the PRMS model into the </w:t>
-      </w:r>
-      <w:proofErr w:type="spellStart"/>
-      <w:r>
-        <w:rPr>
+        <w:t>;</w:t>
+      </w:r>
+      <w:r>
+        <w:rPr>
+          <w:rFonts w:ascii="Calibri" w:hAnsi="Calibri" w:cs="Calibri"/>
+        </w:rPr>
+        <w:t xml:space="preserve"> make sure that a space separates </w:t>
+      </w:r>
+      <w:r>
+        <w:rPr>
+          <w:rFonts w:ascii="Calibri" w:hAnsi="Calibri" w:cs="Calibri"/>
           <w:i/>
           <w:iCs/>
         </w:rPr>
-        <w:t>InputData</w:t>
-      </w:r>
-      <w:proofErr w:type="spellEnd"/>
-      <w:r>
-        <w:rPr>
+        <w:t>gsflow.exe</w:t>
+      </w:r>
+      <w:r>
+        <w:rPr>
+          <w:rFonts w:ascii="Calibri" w:hAnsi="Calibri" w:cs="Calibri"/>
+        </w:rPr>
+        <w:t xml:space="preserve"> from </w:t>
+      </w:r>
+      <w:proofErr w:type="spellStart"/>
+      <w:r>
+        <w:rPr>
+          <w:rFonts w:ascii="Calibri" w:hAnsi="Calibri" w:cs="Calibri"/>
           <w:i/>
           <w:iCs/>
         </w:rPr>
-        <w:t xml:space="preserve"> </w:t>
-      </w:r>
-      <w:r>
-        <w:t xml:space="preserve">of the GitHub </w:t>
-      </w:r>
-      <w:proofErr w:type="gramStart"/>
-      <w:r>
-        <w:t>repository</w:t>
-      </w:r>
-      <w:proofErr w:type="gramEnd"/>
+        <w:t>prms_rr.control</w:t>
+      </w:r>
+      <w:proofErr w:type="spellEnd"/>
+      <w:r>
+        <w:rPr>
+          <w:rFonts w:ascii="Calibri" w:hAnsi="Calibri" w:cs="Calibri"/>
+        </w:rPr>
+        <w:t>.</w:t>
+      </w:r>
+    </w:p>
+    <w:p>
+      <w:pPr>
+        <w:pStyle w:val="Heading2"/>
+      </w:pPr>
+      <w:r>
+        <w:t>Running the Model</w:t>
+      </w:r>
     </w:p>
     <w:p>
       <w:pPr>
         <w:pStyle w:val="ListParagraph"/>
         <w:numPr>
           <w:ilvl w:val="0"/>
-          <w:numId w:val="8"/>
-        </w:numPr>
-      </w:pPr>
-      <w:r>
-        <w:t xml:space="preserve">Run </w:t>
-      </w:r>
-      <w:proofErr w:type="spellStart"/>
-      <w:r>
-        <w:t>PRMS_Processor.R</w:t>
-      </w:r>
-      <w:proofErr w:type="spellEnd"/>
-      <w:r>
-        <w:t xml:space="preserve"> to convert the PRMS output into acre-feet per day for the timeframe of interest (April 2023). The exported CSV, URR_2023-04.csv</w:t>
-      </w:r>
-      <w:r>
-        <w:rPr>
+          <w:numId w:val="14"/>
+        </w:numPr>
+        <w:spacing w:after="160" w:line="259" w:lineRule="auto"/>
+        <w:rPr>
+          <w:color w:val="000000" w:themeColor="text1"/>
+        </w:rPr>
+      </w:pPr>
+      <w:r>
+        <w:rPr>
+          <w:color w:val="000000" w:themeColor="text1"/>
+        </w:rPr>
+        <w:t xml:space="preserve">Click on </w:t>
+      </w:r>
+      <w:r>
+        <w:rPr>
+          <w:b/>
+          <w:bCs/>
+          <w:color w:val="000000" w:themeColor="text1"/>
+        </w:rPr>
+        <w:t>run.bat</w:t>
+      </w:r>
+      <w:r>
+        <w:rPr>
+          <w:b/>
+          <w:bCs/>
           <w:i/>
           <w:iCs/>
+          <w:color w:val="000000" w:themeColor="text1"/>
         </w:rPr>
         <w:t xml:space="preserve"> </w:t>
       </w:r>
       <w:r>
-        <w:t>will inform the Flows spreadsheet required by the Upper Russian River DWRAT Model</w:t>
+        <w:rPr>
+          <w:color w:val="000000" w:themeColor="text1"/>
+        </w:rPr>
+        <w:t>in the</w:t>
+      </w:r>
+      <w:r>
+        <w:rPr>
+          <w:b/>
+          <w:bCs/>
+          <w:color w:val="000000" w:themeColor="text1"/>
+        </w:rPr>
+        <w:t xml:space="preserve"> RR_PRMS\window </w:t>
+      </w:r>
+      <w:r>
+        <w:rPr>
+          <w:color w:val="000000" w:themeColor="text1"/>
+        </w:rPr>
+        <w:t>folder and wait for about 5-10 minutes.</w:t>
+      </w:r>
+    </w:p>
+    <w:p>
+      <w:pPr>
+        <w:pStyle w:val="ListParagraph"/>
+        <w:numPr>
+          <w:ilvl w:val="0"/>
+          <w:numId w:val="14"/>
+        </w:numPr>
+        <w:spacing w:after="160" w:line="259" w:lineRule="auto"/>
+        <w:rPr>
+          <w:color w:val="000000" w:themeColor="text1"/>
+        </w:rPr>
+      </w:pPr>
+      <w:r>
+        <w:rPr>
+          <w:color w:val="000000" w:themeColor="text1"/>
+        </w:rPr>
+        <w:t>Command Prompt will have this message when the model is done running—you can ignore the warnings that come up.</w:t>
+      </w:r>
+    </w:p>
+    <w:p>
+      <w:pPr>
+        <w:pStyle w:val="ListParagraph"/>
+        <w:rPr>
+          <w:color w:val="000000" w:themeColor="text1"/>
+        </w:rPr>
+      </w:pPr>
+      <w:r>
+        <w:rPr>
+          <w:noProof/>
+          <w:color w:val="000000" w:themeColor="text1"/>
+        </w:rPr>
+        <w:drawing>
+          <wp:inline distT="0" distB="0" distL="0" distR="0" wp14:anchorId="6EBFF3FD" wp14:editId="55003096">
+            <wp:extent cx="5943600" cy="3094990"/>
+            <wp:effectExtent l="0" t="0" r="0" b="0"/>
+            <wp:docPr id="1091043172" name="Picture 1" descr="A screenshot of a computer&#10;&#10;Description automatically generated with medium confidence"/>
+            <wp:cNvGraphicFramePr>
+              <a:graphicFrameLocks xmlns:a="http://schemas.openxmlformats.org/drawingml/2006/main" noChangeAspect="1"/>
+            </wp:cNvGraphicFramePr>
+            <a:graphic xmlns:a="http://schemas.openxmlformats.org/drawingml/2006/main">
+              <a:graphicData uri="http://schemas.openxmlformats.org/drawingml/2006/picture">
+                <pic:pic xmlns:pic="http://schemas.openxmlformats.org/drawingml/2006/picture">
+                  <pic:nvPicPr>
+                    <pic:cNvPr id="1091043172" name="Picture 1" descr="A screenshot of a computer&#10;&#10;Description automatically generated with medium confidence"/>
+                    <pic:cNvPicPr/>
+                  </pic:nvPicPr>
+                  <pic:blipFill>
+                    <a:blip r:embed="rId8"/>
+                    <a:stretch>
+                      <a:fillRect/>
+                    </a:stretch>
+                  </pic:blipFill>
+                  <pic:spPr>
+                    <a:xfrm>
+                      <a:off x="0" y="0"/>
+                      <a:ext cx="5943600" cy="3094990"/>
+                    </a:xfrm>
+                    <a:prstGeom prst="rect">
+                      <a:avLst/>
+                    </a:prstGeom>
+                  </pic:spPr>
+                </pic:pic>
+              </a:graphicData>
+            </a:graphic>
+          </wp:inline>
+        </w:drawing>
+      </w:r>
+      <w:r>
+        <w:rPr>
+          <w:color w:val="000000" w:themeColor="text1"/>
+        </w:rPr>
+        <w:tab/>
+      </w:r>
+    </w:p>
+    <w:p>
+      <w:pPr>
+        <w:pStyle w:val="Heading2"/>
+      </w:pPr>
+      <w:r>
+        <w:t>Processing the Outputs</w:t>
+      </w:r>
+    </w:p>
+    <w:p>
+      <w:pPr>
+        <w:pStyle w:val="ListParagraph"/>
+        <w:numPr>
+          <w:ilvl w:val="0"/>
+          <w:numId w:val="15"/>
+        </w:numPr>
+        <w:spacing w:after="160" w:line="259" w:lineRule="auto"/>
+      </w:pPr>
+      <w:r>
+        <w:t xml:space="preserve">Navigate to the </w:t>
+      </w:r>
+      <w:r>
+        <w:rPr>
+          <w:b/>
+          <w:bCs/>
+        </w:rPr>
+        <w:t>RR_PRMS\PRMS\output</w:t>
+      </w:r>
+      <w:r>
+        <w:rPr>
+          <w:b/>
+          <w:bCs/>
+        </w:rPr>
+        <w:t xml:space="preserve"> </w:t>
+      </w:r>
+      <w:r>
+        <w:t>folder.</w:t>
+      </w:r>
+    </w:p>
+    <w:p>
+      <w:pPr>
+        <w:pStyle w:val="ListParagraph"/>
+        <w:numPr>
+          <w:ilvl w:val="0"/>
+          <w:numId w:val="15"/>
+        </w:numPr>
+        <w:spacing w:after="160" w:line="259" w:lineRule="auto"/>
+      </w:pPr>
+      <w:r>
+        <w:t xml:space="preserve">You will see two outputs with similar filenames to the one listed on line 319 of the </w:t>
+      </w:r>
+      <w:proofErr w:type="spellStart"/>
+      <w:r>
+        <w:rPr>
+          <w:b/>
+          <w:bCs/>
+        </w:rPr>
+        <w:t>prms_rr.control</w:t>
+      </w:r>
+      <w:proofErr w:type="spellEnd"/>
+      <w:r>
+        <w:rPr>
+          <w:b/>
+          <w:bCs/>
+        </w:rPr>
+        <w:t xml:space="preserve"> </w:t>
+      </w:r>
+      <w:r>
+        <w:t>file, e.g.:</w:t>
+      </w:r>
+    </w:p>
+    <w:p>
+      <w:pPr>
+        <w:pStyle w:val="ListParagraph"/>
+        <w:numPr>
+          <w:ilvl w:val="1"/>
+          <w:numId w:val="15"/>
+        </w:numPr>
+        <w:spacing w:after="160" w:line="259" w:lineRule="auto"/>
+      </w:pPr>
+      <w:r>
+        <w:t>nsubout.update_2023_03-28_PaymanAlemisub_cfs.csv</w:t>
+      </w:r>
+    </w:p>
+    <w:p>
+      <w:pPr>
+        <w:pStyle w:val="ListParagraph"/>
+        <w:numPr>
+          <w:ilvl w:val="1"/>
+          <w:numId w:val="15"/>
+        </w:numPr>
+        <w:spacing w:after="160" w:line="259" w:lineRule="auto"/>
+      </w:pPr>
+      <w:r>
+        <w:t>nsubout.update_2023_03-28_PaymanAlemisub_inq.csv</w:t>
+      </w:r>
+      <w:r>
+        <w:t xml:space="preserve">—the </w:t>
+      </w:r>
+      <w:proofErr w:type="spellStart"/>
+      <w:r>
+        <w:t>inq</w:t>
+      </w:r>
+      <w:proofErr w:type="spellEnd"/>
+      <w:r>
+        <w:t xml:space="preserve"> version is the one we want.</w:t>
+      </w:r>
+    </w:p>
+    <w:p>
+      <w:pPr>
+        <w:pStyle w:val="ListParagraph"/>
+        <w:numPr>
+          <w:ilvl w:val="0"/>
+          <w:numId w:val="15"/>
+        </w:numPr>
+        <w:spacing w:after="160" w:line="259" w:lineRule="auto"/>
+      </w:pPr>
+      <w:r>
+        <w:t>Copy and paste the output of the PRMS model to the</w:t>
+      </w:r>
+      <w:r>
+        <w:rPr>
+          <w:b/>
+          <w:bCs/>
+        </w:rPr>
+        <w:t xml:space="preserve"> </w:t>
+      </w:r>
+      <w:proofErr w:type="spellStart"/>
+      <w:r>
+        <w:rPr>
+          <w:b/>
+          <w:bCs/>
+        </w:rPr>
+        <w:t>InputData</w:t>
+      </w:r>
+      <w:proofErr w:type="spellEnd"/>
+      <w:r>
+        <w:rPr>
+          <w:i/>
+          <w:iCs/>
+        </w:rPr>
+        <w:t xml:space="preserve"> </w:t>
+      </w:r>
+      <w:r>
+        <w:t>folder of the DWRAT_DataScraping GitHub Repository.</w:t>
+      </w:r>
+    </w:p>
+    <w:p>
+      <w:pPr>
+        <w:pStyle w:val="ListParagraph"/>
+        <w:numPr>
+          <w:ilvl w:val="0"/>
+          <w:numId w:val="15"/>
+        </w:numPr>
+        <w:spacing w:after="160" w:line="259" w:lineRule="auto"/>
+      </w:pPr>
+      <w:r>
+        <w:t xml:space="preserve">Run </w:t>
+      </w:r>
+      <w:proofErr w:type="spellStart"/>
+      <w:r>
+        <w:rPr>
+          <w:b/>
+          <w:bCs/>
+        </w:rPr>
+        <w:t>PRMS_Processor.R</w:t>
+      </w:r>
+      <w:proofErr w:type="spellEnd"/>
+      <w:r>
+        <w:t xml:space="preserve"> to convert the PRMS output into acre-feet per day for the timeframe of interest. </w:t>
+      </w:r>
+    </w:p>
+    <w:p>
+      <w:pPr>
+        <w:pStyle w:val="ListParagraph"/>
+        <w:numPr>
+          <w:ilvl w:val="1"/>
+          <w:numId w:val="15"/>
+        </w:numPr>
+        <w:spacing w:after="160" w:line="259" w:lineRule="auto"/>
+      </w:pPr>
+      <w:r>
+        <w:t>Update the R Script to reflect the PRMS output filename.</w:t>
+      </w:r>
+    </w:p>
+    <w:p>
+      <w:pPr>
+        <w:pStyle w:val="ListParagraph"/>
+        <w:numPr>
+          <w:ilvl w:val="1"/>
+          <w:numId w:val="15"/>
+        </w:numPr>
+        <w:spacing w:after="160" w:line="259" w:lineRule="auto"/>
+      </w:pPr>
+      <w:r>
+        <w:t>Update the R script with the timeframe of interest (combined observed and forecast data range for this run).</w:t>
+      </w:r>
+    </w:p>
+    <w:p>
+      <w:pPr>
+        <w:pStyle w:val="ListParagraph"/>
+        <w:numPr>
+          <w:ilvl w:val="1"/>
+          <w:numId w:val="15"/>
+        </w:numPr>
+        <w:spacing w:after="160" w:line="259" w:lineRule="auto"/>
+      </w:pPr>
+      <w:r>
+        <w:t xml:space="preserve">The CSV exported by this R script, will inform the Flows spreadsheet required by the Upper Russian River DWRAT. This CSV will be saved to the </w:t>
+      </w:r>
+      <w:proofErr w:type="spellStart"/>
+      <w:r>
+        <w:rPr>
+          <w:b/>
+          <w:bCs/>
+        </w:rPr>
+        <w:t>ProcessedData</w:t>
+      </w:r>
+      <w:proofErr w:type="spellEnd"/>
+      <w:r>
+        <w:rPr>
+          <w:b/>
+          <w:bCs/>
+        </w:rPr>
+        <w:t xml:space="preserve"> </w:t>
+      </w:r>
+      <w:r>
+        <w:t xml:space="preserve">folder of the repository. </w:t>
+      </w:r>
+    </w:p>
+    <w:p>
+      <w:pPr>
+        <w:ind w:left="720"/>
+      </w:pPr>
+    </w:p>
+    <w:p>
+      <w:pPr>
+        <w:ind w:left="720"/>
+      </w:pPr>
+    </w:p>
+    <w:p>
+      <w:pPr>
+        <w:ind w:left="720"/>
+      </w:pPr>
+      <w:r>
+        <w:tab/>
       </w:r>
     </w:p>
     <w:p/>
     <w:p>
       <w:pPr>
+        <w:ind w:left="720" w:firstLine="720"/>
+      </w:pPr>
+    </w:p>
+    <w:p/>
+    <w:p/>
+    <w:p>
+      <w:pPr>
+        <w:pStyle w:val="Heading1"/>
+        <w:rPr>
+          <w:b/>
+          <w:bCs/>
+        </w:rPr>
+      </w:pPr>
+      <w:r>
+        <w:rPr>
+          <w:b/>
+          <w:bCs/>
+        </w:rPr>
+        <w:t>SRP GS Flow</w:t>
+      </w:r>
+    </w:p>
+    <w:p>
+      <w:pPr>
         <w:pStyle w:val="Heading2"/>
       </w:pPr>
       <w:r>
-        <w:t>Order of Operations for SRP Data Scraping/Processing</w:t>
+        <w:t>Getting Started</w:t>
+      </w:r>
+    </w:p>
+    <w:p>
+      <w:pPr>
+        <w:pStyle w:val="ListParagraph"/>
+        <w:numPr>
+          <w:ilvl w:val="0"/>
+          <w:numId w:val="16"/>
+        </w:numPr>
+      </w:pPr>
+      <w:r>
+        <w:t xml:space="preserve">Copy </w:t>
+      </w:r>
+      <w:hyperlink r:id="rId9" w:history="1">
+        <w:proofErr w:type="spellStart"/>
+        <w:r>
+          <w:rPr>
+            <w:rStyle w:val="Hyperlink"/>
+          </w:rPr>
+          <w:t>SRPHM_update_ag</w:t>
+        </w:r>
+        <w:proofErr w:type="spellEnd"/>
+      </w:hyperlink>
+      <w:r>
+        <w:t xml:space="preserve"> folder to your C drive. </w:t>
+      </w:r>
+    </w:p>
+    <w:p>
+      <w:pPr>
+        <w:pStyle w:val="Heading2"/>
+      </w:pPr>
+      <w:r>
+        <w:t>R Scripts</w:t>
       </w:r>
     </w:p>
     <w:p>
@@ -454,22 +2573,13 @@
         </w:numPr>
       </w:pPr>
       <w:r>
-        <w:t xml:space="preserve">Run </w:t>
+        <w:t xml:space="preserve">Open </w:t>
       </w:r>
       <w:proofErr w:type="spellStart"/>
       <w:r>
-        <w:t>PRISM_Scraper.R</w:t>
+        <w:t>Master_Script_PRMS.R</w:t>
       </w:r>
       <w:proofErr w:type="spellEnd"/>
-      <w:r>
-        <w:t xml:space="preserve"> to download PRISM temperature and precipitation data (</w:t>
-      </w:r>
-      <w:r>
-        <w:rPr>
-          <w:i/>
-        </w:rPr>
-        <w:t>this step coincides with step 2 of the SRP workflow, so you don’t need to run the script again if you’ve run it earlier in the day).</w:t>
-      </w:r>
     </w:p>
     <w:p>
       <w:pPr>
@@ -480,43 +2590,7 @@
         </w:numPr>
       </w:pPr>
       <w:r>
-        <w:t xml:space="preserve">Run </w:t>
-      </w:r>
-      <w:proofErr w:type="spellStart"/>
-      <w:r>
-        <w:t>CNRFC_Scraper.R</w:t>
-      </w:r>
-      <w:proofErr w:type="spellEnd"/>
-      <w:r>
-        <w:t xml:space="preserve"> to download CNRFC temperature and precipitation data </w:t>
-      </w:r>
-      <w:r>
-        <w:rPr>
-          <w:i/>
-          <w:iCs/>
-        </w:rPr>
-        <w:t>(this step coincides with step 2 of the RR PRMS workflow, so you don’t need to run the scrip</w:t>
-      </w:r>
-      <w:r>
-        <w:rPr>
-          <w:i/>
-          <w:iCs/>
-        </w:rPr>
-        <w:t>t again if you’ve run it earlier in the day</w:t>
-      </w:r>
-      <w:r>
-        <w:rPr>
-          <w:i/>
-          <w:iCs/>
-        </w:rPr>
-        <w:t>)</w:t>
-      </w:r>
-      <w:r>
-        <w:rPr>
-          <w:i/>
-          <w:iCs/>
-        </w:rPr>
-        <w:t>.</w:t>
+        <w:t>Comment out lines 44-49.</w:t>
       </w:r>
     </w:p>
     <w:p>
@@ -532,17 +2606,12 @@
       </w:r>
       <w:proofErr w:type="spellStart"/>
       <w:r>
-        <w:t>CNRFC_SRP_Processor.R</w:t>
+        <w:t>Master_Script_PRMS.R</w:t>
       </w:r>
       <w:proofErr w:type="spellEnd"/>
       <w:r>
-        <w:t xml:space="preserve">, which produces </w:t>
-      </w:r>
-      <w:proofErr w:type="gramStart"/>
-      <w:r>
-        <w:t>SRP_Processed.csv</w:t>
-      </w:r>
-      <w:proofErr w:type="gramEnd"/>
+        <w:t>.</w:t>
+      </w:r>
     </w:p>
     <w:p>
       <w:pPr>
@@ -552,52 +2621,8 @@
           <w:numId w:val="9"/>
         </w:numPr>
       </w:pPr>
-      <w:r>
-        <w:t xml:space="preserve">Run </w:t>
-      </w:r>
-      <w:proofErr w:type="spellStart"/>
-      <w:r>
-        <w:t>PRISM_SRP_Processor.R</w:t>
-      </w:r>
-      <w:proofErr w:type="spellEnd"/>
-    </w:p>
-    <w:p>
-      <w:pPr>
-        <w:pStyle w:val="ListParagraph"/>
-        <w:numPr>
-          <w:ilvl w:val="0"/>
-          <w:numId w:val="9"/>
-        </w:numPr>
-      </w:pPr>
-      <w:r>
-        <w:t xml:space="preserve">Paste the columns from SRP_Processed.csv into the Climate Stresses update excel </w:t>
-      </w:r>
-      <w:proofErr w:type="gramStart"/>
-      <w:r>
-        <w:t>spreadsheet</w:t>
-      </w:r>
-      <w:proofErr w:type="gramEnd"/>
-    </w:p>
-    <w:p>
-      <w:pPr>
-        <w:pStyle w:val="ListParagraph"/>
-        <w:numPr>
-          <w:ilvl w:val="0"/>
-          <w:numId w:val="9"/>
-        </w:numPr>
-      </w:pPr>
-      <w:r>
-        <w:t>Copy the formatted data from the Climate Stressed Update Excel spreadsheet into the climate .</w:t>
-      </w:r>
-      <w:proofErr w:type="spellStart"/>
-      <w:r>
-        <w:t>dat</w:t>
-      </w:r>
-      <w:proofErr w:type="spellEnd"/>
-      <w:r>
-        <w:t xml:space="preserve"> file</w:t>
-      </w:r>
-    </w:p>
+    </w:p>
+    <w:p/>
     <w:p/>
     <w:sectPr>
       <w:pgSz w:w="12240" w:h="15840"/>
@@ -725,6 +2750,96 @@
     </w:lvl>
   </w:abstractNum>
   <w:abstractNum w:abstractNumId="1" w15:restartNumberingAfterBreak="0">
+    <w:nsid w:val="0D436D53"/>
+    <w:multiLevelType w:val="hybridMultilevel"/>
+    <w:tmpl w:val="8206948A"/>
+    <w:lvl w:ilvl="0" w:tplc="214844D8">
+      <w:start w:val="1"/>
+      <w:numFmt w:val="decimal"/>
+      <w:lvlText w:val="%1."/>
+      <w:lvlJc w:val="left"/>
+      <w:pPr>
+        <w:ind w:left="720" w:hanging="360"/>
+      </w:pPr>
+      <w:rPr>
+        <w:b w:val="0"/>
+        <w:bCs w:val="0"/>
+      </w:rPr>
+    </w:lvl>
+    <w:lvl w:ilvl="1" w:tplc="04090019">
+      <w:start w:val="1"/>
+      <w:numFmt w:val="lowerLetter"/>
+      <w:lvlText w:val="%2."/>
+      <w:lvlJc w:val="left"/>
+      <w:pPr>
+        <w:ind w:left="1440" w:hanging="360"/>
+      </w:pPr>
+    </w:lvl>
+    <w:lvl w:ilvl="2" w:tplc="0409001B">
+      <w:start w:val="1"/>
+      <w:numFmt w:val="lowerRoman"/>
+      <w:lvlText w:val="%3."/>
+      <w:lvlJc w:val="right"/>
+      <w:pPr>
+        <w:ind w:left="2160" w:hanging="180"/>
+      </w:pPr>
+    </w:lvl>
+    <w:lvl w:ilvl="3" w:tplc="0409000F">
+      <w:start w:val="1"/>
+      <w:numFmt w:val="decimal"/>
+      <w:lvlText w:val="%4."/>
+      <w:lvlJc w:val="left"/>
+      <w:pPr>
+        <w:ind w:left="2880" w:hanging="360"/>
+      </w:pPr>
+    </w:lvl>
+    <w:lvl w:ilvl="4" w:tplc="04090019">
+      <w:start w:val="1"/>
+      <w:numFmt w:val="lowerLetter"/>
+      <w:lvlText w:val="%5."/>
+      <w:lvlJc w:val="left"/>
+      <w:pPr>
+        <w:ind w:left="3600" w:hanging="360"/>
+      </w:pPr>
+    </w:lvl>
+    <w:lvl w:ilvl="5" w:tplc="0409001B" w:tentative="1">
+      <w:start w:val="1"/>
+      <w:numFmt w:val="lowerRoman"/>
+      <w:lvlText w:val="%6."/>
+      <w:lvlJc w:val="right"/>
+      <w:pPr>
+        <w:ind w:left="4320" w:hanging="180"/>
+      </w:pPr>
+    </w:lvl>
+    <w:lvl w:ilvl="6" w:tplc="0409000F" w:tentative="1">
+      <w:start w:val="1"/>
+      <w:numFmt w:val="decimal"/>
+      <w:lvlText w:val="%7."/>
+      <w:lvlJc w:val="left"/>
+      <w:pPr>
+        <w:ind w:left="5040" w:hanging="360"/>
+      </w:pPr>
+    </w:lvl>
+    <w:lvl w:ilvl="7" w:tplc="04090019" w:tentative="1">
+      <w:start w:val="1"/>
+      <w:numFmt w:val="lowerLetter"/>
+      <w:lvlText w:val="%8."/>
+      <w:lvlJc w:val="left"/>
+      <w:pPr>
+        <w:ind w:left="5760" w:hanging="360"/>
+      </w:pPr>
+    </w:lvl>
+    <w:lvl w:ilvl="8" w:tplc="0409001B" w:tentative="1">
+      <w:start w:val="1"/>
+      <w:numFmt w:val="lowerRoman"/>
+      <w:lvlText w:val="%9."/>
+      <w:lvlJc w:val="right"/>
+      <w:pPr>
+        <w:ind w:left="6480" w:hanging="180"/>
+      </w:pPr>
+    </w:lvl>
+  </w:abstractNum>
+  <w:abstractNum w:abstractNumId="2" w15:restartNumberingAfterBreak="0">
     <w:nsid w:val="0E905695"/>
     <w:multiLevelType w:val="hybridMultilevel"/>
     <w:tmpl w:val="36D62C0E"/>
@@ -813,7 +2928,96 @@
       </w:pPr>
     </w:lvl>
   </w:abstractNum>
-  <w:abstractNum w:abstractNumId="2" w15:restartNumberingAfterBreak="0">
+  <w:abstractNum w:abstractNumId="3" w15:restartNumberingAfterBreak="0">
+    <w:nsid w:val="0FCE12E1"/>
+    <w:multiLevelType w:val="hybridMultilevel"/>
+    <w:tmpl w:val="9AD679EC"/>
+    <w:lvl w:ilvl="0" w:tplc="04090011">
+      <w:start w:val="1"/>
+      <w:numFmt w:val="decimal"/>
+      <w:lvlText w:val="%1)"/>
+      <w:lvlJc w:val="left"/>
+      <w:pPr>
+        <w:ind w:left="720" w:hanging="360"/>
+      </w:pPr>
+    </w:lvl>
+    <w:lvl w:ilvl="1" w:tplc="04090019">
+      <w:start w:val="1"/>
+      <w:numFmt w:val="lowerLetter"/>
+      <w:lvlText w:val="%2."/>
+      <w:lvlJc w:val="left"/>
+      <w:pPr>
+        <w:ind w:left="1440" w:hanging="360"/>
+      </w:pPr>
+    </w:lvl>
+    <w:lvl w:ilvl="2" w:tplc="F2A8B10E">
+      <w:start w:val="1"/>
+      <w:numFmt w:val="decimal"/>
+      <w:lvlText w:val="%3)"/>
+      <w:lvlJc w:val="left"/>
+      <w:pPr>
+        <w:ind w:left="2340" w:hanging="360"/>
+      </w:pPr>
+      <w:rPr>
+        <w:rFonts w:hint="default"/>
+      </w:rPr>
+    </w:lvl>
+    <w:lvl w:ilvl="3" w:tplc="0409000F" w:tentative="1">
+      <w:start w:val="1"/>
+      <w:numFmt w:val="decimal"/>
+      <w:lvlText w:val="%4."/>
+      <w:lvlJc w:val="left"/>
+      <w:pPr>
+        <w:ind w:left="2880" w:hanging="360"/>
+      </w:pPr>
+    </w:lvl>
+    <w:lvl w:ilvl="4" w:tplc="04090019" w:tentative="1">
+      <w:start w:val="1"/>
+      <w:numFmt w:val="lowerLetter"/>
+      <w:lvlText w:val="%5."/>
+      <w:lvlJc w:val="left"/>
+      <w:pPr>
+        <w:ind w:left="3600" w:hanging="360"/>
+      </w:pPr>
+    </w:lvl>
+    <w:lvl w:ilvl="5" w:tplc="0409001B" w:tentative="1">
+      <w:start w:val="1"/>
+      <w:numFmt w:val="lowerRoman"/>
+      <w:lvlText w:val="%6."/>
+      <w:lvlJc w:val="right"/>
+      <w:pPr>
+        <w:ind w:left="4320" w:hanging="180"/>
+      </w:pPr>
+    </w:lvl>
+    <w:lvl w:ilvl="6" w:tplc="0409000F" w:tentative="1">
+      <w:start w:val="1"/>
+      <w:numFmt w:val="decimal"/>
+      <w:lvlText w:val="%7."/>
+      <w:lvlJc w:val="left"/>
+      <w:pPr>
+        <w:ind w:left="5040" w:hanging="360"/>
+      </w:pPr>
+    </w:lvl>
+    <w:lvl w:ilvl="7" w:tplc="04090019" w:tentative="1">
+      <w:start w:val="1"/>
+      <w:numFmt w:val="lowerLetter"/>
+      <w:lvlText w:val="%8."/>
+      <w:lvlJc w:val="left"/>
+      <w:pPr>
+        <w:ind w:left="5760" w:hanging="360"/>
+      </w:pPr>
+    </w:lvl>
+    <w:lvl w:ilvl="8" w:tplc="0409001B" w:tentative="1">
+      <w:start w:val="1"/>
+      <w:numFmt w:val="lowerRoman"/>
+      <w:lvlText w:val="%9."/>
+      <w:lvlJc w:val="right"/>
+      <w:pPr>
+        <w:ind w:left="6480" w:hanging="180"/>
+      </w:pPr>
+    </w:lvl>
+  </w:abstractNum>
+  <w:abstractNum w:abstractNumId="4" w15:restartNumberingAfterBreak="0">
     <w:nsid w:val="12341A8D"/>
     <w:multiLevelType w:val="hybridMultilevel"/>
     <w:tmpl w:val="3C8ACBC2"/>
@@ -902,7 +3106,96 @@
       </w:pPr>
     </w:lvl>
   </w:abstractNum>
-  <w:abstractNum w:abstractNumId="3" w15:restartNumberingAfterBreak="0">
+  <w:abstractNum w:abstractNumId="5" w15:restartNumberingAfterBreak="0">
+    <w:nsid w:val="2BCD0AB6"/>
+    <w:multiLevelType w:val="hybridMultilevel"/>
+    <w:tmpl w:val="67127924"/>
+    <w:lvl w:ilvl="0" w:tplc="04090011">
+      <w:start w:val="1"/>
+      <w:numFmt w:val="decimal"/>
+      <w:lvlText w:val="%1)"/>
+      <w:lvlJc w:val="left"/>
+      <w:pPr>
+        <w:ind w:left="720" w:hanging="360"/>
+      </w:pPr>
+      <w:rPr>
+        <w:rFonts w:hint="default"/>
+      </w:rPr>
+    </w:lvl>
+    <w:lvl w:ilvl="1" w:tplc="04090019" w:tentative="1">
+      <w:start w:val="1"/>
+      <w:numFmt w:val="lowerLetter"/>
+      <w:lvlText w:val="%2."/>
+      <w:lvlJc w:val="left"/>
+      <w:pPr>
+        <w:ind w:left="1440" w:hanging="360"/>
+      </w:pPr>
+    </w:lvl>
+    <w:lvl w:ilvl="2" w:tplc="0409001B" w:tentative="1">
+      <w:start w:val="1"/>
+      <w:numFmt w:val="lowerRoman"/>
+      <w:lvlText w:val="%3."/>
+      <w:lvlJc w:val="right"/>
+      <w:pPr>
+        <w:ind w:left="2160" w:hanging="180"/>
+      </w:pPr>
+    </w:lvl>
+    <w:lvl w:ilvl="3" w:tplc="0409000F" w:tentative="1">
+      <w:start w:val="1"/>
+      <w:numFmt w:val="decimal"/>
+      <w:lvlText w:val="%4."/>
+      <w:lvlJc w:val="left"/>
+      <w:pPr>
+        <w:ind w:left="2880" w:hanging="360"/>
+      </w:pPr>
+    </w:lvl>
+    <w:lvl w:ilvl="4" w:tplc="04090019" w:tentative="1">
+      <w:start w:val="1"/>
+      <w:numFmt w:val="lowerLetter"/>
+      <w:lvlText w:val="%5."/>
+      <w:lvlJc w:val="left"/>
+      <w:pPr>
+        <w:ind w:left="3600" w:hanging="360"/>
+      </w:pPr>
+    </w:lvl>
+    <w:lvl w:ilvl="5" w:tplc="0409001B" w:tentative="1">
+      <w:start w:val="1"/>
+      <w:numFmt w:val="lowerRoman"/>
+      <w:lvlText w:val="%6."/>
+      <w:lvlJc w:val="right"/>
+      <w:pPr>
+        <w:ind w:left="4320" w:hanging="180"/>
+      </w:pPr>
+    </w:lvl>
+    <w:lvl w:ilvl="6" w:tplc="0409000F" w:tentative="1">
+      <w:start w:val="1"/>
+      <w:numFmt w:val="decimal"/>
+      <w:lvlText w:val="%7."/>
+      <w:lvlJc w:val="left"/>
+      <w:pPr>
+        <w:ind w:left="5040" w:hanging="360"/>
+      </w:pPr>
+    </w:lvl>
+    <w:lvl w:ilvl="7" w:tplc="04090019" w:tentative="1">
+      <w:start w:val="1"/>
+      <w:numFmt w:val="lowerLetter"/>
+      <w:lvlText w:val="%8."/>
+      <w:lvlJc w:val="left"/>
+      <w:pPr>
+        <w:ind w:left="5760" w:hanging="360"/>
+      </w:pPr>
+    </w:lvl>
+    <w:lvl w:ilvl="8" w:tplc="0409001B" w:tentative="1">
+      <w:start w:val="1"/>
+      <w:numFmt w:val="lowerRoman"/>
+      <w:lvlText w:val="%9."/>
+      <w:lvlJc w:val="right"/>
+      <w:pPr>
+        <w:ind w:left="6480" w:hanging="180"/>
+      </w:pPr>
+    </w:lvl>
+  </w:abstractNum>
+  <w:abstractNum w:abstractNumId="6" w15:restartNumberingAfterBreak="0">
     <w:nsid w:val="2CCE1931"/>
     <w:multiLevelType w:val="hybridMultilevel"/>
     <w:tmpl w:val="4FC82642"/>
@@ -991,7 +3284,7 @@
       </w:pPr>
     </w:lvl>
   </w:abstractNum>
-  <w:abstractNum w:abstractNumId="4" w15:restartNumberingAfterBreak="0">
+  <w:abstractNum w:abstractNumId="7" w15:restartNumberingAfterBreak="0">
     <w:nsid w:val="2EB51A99"/>
     <w:multiLevelType w:val="hybridMultilevel"/>
     <w:tmpl w:val="98B047CA"/>
@@ -1103,7 +3396,280 @@
       </w:rPr>
     </w:lvl>
   </w:abstractNum>
-  <w:abstractNum w:abstractNumId="5" w15:restartNumberingAfterBreak="0">
+  <w:abstractNum w:abstractNumId="8" w15:restartNumberingAfterBreak="0">
+    <w:nsid w:val="3D133F96"/>
+    <w:multiLevelType w:val="hybridMultilevel"/>
+    <w:tmpl w:val="410A98C0"/>
+    <w:lvl w:ilvl="0" w:tplc="844AAEF0">
+      <w:start w:val="1"/>
+      <w:numFmt w:val="decimal"/>
+      <w:lvlText w:val="%1."/>
+      <w:lvlJc w:val="left"/>
+      <w:pPr>
+        <w:ind w:left="720" w:hanging="360"/>
+      </w:pPr>
+      <w:rPr>
+        <w:b w:val="0"/>
+        <w:bCs w:val="0"/>
+        <w:color w:val="auto"/>
+      </w:rPr>
+    </w:lvl>
+    <w:lvl w:ilvl="1" w:tplc="DAF20B7E">
+      <w:start w:val="1"/>
+      <w:numFmt w:val="lowerLetter"/>
+      <w:lvlText w:val="%2."/>
+      <w:lvlJc w:val="left"/>
+      <w:pPr>
+        <w:ind w:left="1440" w:hanging="360"/>
+      </w:pPr>
+      <w:rPr>
+        <w:color w:val="auto"/>
+      </w:rPr>
+    </w:lvl>
+    <w:lvl w:ilvl="2" w:tplc="0409001B" w:tentative="1">
+      <w:start w:val="1"/>
+      <w:numFmt w:val="lowerRoman"/>
+      <w:lvlText w:val="%3."/>
+      <w:lvlJc w:val="right"/>
+      <w:pPr>
+        <w:ind w:left="2160" w:hanging="180"/>
+      </w:pPr>
+    </w:lvl>
+    <w:lvl w:ilvl="3" w:tplc="0409000F" w:tentative="1">
+      <w:start w:val="1"/>
+      <w:numFmt w:val="decimal"/>
+      <w:lvlText w:val="%4."/>
+      <w:lvlJc w:val="left"/>
+      <w:pPr>
+        <w:ind w:left="2880" w:hanging="360"/>
+      </w:pPr>
+    </w:lvl>
+    <w:lvl w:ilvl="4" w:tplc="04090019" w:tentative="1">
+      <w:start w:val="1"/>
+      <w:numFmt w:val="lowerLetter"/>
+      <w:lvlText w:val="%5."/>
+      <w:lvlJc w:val="left"/>
+      <w:pPr>
+        <w:ind w:left="3600" w:hanging="360"/>
+      </w:pPr>
+    </w:lvl>
+    <w:lvl w:ilvl="5" w:tplc="0409001B" w:tentative="1">
+      <w:start w:val="1"/>
+      <w:numFmt w:val="lowerRoman"/>
+      <w:lvlText w:val="%6."/>
+      <w:lvlJc w:val="right"/>
+      <w:pPr>
+        <w:ind w:left="4320" w:hanging="180"/>
+      </w:pPr>
+    </w:lvl>
+    <w:lvl w:ilvl="6" w:tplc="0409000F" w:tentative="1">
+      <w:start w:val="1"/>
+      <w:numFmt w:val="decimal"/>
+      <w:lvlText w:val="%7."/>
+      <w:lvlJc w:val="left"/>
+      <w:pPr>
+        <w:ind w:left="5040" w:hanging="360"/>
+      </w:pPr>
+    </w:lvl>
+    <w:lvl w:ilvl="7" w:tplc="04090019" w:tentative="1">
+      <w:start w:val="1"/>
+      <w:numFmt w:val="lowerLetter"/>
+      <w:lvlText w:val="%8."/>
+      <w:lvlJc w:val="left"/>
+      <w:pPr>
+        <w:ind w:left="5760" w:hanging="360"/>
+      </w:pPr>
+    </w:lvl>
+    <w:lvl w:ilvl="8" w:tplc="0409001B" w:tentative="1">
+      <w:start w:val="1"/>
+      <w:numFmt w:val="lowerRoman"/>
+      <w:lvlText w:val="%9."/>
+      <w:lvlJc w:val="right"/>
+      <w:pPr>
+        <w:ind w:left="6480" w:hanging="180"/>
+      </w:pPr>
+    </w:lvl>
+  </w:abstractNum>
+  <w:abstractNum w:abstractNumId="9" w15:restartNumberingAfterBreak="0">
+    <w:nsid w:val="63B444F0"/>
+    <w:multiLevelType w:val="hybridMultilevel"/>
+    <w:tmpl w:val="9AD679EC"/>
+    <w:lvl w:ilvl="0" w:tplc="FFFFFFFF">
+      <w:start w:val="1"/>
+      <w:numFmt w:val="decimal"/>
+      <w:lvlText w:val="%1)"/>
+      <w:lvlJc w:val="left"/>
+      <w:pPr>
+        <w:ind w:left="720" w:hanging="360"/>
+      </w:pPr>
+    </w:lvl>
+    <w:lvl w:ilvl="1" w:tplc="FFFFFFFF">
+      <w:start w:val="1"/>
+      <w:numFmt w:val="lowerLetter"/>
+      <w:lvlText w:val="%2."/>
+      <w:lvlJc w:val="left"/>
+      <w:pPr>
+        <w:ind w:left="1440" w:hanging="360"/>
+      </w:pPr>
+    </w:lvl>
+    <w:lvl w:ilvl="2" w:tplc="FFFFFFFF">
+      <w:start w:val="1"/>
+      <w:numFmt w:val="decimal"/>
+      <w:lvlText w:val="%3)"/>
+      <w:lvlJc w:val="left"/>
+      <w:pPr>
+        <w:ind w:left="2340" w:hanging="360"/>
+      </w:pPr>
+      <w:rPr>
+        <w:rFonts w:hint="default"/>
+      </w:rPr>
+    </w:lvl>
+    <w:lvl w:ilvl="3" w:tplc="FFFFFFFF" w:tentative="1">
+      <w:start w:val="1"/>
+      <w:numFmt w:val="decimal"/>
+      <w:lvlText w:val="%4."/>
+      <w:lvlJc w:val="left"/>
+      <w:pPr>
+        <w:ind w:left="2880" w:hanging="360"/>
+      </w:pPr>
+    </w:lvl>
+    <w:lvl w:ilvl="4" w:tplc="FFFFFFFF" w:tentative="1">
+      <w:start w:val="1"/>
+      <w:numFmt w:val="lowerLetter"/>
+      <w:lvlText w:val="%5."/>
+      <w:lvlJc w:val="left"/>
+      <w:pPr>
+        <w:ind w:left="3600" w:hanging="360"/>
+      </w:pPr>
+    </w:lvl>
+    <w:lvl w:ilvl="5" w:tplc="FFFFFFFF" w:tentative="1">
+      <w:start w:val="1"/>
+      <w:numFmt w:val="lowerRoman"/>
+      <w:lvlText w:val="%6."/>
+      <w:lvlJc w:val="right"/>
+      <w:pPr>
+        <w:ind w:left="4320" w:hanging="180"/>
+      </w:pPr>
+    </w:lvl>
+    <w:lvl w:ilvl="6" w:tplc="FFFFFFFF" w:tentative="1">
+      <w:start w:val="1"/>
+      <w:numFmt w:val="decimal"/>
+      <w:lvlText w:val="%7."/>
+      <w:lvlJc w:val="left"/>
+      <w:pPr>
+        <w:ind w:left="5040" w:hanging="360"/>
+      </w:pPr>
+    </w:lvl>
+    <w:lvl w:ilvl="7" w:tplc="FFFFFFFF" w:tentative="1">
+      <w:start w:val="1"/>
+      <w:numFmt w:val="lowerLetter"/>
+      <w:lvlText w:val="%8."/>
+      <w:lvlJc w:val="left"/>
+      <w:pPr>
+        <w:ind w:left="5760" w:hanging="360"/>
+      </w:pPr>
+    </w:lvl>
+    <w:lvl w:ilvl="8" w:tplc="FFFFFFFF" w:tentative="1">
+      <w:start w:val="1"/>
+      <w:numFmt w:val="lowerRoman"/>
+      <w:lvlText w:val="%9."/>
+      <w:lvlJc w:val="right"/>
+      <w:pPr>
+        <w:ind w:left="6480" w:hanging="180"/>
+      </w:pPr>
+    </w:lvl>
+  </w:abstractNum>
+  <w:abstractNum w:abstractNumId="10" w15:restartNumberingAfterBreak="0">
+    <w:nsid w:val="67772014"/>
+    <w:multiLevelType w:val="hybridMultilevel"/>
+    <w:tmpl w:val="8206948A"/>
+    <w:lvl w:ilvl="0" w:tplc="FFFFFFFF">
+      <w:start w:val="1"/>
+      <w:numFmt w:val="decimal"/>
+      <w:lvlText w:val="%1."/>
+      <w:lvlJc w:val="left"/>
+      <w:pPr>
+        <w:ind w:left="720" w:hanging="360"/>
+      </w:pPr>
+      <w:rPr>
+        <w:b w:val="0"/>
+        <w:bCs w:val="0"/>
+      </w:rPr>
+    </w:lvl>
+    <w:lvl w:ilvl="1" w:tplc="FFFFFFFF">
+      <w:start w:val="1"/>
+      <w:numFmt w:val="lowerLetter"/>
+      <w:lvlText w:val="%2."/>
+      <w:lvlJc w:val="left"/>
+      <w:pPr>
+        <w:ind w:left="1440" w:hanging="360"/>
+      </w:pPr>
+    </w:lvl>
+    <w:lvl w:ilvl="2" w:tplc="FFFFFFFF">
+      <w:start w:val="1"/>
+      <w:numFmt w:val="lowerRoman"/>
+      <w:lvlText w:val="%3."/>
+      <w:lvlJc w:val="right"/>
+      <w:pPr>
+        <w:ind w:left="2160" w:hanging="180"/>
+      </w:pPr>
+    </w:lvl>
+    <w:lvl w:ilvl="3" w:tplc="FFFFFFFF">
+      <w:start w:val="1"/>
+      <w:numFmt w:val="decimal"/>
+      <w:lvlText w:val="%4."/>
+      <w:lvlJc w:val="left"/>
+      <w:pPr>
+        <w:ind w:left="2880" w:hanging="360"/>
+      </w:pPr>
+    </w:lvl>
+    <w:lvl w:ilvl="4" w:tplc="FFFFFFFF">
+      <w:start w:val="1"/>
+      <w:numFmt w:val="lowerLetter"/>
+      <w:lvlText w:val="%5."/>
+      <w:lvlJc w:val="left"/>
+      <w:pPr>
+        <w:ind w:left="3600" w:hanging="360"/>
+      </w:pPr>
+    </w:lvl>
+    <w:lvl w:ilvl="5" w:tplc="FFFFFFFF" w:tentative="1">
+      <w:start w:val="1"/>
+      <w:numFmt w:val="lowerRoman"/>
+      <w:lvlText w:val="%6."/>
+      <w:lvlJc w:val="right"/>
+      <w:pPr>
+        <w:ind w:left="4320" w:hanging="180"/>
+      </w:pPr>
+    </w:lvl>
+    <w:lvl w:ilvl="6" w:tplc="FFFFFFFF" w:tentative="1">
+      <w:start w:val="1"/>
+      <w:numFmt w:val="decimal"/>
+      <w:lvlText w:val="%7."/>
+      <w:lvlJc w:val="left"/>
+      <w:pPr>
+        <w:ind w:left="5040" w:hanging="360"/>
+      </w:pPr>
+    </w:lvl>
+    <w:lvl w:ilvl="7" w:tplc="FFFFFFFF" w:tentative="1">
+      <w:start w:val="1"/>
+      <w:numFmt w:val="lowerLetter"/>
+      <w:lvlText w:val="%8."/>
+      <w:lvlJc w:val="left"/>
+      <w:pPr>
+        <w:ind w:left="5760" w:hanging="360"/>
+      </w:pPr>
+    </w:lvl>
+    <w:lvl w:ilvl="8" w:tplc="FFFFFFFF" w:tentative="1">
+      <w:start w:val="1"/>
+      <w:numFmt w:val="lowerRoman"/>
+      <w:lvlText w:val="%9."/>
+      <w:lvlJc w:val="right"/>
+      <w:pPr>
+        <w:ind w:left="6480" w:hanging="180"/>
+      </w:pPr>
+    </w:lvl>
+  </w:abstractNum>
+  <w:abstractNum w:abstractNumId="11" w15:restartNumberingAfterBreak="0">
     <w:nsid w:val="6DA17974"/>
     <w:multiLevelType w:val="hybridMultilevel"/>
     <w:tmpl w:val="C84E0E48"/>
@@ -1192,7 +3758,96 @@
       </w:pPr>
     </w:lvl>
   </w:abstractNum>
-  <w:abstractNum w:abstractNumId="6" w15:restartNumberingAfterBreak="0">
+  <w:abstractNum w:abstractNumId="12" w15:restartNumberingAfterBreak="0">
+    <w:nsid w:val="732F2466"/>
+    <w:multiLevelType w:val="hybridMultilevel"/>
+    <w:tmpl w:val="5704A5CC"/>
+    <w:lvl w:ilvl="0" w:tplc="04090011">
+      <w:start w:val="1"/>
+      <w:numFmt w:val="decimal"/>
+      <w:lvlText w:val="%1)"/>
+      <w:lvlJc w:val="left"/>
+      <w:pPr>
+        <w:ind w:left="720" w:hanging="360"/>
+      </w:pPr>
+      <w:rPr>
+        <w:rFonts w:hint="default"/>
+      </w:rPr>
+    </w:lvl>
+    <w:lvl w:ilvl="1" w:tplc="04090019">
+      <w:start w:val="1"/>
+      <w:numFmt w:val="lowerLetter"/>
+      <w:lvlText w:val="%2."/>
+      <w:lvlJc w:val="left"/>
+      <w:pPr>
+        <w:ind w:left="1440" w:hanging="360"/>
+      </w:pPr>
+    </w:lvl>
+    <w:lvl w:ilvl="2" w:tplc="0409001B" w:tentative="1">
+      <w:start w:val="1"/>
+      <w:numFmt w:val="lowerRoman"/>
+      <w:lvlText w:val="%3."/>
+      <w:lvlJc w:val="right"/>
+      <w:pPr>
+        <w:ind w:left="2160" w:hanging="180"/>
+      </w:pPr>
+    </w:lvl>
+    <w:lvl w:ilvl="3" w:tplc="0409000F" w:tentative="1">
+      <w:start w:val="1"/>
+      <w:numFmt w:val="decimal"/>
+      <w:lvlText w:val="%4."/>
+      <w:lvlJc w:val="left"/>
+      <w:pPr>
+        <w:ind w:left="2880" w:hanging="360"/>
+      </w:pPr>
+    </w:lvl>
+    <w:lvl w:ilvl="4" w:tplc="04090019" w:tentative="1">
+      <w:start w:val="1"/>
+      <w:numFmt w:val="lowerLetter"/>
+      <w:lvlText w:val="%5."/>
+      <w:lvlJc w:val="left"/>
+      <w:pPr>
+        <w:ind w:left="3600" w:hanging="360"/>
+      </w:pPr>
+    </w:lvl>
+    <w:lvl w:ilvl="5" w:tplc="0409001B" w:tentative="1">
+      <w:start w:val="1"/>
+      <w:numFmt w:val="lowerRoman"/>
+      <w:lvlText w:val="%6."/>
+      <w:lvlJc w:val="right"/>
+      <w:pPr>
+        <w:ind w:left="4320" w:hanging="180"/>
+      </w:pPr>
+    </w:lvl>
+    <w:lvl w:ilvl="6" w:tplc="0409000F" w:tentative="1">
+      <w:start w:val="1"/>
+      <w:numFmt w:val="decimal"/>
+      <w:lvlText w:val="%7."/>
+      <w:lvlJc w:val="left"/>
+      <w:pPr>
+        <w:ind w:left="5040" w:hanging="360"/>
+      </w:pPr>
+    </w:lvl>
+    <w:lvl w:ilvl="7" w:tplc="04090019" w:tentative="1">
+      <w:start w:val="1"/>
+      <w:numFmt w:val="lowerLetter"/>
+      <w:lvlText w:val="%8."/>
+      <w:lvlJc w:val="left"/>
+      <w:pPr>
+        <w:ind w:left="5760" w:hanging="360"/>
+      </w:pPr>
+    </w:lvl>
+    <w:lvl w:ilvl="8" w:tplc="0409001B" w:tentative="1">
+      <w:start w:val="1"/>
+      <w:numFmt w:val="lowerRoman"/>
+      <w:lvlText w:val="%9."/>
+      <w:lvlJc w:val="right"/>
+      <w:pPr>
+        <w:ind w:left="6480" w:hanging="180"/>
+      </w:pPr>
+    </w:lvl>
+  </w:abstractNum>
+  <w:abstractNum w:abstractNumId="13" w15:restartNumberingAfterBreak="0">
     <w:nsid w:val="7B8E3D37"/>
     <w:multiLevelType w:val="hybridMultilevel"/>
     <w:tmpl w:val="E5C2DFFE"/>
@@ -1305,7 +3960,7 @@
       </w:rPr>
     </w:lvl>
   </w:abstractNum>
-  <w:abstractNum w:abstractNumId="7" w15:restartNumberingAfterBreak="0">
+  <w:abstractNum w:abstractNumId="14" w15:restartNumberingAfterBreak="0">
     <w:nsid w:val="7C3727D0"/>
     <w:multiLevelType w:val="hybridMultilevel"/>
     <w:tmpl w:val="01AC9B18"/>
@@ -1394,7 +4049,7 @@
       </w:pPr>
     </w:lvl>
   </w:abstractNum>
-  <w:abstractNum w:abstractNumId="8" w15:restartNumberingAfterBreak="0">
+  <w:abstractNum w:abstractNumId="15" w15:restartNumberingAfterBreak="0">
     <w:nsid w:val="7D056B8E"/>
     <w:multiLevelType w:val="hybridMultilevel"/>
     <w:tmpl w:val="3C782AEE"/>
@@ -1484,31 +4139,52 @@
     </w:lvl>
   </w:abstractNum>
   <w:num w:numId="1" w16cid:durableId="1288194033">
-    <w:abstractNumId w:val="8"/>
+    <w:abstractNumId w:val="15"/>
   </w:num>
   <w:num w:numId="2" w16cid:durableId="1001930671">
-    <w:abstractNumId w:val="4"/>
+    <w:abstractNumId w:val="7"/>
   </w:num>
   <w:num w:numId="3" w16cid:durableId="1488781638">
-    <w:abstractNumId w:val="7"/>
+    <w:abstractNumId w:val="14"/>
   </w:num>
   <w:num w:numId="4" w16cid:durableId="1677461110">
-    <w:abstractNumId w:val="1"/>
+    <w:abstractNumId w:val="2"/>
   </w:num>
   <w:num w:numId="5" w16cid:durableId="192427984">
     <w:abstractNumId w:val="0"/>
   </w:num>
   <w:num w:numId="6" w16cid:durableId="888691041">
-    <w:abstractNumId w:val="2"/>
+    <w:abstractNumId w:val="4"/>
   </w:num>
   <w:num w:numId="7" w16cid:durableId="848325617">
+    <w:abstractNumId w:val="13"/>
+  </w:num>
+  <w:num w:numId="8" w16cid:durableId="1833061379">
     <w:abstractNumId w:val="6"/>
   </w:num>
-  <w:num w:numId="8" w16cid:durableId="1833061379">
+  <w:num w:numId="9" w16cid:durableId="725760839">
+    <w:abstractNumId w:val="11"/>
+  </w:num>
+  <w:num w:numId="10" w16cid:durableId="553272649">
+    <w:abstractNumId w:val="8"/>
+  </w:num>
+  <w:num w:numId="11" w16cid:durableId="843977877">
+    <w:abstractNumId w:val="1"/>
+  </w:num>
+  <w:num w:numId="12" w16cid:durableId="1033271031">
     <w:abstractNumId w:val="3"/>
   </w:num>
-  <w:num w:numId="9" w16cid:durableId="725760839">
+  <w:num w:numId="13" w16cid:durableId="765079278">
+    <w:abstractNumId w:val="10"/>
+  </w:num>
+  <w:num w:numId="14" w16cid:durableId="164129522">
     <w:abstractNumId w:val="5"/>
+  </w:num>
+  <w:num w:numId="15" w16cid:durableId="30424820">
+    <w:abstractNumId w:val="12"/>
+  </w:num>
+  <w:num w:numId="16" w16cid:durableId="2092771612">
+    <w:abstractNumId w:val="9"/>
   </w:num>
 </w:numbering>
 </file>
@@ -1954,7 +4630,6 @@
   <w:style w:type="character" w:default="1" w:styleId="DefaultParagraphFont">
     <w:name w:val="Default Paragraph Font"/>
     <w:uiPriority w:val="1"/>
-    <w:semiHidden/>
     <w:unhideWhenUsed/>
   </w:style>
   <w:style w:type="table" w:default="1" w:styleId="TableNormal">
@@ -2156,6 +4831,34 @@
       <w:color w:val="2F5496" w:themeColor="accent1" w:themeShade="BF"/>
       <w:sz w:val="32"/>
       <w:szCs w:val="32"/>
+    </w:rPr>
+  </w:style>
+  <w:style w:type="paragraph" w:styleId="NormalWeb">
+    <w:name w:val="Normal (Web)"/>
+    <w:basedOn w:val="Normal"/>
+    <w:uiPriority w:val="99"/>
+    <w:unhideWhenUsed/>
+    <w:rsid w:val="00597FF9"/>
+    <w:pPr>
+      <w:spacing w:before="100" w:beforeAutospacing="1" w:after="100" w:afterAutospacing="1"/>
+    </w:pPr>
+    <w:rPr>
+      <w:rFonts w:ascii="Times New Roman" w:eastAsiaTheme="minorEastAsia" w:hAnsi="Times New Roman" w:cs="Times New Roman"/>
+      <w:sz w:val="24"/>
+      <w:szCs w:val="24"/>
+    </w:rPr>
+  </w:style>
+  <w:style w:type="character" w:styleId="HTMLCode">
+    <w:name w:val="HTML Code"/>
+    <w:basedOn w:val="DefaultParagraphFont"/>
+    <w:uiPriority w:val="99"/>
+    <w:semiHidden/>
+    <w:unhideWhenUsed/>
+    <w:rsid w:val="00597FF9"/>
+    <w:rPr>
+      <w:rFonts w:ascii="Courier New" w:eastAsiaTheme="minorEastAsia" w:hAnsi="Courier New" w:cs="Courier New"/>
+      <w:sz w:val="20"/>
+      <w:szCs w:val="20"/>
     </w:rPr>
   </w:style>
 </w:styles>
@@ -2457,6 +5160,15 @@
 </file>
 
 <file path=customXml/item1.xml><?xml version="1.0" encoding="utf-8"?>
+<?mso-contentType ?>
+<FormTemplates xmlns="http://schemas.microsoft.com/sharepoint/v3/contenttype/forms">
+  <Display>DocumentLibraryForm</Display>
+  <Edit>DocumentLibraryForm</Edit>
+  <New>DocumentLibraryForm</New>
+</FormTemplates>
+</file>
+
+<file path=customXml/item2.xml><?xml version="1.0" encoding="utf-8"?>
 <ct:contentTypeSchema xmlns:ct="http://schemas.microsoft.com/office/2006/metadata/contentType" xmlns:ma="http://schemas.microsoft.com/office/2006/metadata/properties/metaAttributes" ct:_="" ma:_="" ma:contentTypeName="Document" ma:contentTypeID="0x010100F312EB754F236045A0D3EDD082CC91AE" ma:contentTypeVersion="6" ma:contentTypeDescription="Create a new document." ma:contentTypeScope="" ma:versionID="241ce865d663be13d7e342f59527821d">
   <xsd:schema xmlns:xsd="http://www.w3.org/2001/XMLSchema" xmlns:xs="http://www.w3.org/2001/XMLSchema" xmlns:p="http://schemas.microsoft.com/office/2006/metadata/properties" xmlns:ns2="b2cf8adb-cf25-47fc-8c92-b53f2a7e7f06" xmlns:ns3="851dfaa3-aae8-4c03-b90c-7dd4a6526d0d" targetNamespace="http://schemas.microsoft.com/office/2006/metadata/properties" ma:root="true" ma:fieldsID="3129014a3b2306d1c4ed4239399361fd" ns2:_="" ns3:_="">
     <xsd:import namespace="b2cf8adb-cf25-47fc-8c92-b53f2a7e7f06"/>
@@ -2633,16 +5345,15 @@
 </ct:contentTypeSchema>
 </file>
 
-<file path=customXml/item2.xml><?xml version="1.0" encoding="utf-8"?>
-<?mso-contentType ?>
-<FormTemplates xmlns="http://schemas.microsoft.com/sharepoint/v3/contenttype/forms">
-  <Display>DocumentLibraryForm</Display>
-  <Edit>DocumentLibraryForm</Edit>
-  <New>DocumentLibraryForm</New>
-</FormTemplates>
+<file path=customXml/itemProps1.xml><?xml version="1.0" encoding="utf-8"?>
+<ds:datastoreItem xmlns:ds="http://schemas.openxmlformats.org/officeDocument/2006/customXml" ds:itemID="{CD4BB3B6-278B-4D84-94A7-35D963E0DDEC}">
+  <ds:schemaRefs>
+    <ds:schemaRef ds:uri="http://schemas.microsoft.com/sharepoint/v3/contenttype/forms"/>
+  </ds:schemaRefs>
+</ds:datastoreItem>
 </file>
 
-<file path=customXml/itemProps1.xml><?xml version="1.0" encoding="utf-8"?>
+<file path=customXml/itemProps2.xml><?xml version="1.0" encoding="utf-8"?>
 <ds:datastoreItem xmlns:ds="http://schemas.openxmlformats.org/officeDocument/2006/customXml" ds:itemID="{90A074C5-3F52-40AF-9E67-3A20A62A6316}">
   <ds:schemaRefs>
     <ds:schemaRef ds:uri="http://schemas.microsoft.com/office/2006/metadata/contentType"/>
@@ -2659,12 +5370,4 @@
     <ds:schemaRef ds:uri="http://schemas.microsoft.com/internal/obd"/>
   </ds:schemaRefs>
 </ds:datastoreItem>
-</file>
-
-<file path=customXml/itemProps2.xml><?xml version="1.0" encoding="utf-8"?>
-<ds:datastoreItem xmlns:ds="http://schemas.openxmlformats.org/officeDocument/2006/customXml" ds:itemID="{CD4BB3B6-278B-4D84-94A7-35D963E0DDEC}">
-  <ds:schemaRefs>
-    <ds:schemaRef ds:uri="http://schemas.microsoft.com/sharepoint/v3/contenttype/forms"/>
-  </ds:schemaRefs>
-</ds:datastoreItem>
 </file>
</xml_diff>

<commit_message>
Updates related to July 2023 PRMS hydrology run
</commit_message>
<xml_diff>
--- a/Supply/Documentation/Model_Workflows.docx
+++ b/Supply/Documentation/Model_Workflows.docx
@@ -1,6 +1,6 @@
 
 <file path=word/document.xml><?xml version="1.0" encoding="utf-8"?>
-<w:document xmlns:wpc="http://schemas.microsoft.com/office/word/2010/wordprocessingCanvas" xmlns:cx="http://schemas.microsoft.com/office/drawing/2014/chartex" xmlns:cx1="http://schemas.microsoft.com/office/drawing/2015/9/8/chartex" xmlns:cx2="http://schemas.microsoft.com/office/drawing/2015/10/21/chartex" xmlns:cx3="http://schemas.microsoft.com/office/drawing/2016/5/9/chartex" xmlns:cx4="http://schemas.microsoft.com/office/drawing/2016/5/10/chartex" xmlns:cx5="http://schemas.microsoft.com/office/drawing/2016/5/11/chartex" xmlns:cx6="http://schemas.microsoft.com/office/drawing/2016/5/12/chartex" xmlns:cx7="http://schemas.microsoft.com/office/drawing/2016/5/13/chartex" xmlns:cx8="http://schemas.microsoft.com/office/drawing/2016/5/14/chartex" xmlns:mc="http://schemas.openxmlformats.org/markup-compatibility/2006" xmlns:aink="http://schemas.microsoft.com/office/drawing/2016/ink" xmlns:am3d="http://schemas.microsoft.com/office/drawing/2017/model3d" xmlns:o="urn:schemas-microsoft-com:office:office" xmlns:oel="http://schemas.microsoft.com/office/2019/extlst" xmlns:r="http://schemas.openxmlformats.org/officeDocument/2006/relationships" xmlns:m="http://schemas.openxmlformats.org/officeDocument/2006/math" xmlns:v="urn:schemas-microsoft-com:vml" xmlns:wp14="http://schemas.microsoft.com/office/word/2010/wordprocessingDrawing" xmlns:wp="http://schemas.openxmlformats.org/drawingml/2006/wordprocessingDrawing" xmlns:w10="urn:schemas-microsoft-com:office:word" xmlns:w="http://schemas.openxmlformats.org/wordprocessingml/2006/main" xmlns:w14="http://schemas.microsoft.com/office/word/2010/wordml" xmlns:w15="http://schemas.microsoft.com/office/word/2012/wordml" xmlns:w16cex="http://schemas.microsoft.com/office/word/2018/wordml/cex" xmlns:w16cid="http://schemas.microsoft.com/office/word/2016/wordml/cid" xmlns:w16="http://schemas.microsoft.com/office/word/2018/wordml" xmlns:w16du="http://schemas.microsoft.com/office/word/2023/wordml/word16du" xmlns:w16sdtdh="http://schemas.microsoft.com/office/word/2020/wordml/sdtdatahash" xmlns:w16se="http://schemas.microsoft.com/office/word/2015/wordml/symex" xmlns:wpg="http://schemas.microsoft.com/office/word/2010/wordprocessingGroup" xmlns:wpi="http://schemas.microsoft.com/office/word/2010/wordprocessingInk" xmlns:wne="http://schemas.microsoft.com/office/word/2006/wordml" xmlns:wps="http://schemas.microsoft.com/office/word/2010/wordprocessingShape" mc:Ignorable="w14 w15 w16se w16cid w16 w16cex w16sdtdh wp14">
+<w:document xmlns:wpc="http://schemas.microsoft.com/office/word/2010/wordprocessingCanvas" xmlns:cx="http://schemas.microsoft.com/office/drawing/2014/chartex" xmlns:cx1="http://schemas.microsoft.com/office/drawing/2015/9/8/chartex" xmlns:cx2="http://schemas.microsoft.com/office/drawing/2015/10/21/chartex" xmlns:cx3="http://schemas.microsoft.com/office/drawing/2016/5/9/chartex" xmlns:cx4="http://schemas.microsoft.com/office/drawing/2016/5/10/chartex" xmlns:cx5="http://schemas.microsoft.com/office/drawing/2016/5/11/chartex" xmlns:cx6="http://schemas.microsoft.com/office/drawing/2016/5/12/chartex" xmlns:cx7="http://schemas.microsoft.com/office/drawing/2016/5/13/chartex" xmlns:cx8="http://schemas.microsoft.com/office/drawing/2016/5/14/chartex" xmlns:mc="http://schemas.openxmlformats.org/markup-compatibility/2006" xmlns:aink="http://schemas.microsoft.com/office/drawing/2016/ink" xmlns:am3d="http://schemas.microsoft.com/office/drawing/2017/model3d" xmlns:o="urn:schemas-microsoft-com:office:office" xmlns:oel="http://schemas.microsoft.com/office/2019/extlst" xmlns:r="http://schemas.openxmlformats.org/officeDocument/2006/relationships" xmlns:m="http://schemas.openxmlformats.org/officeDocument/2006/math" xmlns:v="urn:schemas-microsoft-com:vml" xmlns:wp14="http://schemas.microsoft.com/office/word/2010/wordprocessingDrawing" xmlns:wp="http://schemas.openxmlformats.org/drawingml/2006/wordprocessingDrawing" xmlns:w10="urn:schemas-microsoft-com:office:word" xmlns:w="http://schemas.openxmlformats.org/wordprocessingml/2006/main" xmlns:w14="http://schemas.microsoft.com/office/word/2010/wordml" xmlns:w15="http://schemas.microsoft.com/office/word/2012/wordml" xmlns:w16cex="http://schemas.microsoft.com/office/word/2018/wordml/cex" xmlns:w16cid="http://schemas.microsoft.com/office/word/2016/wordml/cid" xmlns:w16="http://schemas.microsoft.com/office/word/2018/wordml" xmlns:w16sdtdh="http://schemas.microsoft.com/office/word/2020/wordml/sdtdatahash" xmlns:w16se="http://schemas.microsoft.com/office/word/2015/wordml/symex" xmlns:wpg="http://schemas.microsoft.com/office/word/2010/wordprocessingGroup" xmlns:wpi="http://schemas.microsoft.com/office/word/2010/wordprocessingInk" xmlns:wne="http://schemas.microsoft.com/office/word/2006/wordml" xmlns:wps="http://schemas.microsoft.com/office/word/2010/wordprocessingShape" mc:Ignorable="w14 w15 w16se w16cid w16 w16cex w16sdtdh wp14">
   <w:body>
     <w:p>
       <w:pPr>
@@ -21,8 +21,14 @@
     <w:p>
       <w:pPr>
         <w:pStyle w:val="Heading2"/>
-      </w:pPr>
-      <w:r>
+        <w:rPr>
+          <w:color w:val="00B050"/>
+        </w:rPr>
+      </w:pPr>
+      <w:r>
+        <w:rPr>
+          <w:color w:val="00B050"/>
+        </w:rPr>
         <w:t>Getting Started</w:t>
       </w:r>
     </w:p>
@@ -47,8 +53,13 @@
         <w:t>RR_PRMS</w:t>
       </w:r>
       <w:r>
-        <w:t xml:space="preserve"> folder and save it to your C drive</w:t>
-      </w:r>
+        <w:t xml:space="preserve"> folder and save it to your C </w:t>
+      </w:r>
+      <w:proofErr w:type="gramStart"/>
+      <w:r>
+        <w:t>drive</w:t>
+      </w:r>
+      <w:proofErr w:type="gramEnd"/>
     </w:p>
     <w:bookmarkEnd w:id="0"/>
     <w:p>
@@ -76,6 +87,37 @@
       <w:pPr>
         <w:pStyle w:val="ListParagraph"/>
         <w:numPr>
+          <w:ilvl w:val="1"/>
+          <w:numId w:val="10"/>
+        </w:numPr>
+        <w:spacing w:after="160" w:line="259" w:lineRule="auto"/>
+        <w:rPr>
+          <w:b/>
+          <w:bCs/>
+        </w:rPr>
+      </w:pPr>
+      <w:r>
+        <w:t>Also available on this Github Repository under</w:t>
+      </w:r>
+      <w:r>
+        <w:rPr>
+          <w:b/>
+          <w:bCs/>
+        </w:rPr>
+        <w:t xml:space="preserve"> </w:t>
+      </w:r>
+      <w:r>
+        <w:rPr>
+          <w:b/>
+          <w:bCs/>
+        </w:rPr>
+        <w:t>Supply\Documentation\RR_PRMS</w:t>
+      </w:r>
+    </w:p>
+    <w:p>
+      <w:pPr>
+        <w:pStyle w:val="ListParagraph"/>
+        <w:numPr>
           <w:ilvl w:val="0"/>
           <w:numId w:val="10"/>
         </w:numPr>
@@ -93,8 +135,17 @@
           <w:b/>
           <w:bCs/>
         </w:rPr>
-        <w:t>RR_PRMS\PRMS\input\climate_scenarios</w:t>
-      </w:r>
+        <w:t>RR_PRMS\PRMS\input\</w:t>
+      </w:r>
+      <w:proofErr w:type="spellStart"/>
+      <w:r>
+        <w:rPr>
+          <w:b/>
+          <w:bCs/>
+        </w:rPr>
+        <w:t>climate_scenarios</w:t>
+      </w:r>
+      <w:proofErr w:type="spellEnd"/>
     </w:p>
     <w:p>
       <w:pPr>
@@ -244,7 +295,25 @@
           <w:rFonts w:ascii="Consolas" w:hAnsi="Consolas"/>
           <w:color w:val="00B0F0"/>
         </w:rPr>
-        <w:t>git clone --branch &lt;branch name&gt; &lt;remote repository url&gt;</w:t>
+        <w:t xml:space="preserve">git clone --branch &lt;branch name&gt; &lt;remote repository </w:t>
+      </w:r>
+      <w:proofErr w:type="spellStart"/>
+      <w:r>
+        <w:rPr>
+          <w:rStyle w:val="HTMLCode"/>
+          <w:rFonts w:ascii="Consolas" w:hAnsi="Consolas"/>
+          <w:color w:val="00B0F0"/>
+        </w:rPr>
+        <w:t>url</w:t>
+      </w:r>
+      <w:proofErr w:type="spellEnd"/>
+      <w:r>
+        <w:rPr>
+          <w:rStyle w:val="HTMLCode"/>
+          <w:rFonts w:ascii="Consolas" w:hAnsi="Consolas"/>
+          <w:color w:val="00B0F0"/>
+        </w:rPr>
+        <w:t>&gt;</w:t>
       </w:r>
       <w:r>
         <w:rPr>
@@ -328,8 +397,14 @@
     <w:p>
       <w:pPr>
         <w:pStyle w:val="Heading2"/>
-      </w:pPr>
-      <w:r>
+        <w:rPr>
+          <w:color w:val="FF0000"/>
+        </w:rPr>
+      </w:pPr>
+      <w:r>
+        <w:rPr>
+          <w:color w:val="FF0000"/>
+        </w:rPr>
         <w:t>Downsizer</w:t>
       </w:r>
     </w:p>
@@ -425,8 +500,16 @@
         <w:rPr>
           <w:rFonts w:ascii="Calibri" w:eastAsia="Times New Roman" w:hAnsi="Calibri" w:cs="Calibri"/>
         </w:rPr>
-        <w:t>beginning of previous month because climate stations are always updating historical data for QAQC purposes</w:t>
-      </w:r>
+        <w:t xml:space="preserve">beginning of previous month because climate stations are always updating historical data for QAQC </w:t>
+      </w:r>
+      <w:proofErr w:type="gramStart"/>
+      <w:r>
+        <w:rPr>
+          <w:rFonts w:ascii="Calibri" w:eastAsia="Times New Roman" w:hAnsi="Calibri" w:cs="Calibri"/>
+        </w:rPr>
+        <w:t>purposes</w:t>
+      </w:r>
+      <w:proofErr w:type="gramEnd"/>
     </w:p>
     <w:p>
       <w:pPr>
@@ -497,7 +580,21 @@
         <w:rPr>
           <w:rFonts w:ascii="Calibri" w:eastAsia="Times New Roman" w:hAnsi="Calibri" w:cs="Calibri"/>
         </w:rPr>
-        <w:t>Browse to downsizer folder (downsizer_raw_data)</w:t>
+        <w:t>Browse to downsizer folder (</w:t>
+      </w:r>
+      <w:proofErr w:type="spellStart"/>
+      <w:r>
+        <w:rPr>
+          <w:rFonts w:ascii="Calibri" w:eastAsia="Times New Roman" w:hAnsi="Calibri" w:cs="Calibri"/>
+        </w:rPr>
+        <w:t>downsizer_raw_data</w:t>
+      </w:r>
+      <w:proofErr w:type="spellEnd"/>
+      <w:r>
+        <w:rPr>
+          <w:rFonts w:ascii="Calibri" w:eastAsia="Times New Roman" w:hAnsi="Calibri" w:cs="Calibri"/>
+        </w:rPr>
+        <w:t>)</w:t>
       </w:r>
     </w:p>
     <w:p>
@@ -565,11 +662,19 @@
         </w:rPr>
         <w:t xml:space="preserve"> </w:t>
       </w:r>
-      <w:r>
-        <w:rPr>
-          <w:rFonts w:ascii="Calibri" w:eastAsia="Times New Roman" w:hAnsi="Calibri" w:cs="Calibri"/>
-        </w:rPr>
-        <w:t>Downsizer_Today’s date (e.g., Downsizer_2023-05-17)</w:t>
+      <w:proofErr w:type="spellStart"/>
+      <w:r>
+        <w:rPr>
+          <w:rFonts w:ascii="Calibri" w:eastAsia="Times New Roman" w:hAnsi="Calibri" w:cs="Calibri"/>
+        </w:rPr>
+        <w:t>Downsizer_Today’s</w:t>
+      </w:r>
+      <w:proofErr w:type="spellEnd"/>
+      <w:r>
+        <w:rPr>
+          <w:rFonts w:ascii="Calibri" w:eastAsia="Times New Roman" w:hAnsi="Calibri" w:cs="Calibri"/>
+        </w:rPr>
+        <w:t xml:space="preserve"> date (e.g., Downsizer_2023-05-17)</w:t>
       </w:r>
     </w:p>
     <w:p>
@@ -595,8 +700,18 @@
           <w:b/>
           <w:bCs/>
         </w:rPr>
-        <w:t>choose file</w:t>
-      </w:r>
+        <w:t xml:space="preserve">choose </w:t>
+      </w:r>
+      <w:proofErr w:type="gramStart"/>
+      <w:r>
+        <w:rPr>
+          <w:rFonts w:ascii="Calibri" w:eastAsia="Times New Roman" w:hAnsi="Calibri" w:cs="Calibri"/>
+          <w:b/>
+          <w:bCs/>
+        </w:rPr>
+        <w:t>file</w:t>
+      </w:r>
+      <w:proofErr w:type="gramEnd"/>
     </w:p>
     <w:p>
       <w:pPr>
@@ -661,12 +776,14 @@
         </w:rPr>
         <w:t xml:space="preserve"> </w:t>
       </w:r>
+      <w:proofErr w:type="gramStart"/>
       <w:r>
         <w:rPr>
           <w:rFonts w:ascii="Calibri" w:eastAsia="Times New Roman" w:hAnsi="Calibri" w:cs="Calibri"/>
         </w:rPr>
         <w:t>section</w:t>
       </w:r>
+      <w:proofErr w:type="gramEnd"/>
     </w:p>
     <w:p>
       <w:pPr>
@@ -754,11 +871,19 @@
         </w:rPr>
         <w:t xml:space="preserve">C:\RR_PRMS\PRMS\input\data_file_prep\downsizer_raw_data\downsizer_sta.csv </w:t>
       </w:r>
-      <w:r>
-        <w:rPr>
-          <w:rFonts w:ascii="Calibri" w:eastAsia="Times New Roman" w:hAnsi="Calibri" w:cs="Calibri"/>
-        </w:rPr>
-        <w:t xml:space="preserve">to select </w:t>
+      <w:proofErr w:type="spellStart"/>
+      <w:r>
+        <w:rPr>
+          <w:rFonts w:ascii="Calibri" w:eastAsia="Times New Roman" w:hAnsi="Calibri" w:cs="Calibri"/>
+        </w:rPr>
+        <w:t>to</w:t>
+      </w:r>
+      <w:proofErr w:type="spellEnd"/>
+      <w:r>
+        <w:rPr>
+          <w:rFonts w:ascii="Calibri" w:eastAsia="Times New Roman" w:hAnsi="Calibri" w:cs="Calibri"/>
+        </w:rPr>
+        <w:t xml:space="preserve"> select </w:t>
       </w:r>
       <w:r>
         <w:rPr>
@@ -784,8 +909,16 @@
         <w:rPr>
           <w:rFonts w:ascii="Calibri" w:eastAsia="Times New Roman" w:hAnsi="Calibri" w:cs="Calibri"/>
         </w:rPr>
-        <w:t>just consists of station IDs for climate stations</w:t>
-      </w:r>
+        <w:t xml:space="preserve">just consists of station IDs for climate </w:t>
+      </w:r>
+      <w:proofErr w:type="gramStart"/>
+      <w:r>
+        <w:rPr>
+          <w:rFonts w:ascii="Calibri" w:eastAsia="Times New Roman" w:hAnsi="Calibri" w:cs="Calibri"/>
+        </w:rPr>
+        <w:t>stations</w:t>
+      </w:r>
+      <w:proofErr w:type="gramEnd"/>
     </w:p>
     <w:p>
       <w:pPr>
@@ -924,6 +1057,7 @@
         </w:rPr>
         <w:t xml:space="preserve">for </w:t>
       </w:r>
+      <w:proofErr w:type="gramStart"/>
       <w:r>
         <w:rPr>
           <w:rFonts w:ascii="Calibri" w:eastAsia="Times New Roman" w:hAnsi="Calibri" w:cs="Calibri"/>
@@ -936,6 +1070,7 @@
         </w:rPr>
         <w:t>levation</w:t>
       </w:r>
+      <w:proofErr w:type="gramEnd"/>
     </w:p>
     <w:p>
       <w:pPr>
@@ -1000,12 +1135,19 @@
           <w:rFonts w:ascii="Calibri" w:eastAsia="Times New Roman" w:hAnsi="Calibri" w:cs="Calibri"/>
         </w:rPr>
       </w:pPr>
-      <w:r>
-        <w:rPr>
-          <w:rFonts w:ascii="Calibri" w:eastAsia="Times New Roman" w:hAnsi="Calibri" w:cs="Calibri"/>
-        </w:rPr>
-        <w:lastRenderedPageBreak/>
-        <w:t>Proecess COOP measurement flags</w:t>
+      <w:proofErr w:type="spellStart"/>
+      <w:r>
+        <w:rPr>
+          <w:rFonts w:ascii="Calibri" w:eastAsia="Times New Roman" w:hAnsi="Calibri" w:cs="Calibri"/>
+        </w:rPr>
+        <w:t>Proecess</w:t>
+      </w:r>
+      <w:proofErr w:type="spellEnd"/>
+      <w:r>
+        <w:rPr>
+          <w:rFonts w:ascii="Calibri" w:eastAsia="Times New Roman" w:hAnsi="Calibri" w:cs="Calibri"/>
+        </w:rPr>
+        <w:t xml:space="preserve"> COOP measurement flags</w:t>
       </w:r>
     </w:p>
     <w:p>
@@ -1041,8 +1183,16 @@
         <w:rPr>
           <w:rFonts w:ascii="Calibri" w:eastAsia="Times New Roman" w:hAnsi="Calibri" w:cs="Calibri"/>
         </w:rPr>
-        <w:t>Discard absurd climate values</w:t>
-      </w:r>
+        <w:t xml:space="preserve">Discard absurd climate </w:t>
+      </w:r>
+      <w:proofErr w:type="gramStart"/>
+      <w:r>
+        <w:rPr>
+          <w:rFonts w:ascii="Calibri" w:eastAsia="Times New Roman" w:hAnsi="Calibri" w:cs="Calibri"/>
+        </w:rPr>
+        <w:t>values</w:t>
+      </w:r>
+      <w:proofErr w:type="gramEnd"/>
     </w:p>
     <w:p>
       <w:pPr>
@@ -1059,8 +1209,16 @@
         <w:rPr>
           <w:rFonts w:ascii="Calibri" w:eastAsia="Times New Roman" w:hAnsi="Calibri" w:cs="Calibri"/>
         </w:rPr>
-        <w:t>Discard extreme climate values</w:t>
-      </w:r>
+        <w:t xml:space="preserve">Discard extreme climate </w:t>
+      </w:r>
+      <w:proofErr w:type="gramStart"/>
+      <w:r>
+        <w:rPr>
+          <w:rFonts w:ascii="Calibri" w:eastAsia="Times New Roman" w:hAnsi="Calibri" w:cs="Calibri"/>
+        </w:rPr>
+        <w:t>values</w:t>
+      </w:r>
+      <w:proofErr w:type="gramEnd"/>
     </w:p>
     <w:p>
       <w:pPr>
@@ -1077,7 +1235,79 @@
         <w:rPr>
           <w:rFonts w:ascii="Calibri" w:eastAsia="Times New Roman" w:hAnsi="Calibri" w:cs="Calibri"/>
         </w:rPr>
-        <w:t>You can set minimum and maximum thresholds for tasmax (Tmax), tasmin(Tmin), precip, defaults are:</w:t>
+        <w:t xml:space="preserve">You can set minimum and maximum thresholds for </w:t>
+      </w:r>
+      <w:proofErr w:type="spellStart"/>
+      <w:r>
+        <w:rPr>
+          <w:rFonts w:ascii="Calibri" w:eastAsia="Times New Roman" w:hAnsi="Calibri" w:cs="Calibri"/>
+        </w:rPr>
+        <w:t>tasmax</w:t>
+      </w:r>
+      <w:proofErr w:type="spellEnd"/>
+      <w:r>
+        <w:rPr>
+          <w:rFonts w:ascii="Calibri" w:eastAsia="Times New Roman" w:hAnsi="Calibri" w:cs="Calibri"/>
+        </w:rPr>
+        <w:t xml:space="preserve"> (</w:t>
+      </w:r>
+      <w:proofErr w:type="spellStart"/>
+      <w:r>
+        <w:rPr>
+          <w:rFonts w:ascii="Calibri" w:eastAsia="Times New Roman" w:hAnsi="Calibri" w:cs="Calibri"/>
+        </w:rPr>
+        <w:t>Tmax</w:t>
+      </w:r>
+      <w:proofErr w:type="spellEnd"/>
+      <w:r>
+        <w:rPr>
+          <w:rFonts w:ascii="Calibri" w:eastAsia="Times New Roman" w:hAnsi="Calibri" w:cs="Calibri"/>
+        </w:rPr>
+        <w:t xml:space="preserve">), </w:t>
+      </w:r>
+      <w:proofErr w:type="spellStart"/>
+      <w:proofErr w:type="gramStart"/>
+      <w:r>
+        <w:rPr>
+          <w:rFonts w:ascii="Calibri" w:eastAsia="Times New Roman" w:hAnsi="Calibri" w:cs="Calibri"/>
+        </w:rPr>
+        <w:t>tasmin</w:t>
+      </w:r>
+      <w:proofErr w:type="spellEnd"/>
+      <w:r>
+        <w:rPr>
+          <w:rFonts w:ascii="Calibri" w:eastAsia="Times New Roman" w:hAnsi="Calibri" w:cs="Calibri"/>
+        </w:rPr>
+        <w:t>(</w:t>
+      </w:r>
+      <w:proofErr w:type="spellStart"/>
+      <w:proofErr w:type="gramEnd"/>
+      <w:r>
+        <w:rPr>
+          <w:rFonts w:ascii="Calibri" w:eastAsia="Times New Roman" w:hAnsi="Calibri" w:cs="Calibri"/>
+        </w:rPr>
+        <w:t>Tmin</w:t>
+      </w:r>
+      <w:proofErr w:type="spellEnd"/>
+      <w:r>
+        <w:rPr>
+          <w:rFonts w:ascii="Calibri" w:eastAsia="Times New Roman" w:hAnsi="Calibri" w:cs="Calibri"/>
+        </w:rPr>
+        <w:t xml:space="preserve">), </w:t>
+      </w:r>
+      <w:proofErr w:type="spellStart"/>
+      <w:r>
+        <w:rPr>
+          <w:rFonts w:ascii="Calibri" w:eastAsia="Times New Roman" w:hAnsi="Calibri" w:cs="Calibri"/>
+        </w:rPr>
+        <w:t>precip</w:t>
+      </w:r>
+      <w:proofErr w:type="spellEnd"/>
+      <w:r>
+        <w:rPr>
+          <w:rFonts w:ascii="Calibri" w:eastAsia="Times New Roman" w:hAnsi="Calibri" w:cs="Calibri"/>
+        </w:rPr>
+        <w:t>, defaults are:</w:t>
       </w:r>
     </w:p>
     <w:p>
@@ -1091,11 +1321,19 @@
           <w:rFonts w:ascii="Calibri" w:eastAsia="Times New Roman" w:hAnsi="Calibri" w:cs="Calibri"/>
         </w:rPr>
       </w:pPr>
-      <w:r>
-        <w:rPr>
-          <w:rFonts w:ascii="Calibri" w:eastAsia="Times New Roman" w:hAnsi="Calibri" w:cs="Calibri"/>
-        </w:rPr>
-        <w:t>Tasmax: -70 to 70</w:t>
+      <w:proofErr w:type="spellStart"/>
+      <w:r>
+        <w:rPr>
+          <w:rFonts w:ascii="Calibri" w:eastAsia="Times New Roman" w:hAnsi="Calibri" w:cs="Calibri"/>
+        </w:rPr>
+        <w:t>Tasmax</w:t>
+      </w:r>
+      <w:proofErr w:type="spellEnd"/>
+      <w:r>
+        <w:rPr>
+          <w:rFonts w:ascii="Calibri" w:eastAsia="Times New Roman" w:hAnsi="Calibri" w:cs="Calibri"/>
+        </w:rPr>
+        <w:t>: -70 to 70</w:t>
       </w:r>
     </w:p>
     <w:p>
@@ -1127,11 +1365,19 @@
           <w:rFonts w:ascii="Calibri" w:eastAsia="Times New Roman" w:hAnsi="Calibri" w:cs="Calibri"/>
         </w:rPr>
       </w:pPr>
-      <w:r>
-        <w:rPr>
-          <w:rFonts w:ascii="Calibri" w:eastAsia="Times New Roman" w:hAnsi="Calibri" w:cs="Calibri"/>
-        </w:rPr>
-        <w:t>precip: 1016</w:t>
+      <w:proofErr w:type="spellStart"/>
+      <w:r>
+        <w:rPr>
+          <w:rFonts w:ascii="Calibri" w:eastAsia="Times New Roman" w:hAnsi="Calibri" w:cs="Calibri"/>
+        </w:rPr>
+        <w:t>precip</w:t>
+      </w:r>
+      <w:proofErr w:type="spellEnd"/>
+      <w:r>
+        <w:rPr>
+          <w:rFonts w:ascii="Calibri" w:eastAsia="Times New Roman" w:hAnsi="Calibri" w:cs="Calibri"/>
+        </w:rPr>
+        <w:t>: 1016</w:t>
       </w:r>
     </w:p>
     <w:p>
@@ -1215,7 +1461,21 @@
         <w:rPr>
           <w:rFonts w:ascii="Calibri" w:eastAsia="Times New Roman" w:hAnsi="Calibri" w:cs="Calibri"/>
         </w:rPr>
-        <w:t xml:space="preserve"> prms file that you can manually change to</w:t>
+        <w:t xml:space="preserve"> </w:t>
+      </w:r>
+      <w:proofErr w:type="spellStart"/>
+      <w:r>
+        <w:rPr>
+          <w:rFonts w:ascii="Calibri" w:eastAsia="Times New Roman" w:hAnsi="Calibri" w:cs="Calibri"/>
+        </w:rPr>
+        <w:t>prms</w:t>
+      </w:r>
+      <w:proofErr w:type="spellEnd"/>
+      <w:r>
+        <w:rPr>
+          <w:rFonts w:ascii="Calibri" w:eastAsia="Times New Roman" w:hAnsi="Calibri" w:cs="Calibri"/>
+        </w:rPr>
+        <w:t xml:space="preserve"> file that you can manually change to</w:t>
       </w:r>
       <w:r>
         <w:rPr>
@@ -1229,6 +1489,7 @@
         </w:rPr>
         <w:t xml:space="preserve"> </w:t>
       </w:r>
+      <w:proofErr w:type="gramStart"/>
       <w:r>
         <w:rPr>
           <w:rFonts w:ascii="Calibri" w:eastAsia="Times New Roman" w:hAnsi="Calibri" w:cs="Calibri"/>
@@ -1241,6 +1502,7 @@
         </w:rPr>
         <w:t>sv</w:t>
       </w:r>
+      <w:proofErr w:type="gramEnd"/>
     </w:p>
     <w:p>
       <w:pPr>
@@ -1261,6 +1523,7 @@
         </w:rPr>
         <w:t xml:space="preserve">Metadata files generated by Downsizer can be deleted; they serve no purpose; they get generated and stored in the </w:t>
       </w:r>
+      <w:proofErr w:type="spellStart"/>
       <w:r>
         <w:rPr>
           <w:rFonts w:ascii="Calibri" w:eastAsia="Times New Roman" w:hAnsi="Calibri" w:cs="Calibri"/>
@@ -1269,6 +1532,7 @@
         </w:rPr>
         <w:t>Downsizer_Raw_Data</w:t>
       </w:r>
+      <w:proofErr w:type="spellEnd"/>
       <w:r>
         <w:rPr>
           <w:rFonts w:ascii="Calibri" w:eastAsia="Times New Roman" w:hAnsi="Calibri" w:cs="Calibri"/>
@@ -1277,12 +1541,14 @@
         </w:rPr>
         <w:t xml:space="preserve"> </w:t>
       </w:r>
+      <w:proofErr w:type="gramStart"/>
       <w:r>
         <w:rPr>
           <w:rFonts w:ascii="Calibri" w:eastAsia="Times New Roman" w:hAnsi="Calibri" w:cs="Calibri"/>
         </w:rPr>
         <w:t>folder</w:t>
       </w:r>
+      <w:proofErr w:type="gramEnd"/>
     </w:p>
     <w:p>
       <w:pPr>
@@ -1301,7 +1567,43 @@
         <w:rPr>
           <w:rFonts w:ascii="Calibri" w:eastAsia="Times New Roman" w:hAnsi="Calibri" w:cs="Calibri"/>
         </w:rPr>
-        <w:t>Change the filename extension of the prms file from .prms to .csv</w:t>
+        <w:t xml:space="preserve">Change the filename extension of the </w:t>
+      </w:r>
+      <w:proofErr w:type="spellStart"/>
+      <w:r>
+        <w:rPr>
+          <w:rFonts w:ascii="Calibri" w:eastAsia="Times New Roman" w:hAnsi="Calibri" w:cs="Calibri"/>
+        </w:rPr>
+        <w:t>prms</w:t>
+      </w:r>
+      <w:proofErr w:type="spellEnd"/>
+      <w:r>
+        <w:rPr>
+          <w:rFonts w:ascii="Calibri" w:eastAsia="Times New Roman" w:hAnsi="Calibri" w:cs="Calibri"/>
+        </w:rPr>
+        <w:t xml:space="preserve"> file </w:t>
+      </w:r>
+      <w:proofErr w:type="gramStart"/>
+      <w:r>
+        <w:rPr>
+          <w:rFonts w:ascii="Calibri" w:eastAsia="Times New Roman" w:hAnsi="Calibri" w:cs="Calibri"/>
+        </w:rPr>
+        <w:t>from .</w:t>
+      </w:r>
+      <w:proofErr w:type="spellStart"/>
+      <w:r>
+        <w:rPr>
+          <w:rFonts w:ascii="Calibri" w:eastAsia="Times New Roman" w:hAnsi="Calibri" w:cs="Calibri"/>
+        </w:rPr>
+        <w:t>prms</w:t>
+      </w:r>
+      <w:proofErr w:type="spellEnd"/>
+      <w:proofErr w:type="gramEnd"/>
+      <w:r>
+        <w:rPr>
+          <w:rFonts w:ascii="Calibri" w:eastAsia="Times New Roman" w:hAnsi="Calibri" w:cs="Calibri"/>
+        </w:rPr>
+        <w:t xml:space="preserve"> to .csv</w:t>
       </w:r>
     </w:p>
     <w:p>
@@ -1321,7 +1623,49 @@
         <w:rPr>
           <w:rFonts w:ascii="Calibri" w:eastAsia="Times New Roman" w:hAnsi="Calibri" w:cs="Calibri"/>
         </w:rPr>
-        <w:t xml:space="preserve">Copy and paste the CSV file from the previous step into the WebData folder of your local GitHub DWRAT_DataScraping repository—doing so will allow you to run the Downsizer_Processor.R script later on. </w:t>
+        <w:t xml:space="preserve">Copy and paste the CSV file from the previous step into the </w:t>
+      </w:r>
+      <w:proofErr w:type="spellStart"/>
+      <w:r>
+        <w:rPr>
+          <w:rFonts w:ascii="Calibri" w:eastAsia="Times New Roman" w:hAnsi="Calibri" w:cs="Calibri"/>
+        </w:rPr>
+        <w:t>WebData</w:t>
+      </w:r>
+      <w:proofErr w:type="spellEnd"/>
+      <w:r>
+        <w:rPr>
+          <w:rFonts w:ascii="Calibri" w:eastAsia="Times New Roman" w:hAnsi="Calibri" w:cs="Calibri"/>
+        </w:rPr>
+        <w:t xml:space="preserve"> folder of your local GitHub DWRAT_DataScraping repository—doing so will allow you to run the </w:t>
+      </w:r>
+      <w:proofErr w:type="spellStart"/>
+      <w:r>
+        <w:rPr>
+          <w:rFonts w:ascii="Calibri" w:eastAsia="Times New Roman" w:hAnsi="Calibri" w:cs="Calibri"/>
+        </w:rPr>
+        <w:t>Downsizer_Processor.R</w:t>
+      </w:r>
+      <w:proofErr w:type="spellEnd"/>
+      <w:r>
+        <w:rPr>
+          <w:rFonts w:ascii="Calibri" w:eastAsia="Times New Roman" w:hAnsi="Calibri" w:cs="Calibri"/>
+        </w:rPr>
+        <w:t xml:space="preserve"> script </w:t>
+      </w:r>
+      <w:proofErr w:type="gramStart"/>
+      <w:r>
+        <w:rPr>
+          <w:rFonts w:ascii="Calibri" w:eastAsia="Times New Roman" w:hAnsi="Calibri" w:cs="Calibri"/>
+        </w:rPr>
+        <w:t>later on</w:t>
+      </w:r>
+      <w:proofErr w:type="gramEnd"/>
+      <w:r>
+        <w:rPr>
+          <w:rFonts w:ascii="Calibri" w:eastAsia="Times New Roman" w:hAnsi="Calibri" w:cs="Calibri"/>
+        </w:rPr>
+        <w:t xml:space="preserve">. </w:t>
       </w:r>
     </w:p>
     <w:p/>
@@ -1345,6 +1689,7 @@
       <w:r>
         <w:t xml:space="preserve">Update </w:t>
       </w:r>
+      <w:proofErr w:type="spellStart"/>
       <w:r>
         <w:rPr>
           <w:b/>
@@ -1352,6 +1697,7 @@
         </w:rPr>
         <w:t>Master_Script_PRMS.R</w:t>
       </w:r>
+      <w:proofErr w:type="spellEnd"/>
       <w:r>
         <w:t xml:space="preserve"> with the timeframe of interest</w:t>
       </w:r>
@@ -1388,8 +1734,13 @@
         </w:numPr>
         <w:spacing w:after="160" w:line="259" w:lineRule="auto"/>
       </w:pPr>
-      <w:r>
-        <w:t xml:space="preserve">EndDate is the end of the </w:t>
+      <w:proofErr w:type="spellStart"/>
+      <w:r>
+        <w:t>EndDate</w:t>
+      </w:r>
+      <w:proofErr w:type="spellEnd"/>
+      <w:r>
+        <w:t xml:space="preserve"> is the end of the </w:t>
       </w:r>
       <w:r>
         <w:rPr>
@@ -1411,8 +1762,13 @@
         </w:numPr>
         <w:spacing w:after="160" w:line="259" w:lineRule="auto"/>
       </w:pPr>
-      <w:r>
-        <w:t xml:space="preserve">End_Date is the end of the </w:t>
+      <w:proofErr w:type="spellStart"/>
+      <w:r>
+        <w:t>End_Date</w:t>
+      </w:r>
+      <w:proofErr w:type="spellEnd"/>
+      <w:r>
+        <w:t xml:space="preserve"> is the end of the </w:t>
       </w:r>
       <w:r>
         <w:rPr>
@@ -1434,8 +1790,13 @@
         </w:numPr>
         <w:spacing w:after="160" w:line="259" w:lineRule="auto"/>
       </w:pPr>
-      <w:r>
-        <w:t>Master_Script_PRMS.R runs the individual scripts in the correct order—for PRMS, you just need to run lines 1-49</w:t>
+      <w:proofErr w:type="spellStart"/>
+      <w:r>
+        <w:t>Master_Script_PRMS.R</w:t>
+      </w:r>
+      <w:proofErr w:type="spellEnd"/>
+      <w:r>
+        <w:t xml:space="preserve"> runs the individual scripts in the correct order—for PRMS, you just need to run lines 1-49</w:t>
       </w:r>
     </w:p>
     <w:p>
@@ -1447,9 +1808,11 @@
         </w:numPr>
         <w:spacing w:after="160" w:line="259" w:lineRule="auto"/>
       </w:pPr>
+      <w:proofErr w:type="spellStart"/>
       <w:r>
         <w:t>PRISM_Scraper.R</w:t>
       </w:r>
+      <w:proofErr w:type="spellEnd"/>
     </w:p>
     <w:p>
       <w:pPr>
@@ -1460,9 +1823,11 @@
         </w:numPr>
         <w:spacing w:after="160" w:line="259" w:lineRule="auto"/>
       </w:pPr>
+      <w:proofErr w:type="spellStart"/>
       <w:r>
         <w:t>PRISM_Processor.R</w:t>
       </w:r>
+      <w:proofErr w:type="spellEnd"/>
     </w:p>
     <w:p>
       <w:pPr>
@@ -1473,9 +1838,11 @@
         </w:numPr>
         <w:spacing w:after="160" w:line="259" w:lineRule="auto"/>
       </w:pPr>
+      <w:proofErr w:type="spellStart"/>
       <w:r>
         <w:t>CNRFC_Scraper.R</w:t>
       </w:r>
+      <w:proofErr w:type="spellEnd"/>
     </w:p>
     <w:p>
       <w:pPr>
@@ -1486,9 +1853,11 @@
         </w:numPr>
         <w:spacing w:after="160" w:line="259" w:lineRule="auto"/>
       </w:pPr>
+      <w:proofErr w:type="spellStart"/>
       <w:r>
         <w:t>CNRFC_RR_Processor.R</w:t>
       </w:r>
+      <w:proofErr w:type="spellEnd"/>
     </w:p>
     <w:p>
       <w:pPr>
@@ -1499,9 +1868,11 @@
         </w:numPr>
         <w:spacing w:after="160" w:line="259" w:lineRule="auto"/>
       </w:pPr>
+      <w:proofErr w:type="spellStart"/>
       <w:r>
         <w:t>Downsizer_Processor.R</w:t>
       </w:r>
+      <w:proofErr w:type="spellEnd"/>
     </w:p>
     <w:p>
       <w:pPr>
@@ -1512,9 +1883,11 @@
         </w:numPr>
         <w:spacing w:after="160" w:line="259" w:lineRule="auto"/>
       </w:pPr>
+      <w:proofErr w:type="spellStart"/>
       <w:r>
         <w:t>RAWS_Scraper.R</w:t>
       </w:r>
+      <w:proofErr w:type="spellEnd"/>
     </w:p>
     <w:p>
       <w:pPr>
@@ -1525,9 +1898,11 @@
         </w:numPr>
         <w:spacing w:after="160" w:line="259" w:lineRule="auto"/>
       </w:pPr>
+      <w:proofErr w:type="spellStart"/>
       <w:r>
         <w:t>CIMIS_Scraper.R</w:t>
       </w:r>
+      <w:proofErr w:type="spellEnd"/>
     </w:p>
     <w:p>
       <w:pPr>
@@ -1538,9 +1913,11 @@
         </w:numPr>
         <w:spacing w:after="160" w:line="259" w:lineRule="auto"/>
       </w:pPr>
+      <w:proofErr w:type="spellStart"/>
       <w:r>
         <w:t>Dat_Shell_Generation.R</w:t>
       </w:r>
+      <w:proofErr w:type="spellEnd"/>
     </w:p>
     <w:p>
       <w:pPr>
@@ -1551,9 +1928,11 @@
         </w:numPr>
         <w:spacing w:after="160" w:line="259" w:lineRule="auto"/>
       </w:pPr>
+      <w:proofErr w:type="spellStart"/>
       <w:r>
         <w:t>DAT_File_Manipulation.R</w:t>
       </w:r>
+      <w:proofErr w:type="spellEnd"/>
     </w:p>
     <w:p>
       <w:pPr>
@@ -1564,9 +1943,19 @@
         </w:numPr>
         <w:spacing w:after="160" w:line="259" w:lineRule="auto"/>
       </w:pPr>
-      <w:r>
-        <w:t>CNRFC_SRP_Processor.R –applies to SRP model only</w:t>
-      </w:r>
+      <w:proofErr w:type="spellStart"/>
+      <w:r>
+        <w:t>CNRFC_SRP_Processor.R</w:t>
+      </w:r>
+      <w:proofErr w:type="spellEnd"/>
+      <w:r>
+        <w:t xml:space="preserve"> –applies to SRP model </w:t>
+      </w:r>
+      <w:proofErr w:type="gramStart"/>
+      <w:r>
+        <w:t>only</w:t>
+      </w:r>
+      <w:proofErr w:type="gramEnd"/>
     </w:p>
     <w:p>
       <w:pPr>
@@ -1577,9 +1966,19 @@
         </w:numPr>
         <w:spacing w:after="160" w:line="259" w:lineRule="auto"/>
       </w:pPr>
-      <w:r>
-        <w:t>PRISM_SRP_Processor.R –applies to SRP model only</w:t>
-      </w:r>
+      <w:proofErr w:type="spellStart"/>
+      <w:r>
+        <w:t>PRISM_SRP_Processor.R</w:t>
+      </w:r>
+      <w:proofErr w:type="spellEnd"/>
+      <w:r>
+        <w:t xml:space="preserve"> –applies to SRP model </w:t>
+      </w:r>
+      <w:proofErr w:type="gramStart"/>
+      <w:r>
+        <w:t>only</w:t>
+      </w:r>
+      <w:proofErr w:type="gramEnd"/>
     </w:p>
     <w:p>
       <w:pPr>
@@ -1639,6 +2038,7 @@
         <w:spacing w:after="160" w:line="259" w:lineRule="auto"/>
       </w:pPr>
       <w:r>
+        <w:lastRenderedPageBreak/>
         <w:t xml:space="preserve">Navigate to this folder: </w:t>
       </w:r>
       <w:r>
@@ -1658,13 +2058,24 @@
       <w:r>
         <w:t xml:space="preserve">and look for this file: </w:t>
       </w:r>
-      <w:r>
-        <w:rPr>
-          <w:b/>
-          <w:bCs/>
-        </w:rPr>
-        <w:t>prms_rr.control</w:t>
-      </w:r>
+      <w:proofErr w:type="spellStart"/>
+      <w:r>
+        <w:rPr>
+          <w:b/>
+          <w:bCs/>
+        </w:rPr>
+        <w:t>prms_</w:t>
+      </w:r>
+      <w:proofErr w:type="gramStart"/>
+      <w:r>
+        <w:rPr>
+          <w:b/>
+          <w:bCs/>
+        </w:rPr>
+        <w:t>rr.control</w:t>
+      </w:r>
+      <w:proofErr w:type="spellEnd"/>
+      <w:proofErr w:type="gramEnd"/>
     </w:p>
     <w:p>
       <w:pPr>
@@ -1676,8 +2087,13 @@
         <w:spacing w:after="160" w:line="259" w:lineRule="auto"/>
       </w:pPr>
       <w:r>
-        <w:t>Right-click the file and open it with Notepad++ so that you can see the line numbers</w:t>
-      </w:r>
+        <w:t xml:space="preserve">Right-click the file and open it with Notepad++ so that you can see the line </w:t>
+      </w:r>
+      <w:proofErr w:type="gramStart"/>
+      <w:r>
+        <w:t>numbers</w:t>
+      </w:r>
+      <w:proofErr w:type="gramEnd"/>
     </w:p>
     <w:p>
       <w:pPr>
@@ -1706,7 +2122,6 @@
           <w:i/>
           <w:iCs/>
         </w:rPr>
-        <w:lastRenderedPageBreak/>
         <w:t>Optional:</w:t>
       </w:r>
       <w:r>
@@ -1730,8 +2145,17 @@
           <w:i/>
           <w:iCs/>
         </w:rPr>
-        <w:t>this step is required just the first time you run the model</w:t>
-      </w:r>
+        <w:t xml:space="preserve">this step is required just the first time you run the </w:t>
+      </w:r>
+      <w:proofErr w:type="gramStart"/>
+      <w:r>
+        <w:rPr>
+          <w:i/>
+          <w:iCs/>
+        </w:rPr>
+        <w:t>model</w:t>
+      </w:r>
+      <w:proofErr w:type="gramEnd"/>
     </w:p>
     <w:p>
       <w:pPr>
@@ -1763,8 +2187,13 @@
         <w:t>run.bat</w:t>
       </w:r>
       <w:r>
-        <w:t xml:space="preserve"> and open it with Notepad++ or Notepad</w:t>
-      </w:r>
+        <w:t xml:space="preserve"> and open it with Notepad++ or </w:t>
+      </w:r>
+      <w:proofErr w:type="gramStart"/>
+      <w:r>
+        <w:t>Notepad</w:t>
+      </w:r>
+      <w:proofErr w:type="gramEnd"/>
     </w:p>
     <w:p>
       <w:pPr>
@@ -1778,14 +2207,34 @@
       <w:r>
         <w:t xml:space="preserve">Revise the file path to </w:t>
       </w:r>
+      <w:proofErr w:type="gramStart"/>
       <w:r>
         <w:rPr>
           <w:rFonts w:ascii="Calibri" w:hAnsi="Calibri" w:cs="Calibri"/>
           <w:b/>
           <w:bCs/>
         </w:rPr>
-        <w:t>C:RR_PRMS\bin\gsflow.exe prms_rr.control</w:t>
-      </w:r>
+        <w:t>C:RR_PRMS\bin\gsflow.exe</w:t>
+      </w:r>
+      <w:proofErr w:type="gramEnd"/>
+      <w:r>
+        <w:rPr>
+          <w:rFonts w:ascii="Calibri" w:hAnsi="Calibri" w:cs="Calibri"/>
+          <w:b/>
+          <w:bCs/>
+        </w:rPr>
+        <w:t xml:space="preserve"> </w:t>
+      </w:r>
+      <w:proofErr w:type="spellStart"/>
+      <w:r>
+        <w:rPr>
+          <w:rFonts w:ascii="Calibri" w:hAnsi="Calibri" w:cs="Calibri"/>
+          <w:b/>
+          <w:bCs/>
+        </w:rPr>
+        <w:t>prms_rr.control</w:t>
+      </w:r>
+      <w:proofErr w:type="spellEnd"/>
       <w:r>
         <w:rPr>
           <w:rFonts w:ascii="Calibri" w:hAnsi="Calibri" w:cs="Calibri"/>
@@ -1814,6 +2263,7 @@
         </w:rPr>
         <w:t xml:space="preserve"> from </w:t>
       </w:r>
+      <w:proofErr w:type="spellStart"/>
       <w:r>
         <w:rPr>
           <w:rFonts w:ascii="Calibri" w:hAnsi="Calibri" w:cs="Calibri"/>
@@ -1822,6 +2272,7 @@
         </w:rPr>
         <w:t>prms_rr.control</w:t>
       </w:r>
+      <w:proofErr w:type="spellEnd"/>
       <w:r>
         <w:rPr>
           <w:rFonts w:ascii="Calibri" w:hAnsi="Calibri" w:cs="Calibri"/>
@@ -1971,8 +2422,14 @@
     <w:p>
       <w:pPr>
         <w:pStyle w:val="Heading2"/>
-      </w:pPr>
-      <w:r>
+        <w:rPr>
+          <w:color w:val="00B050"/>
+        </w:rPr>
+      </w:pPr>
+      <w:r>
+        <w:rPr>
+          <w:color w:val="00B050"/>
+        </w:rPr>
         <w:t>Processing the Outputs</w:t>
       </w:r>
     </w:p>
@@ -2018,12 +2475,30 @@
       <w:r>
         <w:t xml:space="preserve">You will see two outputs with similar filenames to the one listed on line 319 of the </w:t>
       </w:r>
-      <w:r>
-        <w:rPr>
-          <w:b/>
-          <w:bCs/>
-        </w:rPr>
-        <w:t xml:space="preserve">prms_rr.control </w:t>
+      <w:proofErr w:type="spellStart"/>
+      <w:r>
+        <w:rPr>
+          <w:b/>
+          <w:bCs/>
+        </w:rPr>
+        <w:t>prms_</w:t>
+      </w:r>
+      <w:proofErr w:type="gramStart"/>
+      <w:r>
+        <w:rPr>
+          <w:b/>
+          <w:bCs/>
+        </w:rPr>
+        <w:t>rr.control</w:t>
+      </w:r>
+      <w:proofErr w:type="spellEnd"/>
+      <w:proofErr w:type="gramEnd"/>
+      <w:r>
+        <w:rPr>
+          <w:b/>
+          <w:bCs/>
+        </w:rPr>
+        <w:t xml:space="preserve"> </w:t>
       </w:r>
       <w:r>
         <w:t>file, e.g.:</w:t>
@@ -2055,7 +2530,15 @@
         <w:t>nsubout.update_2023_03-28_PaymanAlemisub_inq.csv</w:t>
       </w:r>
       <w:r>
-        <w:t>—the inq version is the one we want.</w:t>
+        <w:t xml:space="preserve">—the </w:t>
+      </w:r>
+      <w:proofErr w:type="spellStart"/>
+      <w:r>
+        <w:t>inq</w:t>
+      </w:r>
+      <w:proofErr w:type="spellEnd"/>
+      <w:r>
+        <w:t xml:space="preserve"> version is the one we want.</w:t>
       </w:r>
     </w:p>
     <w:p>
@@ -2075,8 +2558,17 @@
           <w:b/>
           <w:bCs/>
         </w:rPr>
-        <w:t xml:space="preserve"> InputData</w:t>
-      </w:r>
+        <w:t xml:space="preserve"> </w:t>
+      </w:r>
+      <w:proofErr w:type="spellStart"/>
+      <w:r>
+        <w:rPr>
+          <w:b/>
+          <w:bCs/>
+        </w:rPr>
+        <w:t>InputData</w:t>
+      </w:r>
+      <w:proofErr w:type="spellEnd"/>
       <w:r>
         <w:rPr>
           <w:i/>
@@ -2100,6 +2592,7 @@
       <w:r>
         <w:t xml:space="preserve">Run </w:t>
       </w:r>
+      <w:proofErr w:type="spellStart"/>
       <w:r>
         <w:rPr>
           <w:b/>
@@ -2107,6 +2600,7 @@
         </w:rPr>
         <w:t>PRMS_Processor.R</w:t>
       </w:r>
+      <w:proofErr w:type="spellEnd"/>
       <w:r>
         <w:t xml:space="preserve"> to convert the PRMS output into acre-feet per day for the timeframe of interest. </w:t>
       </w:r>
@@ -2121,6 +2615,7 @@
         <w:spacing w:after="160" w:line="259" w:lineRule="auto"/>
       </w:pPr>
       <w:r>
+        <w:lastRenderedPageBreak/>
         <w:t>Update the R Script to reflect the PRMS output filename.</w:t>
       </w:r>
     </w:p>
@@ -2147,15 +2642,23 @@
         <w:spacing w:after="160" w:line="259" w:lineRule="auto"/>
       </w:pPr>
       <w:r>
-        <w:lastRenderedPageBreak/>
         <w:t xml:space="preserve">The CSV exported by this R script, will inform the Flows spreadsheet required by the Upper Russian River DWRAT. This CSV will be saved to the </w:t>
       </w:r>
-      <w:r>
-        <w:rPr>
-          <w:b/>
-          <w:bCs/>
-        </w:rPr>
-        <w:t xml:space="preserve">ProcessedData </w:t>
+      <w:proofErr w:type="spellStart"/>
+      <w:r>
+        <w:rPr>
+          <w:b/>
+          <w:bCs/>
+        </w:rPr>
+        <w:t>ProcessedData</w:t>
+      </w:r>
+      <w:proofErr w:type="spellEnd"/>
+      <w:r>
+        <w:rPr>
+          <w:b/>
+          <w:bCs/>
+        </w:rPr>
+        <w:t xml:space="preserve"> </w:t>
       </w:r>
       <w:r>
         <w:t xml:space="preserve">folder of the repository. </w:t>
@@ -2182,6 +2685,9 @@
         <w:pStyle w:val="Heading2"/>
       </w:pPr>
       <w:r>
+        <w:rPr>
+          <w:color w:val="00B050"/>
+        </w:rPr>
         <w:t>Getting Started</w:t>
       </w:r>
     </w:p>
@@ -2197,12 +2703,14 @@
         <w:t xml:space="preserve">Copy </w:t>
       </w:r>
       <w:hyperlink r:id="rId9" w:history="1">
+        <w:proofErr w:type="spellStart"/>
         <w:r>
           <w:rPr>
             <w:rStyle w:val="Hyperlink"/>
           </w:rPr>
           <w:t>SRPHM_update_ag</w:t>
         </w:r>
+        <w:proofErr w:type="spellEnd"/>
       </w:hyperlink>
       <w:r>
         <w:t xml:space="preserve"> folder to your C drive. </w:t>
@@ -2225,8 +2733,13 @@
         </w:numPr>
       </w:pPr>
       <w:r>
-        <w:t>Open Master_Script_PRMS.R</w:t>
-      </w:r>
+        <w:t xml:space="preserve">Open </w:t>
+      </w:r>
+      <w:proofErr w:type="spellStart"/>
+      <w:r>
+        <w:t>Master_Script_PRMS.R</w:t>
+      </w:r>
+      <w:proofErr w:type="spellEnd"/>
       <w:r>
         <w:t>.</w:t>
       </w:r>
@@ -2252,7 +2765,15 @@
         </w:numPr>
       </w:pPr>
       <w:r>
-        <w:t>Run Master_Script_PRMS.R.</w:t>
+        <w:t xml:space="preserve">Run </w:t>
+      </w:r>
+      <w:proofErr w:type="spellStart"/>
+      <w:r>
+        <w:t>Master_Script_PRMS.R</w:t>
+      </w:r>
+      <w:proofErr w:type="spellEnd"/>
+      <w:r>
+        <w:t>.</w:t>
       </w:r>
       <w:r>
         <w:t xml:space="preserve"> This script exports </w:t>
@@ -2272,7 +2793,23 @@
           <w:b/>
           <w:bCs/>
         </w:rPr>
-        <w:t xml:space="preserve">Supply/ProcessedData </w:t>
+        <w:t>Supply/</w:t>
+      </w:r>
+      <w:proofErr w:type="spellStart"/>
+      <w:r>
+        <w:rPr>
+          <w:b/>
+          <w:bCs/>
+        </w:rPr>
+        <w:t>ProcessedData</w:t>
+      </w:r>
+      <w:proofErr w:type="spellEnd"/>
+      <w:r>
+        <w:rPr>
+          <w:b/>
+          <w:bCs/>
+        </w:rPr>
+        <w:t xml:space="preserve"> </w:t>
       </w:r>
       <w:r>
         <w:t xml:space="preserve">folder. </w:t>
@@ -2319,6 +2856,7 @@
       <w:r>
         <w:t xml:space="preserve">—it should be at the top level of the </w:t>
       </w:r>
+      <w:proofErr w:type="spellStart"/>
       <w:r>
         <w:rPr>
           <w:b/>
@@ -2326,6 +2864,7 @@
         </w:rPr>
         <w:t>SRPHM_update_ag</w:t>
       </w:r>
+      <w:proofErr w:type="spellEnd"/>
       <w:r>
         <w:t xml:space="preserve"> folder. </w:t>
       </w:r>
@@ -2472,12 +3011,21 @@
       <w:r>
         <w:t xml:space="preserve"> – paste into </w:t>
       </w:r>
+      <w:proofErr w:type="spellStart"/>
       <w:r>
         <w:rPr>
           <w:i/>
           <w:iCs/>
         </w:rPr>
-        <w:t>tmin (degrees F)</w:t>
+        <w:t>tmin</w:t>
+      </w:r>
+      <w:proofErr w:type="spellEnd"/>
+      <w:r>
+        <w:rPr>
+          <w:i/>
+          <w:iCs/>
+        </w:rPr>
+        <w:t xml:space="preserve"> (degrees F)</w:t>
       </w:r>
     </w:p>
     <w:p>
@@ -2512,11 +3060,19 @@
         </w:rPr>
         <w:t xml:space="preserve">paste into </w:t>
       </w:r>
+      <w:proofErr w:type="spellStart"/>
       <w:r>
         <w:rPr>
           <w:i/>
         </w:rPr>
-        <w:t>tmax (degrees F)</w:t>
+        <w:t>tmax</w:t>
+      </w:r>
+      <w:proofErr w:type="spellEnd"/>
+      <w:r>
+        <w:rPr>
+          <w:i/>
+        </w:rPr>
+        <w:t xml:space="preserve"> (degrees F)</w:t>
       </w:r>
     </w:p>
     <w:p>
@@ -2656,12 +3212,21 @@
       <w:r>
         <w:t xml:space="preserve">paste into </w:t>
       </w:r>
+      <w:proofErr w:type="spellStart"/>
       <w:r>
         <w:rPr>
           <w:i/>
           <w:iCs/>
         </w:rPr>
-        <w:t>tmin (degrees F)</w:t>
+        <w:t>tmin</w:t>
+      </w:r>
+      <w:proofErr w:type="spellEnd"/>
+      <w:r>
+        <w:rPr>
+          <w:i/>
+          <w:iCs/>
+        </w:rPr>
+        <w:t xml:space="preserve"> (degrees F)</w:t>
       </w:r>
     </w:p>
     <w:p>
@@ -2700,12 +3265,21 @@
       <w:r>
         <w:t xml:space="preserve"> – paste into </w:t>
       </w:r>
+      <w:proofErr w:type="spellStart"/>
       <w:r>
         <w:rPr>
           <w:i/>
           <w:iCs/>
         </w:rPr>
-        <w:t>tmax (degrees F)</w:t>
+        <w:t>tmax</w:t>
+      </w:r>
+      <w:proofErr w:type="spellEnd"/>
+      <w:r>
+        <w:rPr>
+          <w:i/>
+          <w:iCs/>
+        </w:rPr>
+        <w:t xml:space="preserve"> (degrees F)</w:t>
       </w:r>
     </w:p>
     <w:p>
@@ -2723,6 +3297,7 @@
       <w:r>
         <w:t xml:space="preserve">Switch to the </w:t>
       </w:r>
+      <w:proofErr w:type="spellStart"/>
       <w:r>
         <w:rPr>
           <w:rFonts w:ascii="Calibri" w:hAnsi="Calibri" w:cs="Calibri"/>
@@ -2731,6 +3306,7 @@
         </w:rPr>
         <w:t>cliamate_stressed_update</w:t>
       </w:r>
+      <w:proofErr w:type="spellEnd"/>
       <w:r>
         <w:rPr>
           <w:rFonts w:ascii="Calibri" w:hAnsi="Calibri" w:cs="Calibri"/>
@@ -2822,6 +3398,7 @@
         </w:rPr>
         <w:t xml:space="preserve"> in the </w:t>
       </w:r>
+      <w:proofErr w:type="spellStart"/>
       <w:r>
         <w:rPr>
           <w:rFonts w:ascii="Calibri" w:hAnsi="Calibri" w:cs="Calibri"/>
@@ -2830,6 +3407,7 @@
         </w:rPr>
         <w:t>SRPHM_update_ag</w:t>
       </w:r>
+      <w:proofErr w:type="spellEnd"/>
       <w:r>
         <w:rPr>
           <w:rFonts w:ascii="Calibri" w:hAnsi="Calibri" w:cs="Calibri"/>
@@ -2945,8 +3523,15 @@
     <w:p>
       <w:pPr>
         <w:pStyle w:val="Heading2"/>
-      </w:pPr>
-      <w:r>
+        <w:rPr>
+          <w:color w:val="00B050"/>
+        </w:rPr>
+      </w:pPr>
+      <w:r>
+        <w:rPr>
+          <w:color w:val="00B050"/>
+        </w:rPr>
+        <w:lastRenderedPageBreak/>
         <w:t>Running the Model</w:t>
       </w:r>
     </w:p>
@@ -2973,16 +3558,28 @@
       <w:r>
         <w:t xml:space="preserve">Click on </w:t>
       </w:r>
-      <w:r>
-        <w:rPr>
-          <w:b/>
-          <w:bCs/>
-        </w:rPr>
-        <w:t>SRPHM_update.control</w:t>
-      </w:r>
+      <w:proofErr w:type="spellStart"/>
+      <w:r>
+        <w:rPr>
+          <w:b/>
+          <w:bCs/>
+        </w:rPr>
+        <w:t>SRPHM_</w:t>
+      </w:r>
+      <w:proofErr w:type="gramStart"/>
+      <w:r>
+        <w:rPr>
+          <w:b/>
+          <w:bCs/>
+        </w:rPr>
+        <w:t>update.control</w:t>
+      </w:r>
+      <w:proofErr w:type="spellEnd"/>
+      <w:proofErr w:type="gramEnd"/>
       <w:r>
         <w:t xml:space="preserve"> in the </w:t>
       </w:r>
+      <w:proofErr w:type="spellStart"/>
       <w:r>
         <w:rPr>
           <w:rFonts w:ascii="Calibri" w:hAnsi="Calibri" w:cs="Calibri"/>
@@ -2991,6 +3588,7 @@
         </w:rPr>
         <w:t>SRPHM_update_ag</w:t>
       </w:r>
+      <w:proofErr w:type="spellEnd"/>
       <w:r>
         <w:rPr>
           <w:rFonts w:ascii="Calibri" w:hAnsi="Calibri" w:cs="Calibri"/>
@@ -3019,7 +3617,6 @@
         </w:numPr>
       </w:pPr>
       <w:r>
-        <w:lastRenderedPageBreak/>
         <w:t>Change the simulation end date to 9/30/2023 in lines 22-24 if it has not yet been updated.</w:t>
       </w:r>
     </w:p>
@@ -3092,12 +3689,21 @@
       <w:r>
         <w:t xml:space="preserve">Check the Run_updated_Model.bat in the main </w:t>
       </w:r>
+      <w:proofErr w:type="spellStart"/>
       <w:r>
         <w:rPr>
           <w:i/>
           <w:iCs/>
         </w:rPr>
-        <w:t xml:space="preserve">SRPHM_update_ag </w:t>
+        <w:t>SRPHM_update_ag</w:t>
+      </w:r>
+      <w:proofErr w:type="spellEnd"/>
+      <w:r>
+        <w:rPr>
+          <w:i/>
+          <w:iCs/>
+        </w:rPr>
+        <w:t xml:space="preserve"> </w:t>
       </w:r>
       <w:r>
         <w:t>folder and make sure it has these contents:</w:t>
@@ -3220,8 +3826,14 @@
     <w:p>
       <w:pPr>
         <w:pStyle w:val="Heading2"/>
-      </w:pPr>
-      <w:r>
+        <w:rPr>
+          <w:color w:val="00B050"/>
+        </w:rPr>
+      </w:pPr>
+      <w:r>
+        <w:rPr>
+          <w:color w:val="00B050"/>
+        </w:rPr>
         <w:t>Post-Model Processing</w:t>
       </w:r>
     </w:p>
@@ -3242,12 +3854,21 @@
       <w:r>
         <w:t xml:space="preserve">main </w:t>
       </w:r>
+      <w:proofErr w:type="spellStart"/>
       <w:r>
         <w:rPr>
           <w:i/>
           <w:iCs/>
         </w:rPr>
-        <w:t xml:space="preserve">SRPHM_update_ag </w:t>
+        <w:t>SRPHM_update_ag</w:t>
+      </w:r>
+      <w:proofErr w:type="spellEnd"/>
+      <w:r>
+        <w:rPr>
+          <w:i/>
+          <w:iCs/>
+        </w:rPr>
+        <w:t xml:space="preserve"> </w:t>
       </w:r>
       <w:r>
         <w:t>folder. Look for these 6 files:</w:t>
@@ -3377,7 +3998,21 @@
         <w:rPr>
           <w:rFonts w:ascii="Calibri" w:eastAsia="Times New Roman" w:hAnsi="Calibri" w:cs="Calibri"/>
         </w:rPr>
-        <w:t>Copy and paste the 6 .gag files above into the Supply/InputData folder on the GitHub repository.</w:t>
+        <w:t>Copy and paste the 6 .gag files above into the Supply/</w:t>
+      </w:r>
+      <w:proofErr w:type="spellStart"/>
+      <w:r>
+        <w:rPr>
+          <w:rFonts w:ascii="Calibri" w:eastAsia="Times New Roman" w:hAnsi="Calibri" w:cs="Calibri"/>
+        </w:rPr>
+        <w:t>InputData</w:t>
+      </w:r>
+      <w:proofErr w:type="spellEnd"/>
+      <w:r>
+        <w:rPr>
+          <w:rFonts w:ascii="Calibri" w:eastAsia="Times New Roman" w:hAnsi="Calibri" w:cs="Calibri"/>
+        </w:rPr>
+        <w:t xml:space="preserve"> folder on the GitHub repository.</w:t>
       </w:r>
       <w:commentRangeEnd w:id="1"/>
       <w:r>
@@ -3398,6 +4033,7 @@
       <w:r>
         <w:t xml:space="preserve">Run the </w:t>
       </w:r>
+      <w:proofErr w:type="spellStart"/>
       <w:r>
         <w:rPr>
           <w:b/>
@@ -3405,6 +4041,7 @@
         </w:rPr>
         <w:t>SRP_Post_Processing.R</w:t>
       </w:r>
+      <w:proofErr w:type="spellEnd"/>
       <w:r>
         <w:t xml:space="preserve"> script—it should be in the Supply/Scripts folder on the GitHub repository.</w:t>
       </w:r>
@@ -3418,6 +4055,7 @@
         </w:numPr>
       </w:pPr>
       <w:r>
+        <w:lastRenderedPageBreak/>
         <w:t xml:space="preserve">Modify the write.csv line (currently line 111) to name the exported CSV like so: </w:t>
       </w:r>
       <w:r>
@@ -3440,8 +4078,21 @@
         </w:numPr>
       </w:pPr>
       <w:r>
-        <w:t>Write.csv exports the processed SRP flows CSV into the ProcessedData folder</w:t>
-      </w:r>
+        <w:t xml:space="preserve">Write.csv exports the processed SRP flows CSV into the </w:t>
+      </w:r>
+      <w:proofErr w:type="spellStart"/>
+      <w:r>
+        <w:t>ProcessedData</w:t>
+      </w:r>
+      <w:proofErr w:type="spellEnd"/>
+      <w:r>
+        <w:t xml:space="preserve"> </w:t>
+      </w:r>
+      <w:proofErr w:type="gramStart"/>
+      <w:r>
+        <w:t>folder</w:t>
+      </w:r>
+      <w:proofErr w:type="gramEnd"/>
     </w:p>
     <w:sectPr>
       <w:pgSz w:w="12240" w:h="15840"/>
@@ -3454,7 +4105,7 @@
 </file>
 
 <file path=word/comments.xml><?xml version="1.0" encoding="utf-8"?>
-<w:comments xmlns:wpc="http://schemas.microsoft.com/office/word/2010/wordprocessingCanvas" xmlns:cx="http://schemas.microsoft.com/office/drawing/2014/chartex" xmlns:cx1="http://schemas.microsoft.com/office/drawing/2015/9/8/chartex" xmlns:cx2="http://schemas.microsoft.com/office/drawing/2015/10/21/chartex" xmlns:cx3="http://schemas.microsoft.com/office/drawing/2016/5/9/chartex" xmlns:cx4="http://schemas.microsoft.com/office/drawing/2016/5/10/chartex" xmlns:cx5="http://schemas.microsoft.com/office/drawing/2016/5/11/chartex" xmlns:cx6="http://schemas.microsoft.com/office/drawing/2016/5/12/chartex" xmlns:cx7="http://schemas.microsoft.com/office/drawing/2016/5/13/chartex" xmlns:cx8="http://schemas.microsoft.com/office/drawing/2016/5/14/chartex" xmlns:mc="http://schemas.openxmlformats.org/markup-compatibility/2006" xmlns:aink="http://schemas.microsoft.com/office/drawing/2016/ink" xmlns:am3d="http://schemas.microsoft.com/office/drawing/2017/model3d" xmlns:o="urn:schemas-microsoft-com:office:office" xmlns:oel="http://schemas.microsoft.com/office/2019/extlst" xmlns:r="http://schemas.openxmlformats.org/officeDocument/2006/relationships" xmlns:m="http://schemas.openxmlformats.org/officeDocument/2006/math" xmlns:v="urn:schemas-microsoft-com:vml" xmlns:wp14="http://schemas.microsoft.com/office/word/2010/wordprocessingDrawing" xmlns:wp="http://schemas.openxmlformats.org/drawingml/2006/wordprocessingDrawing" xmlns:w10="urn:schemas-microsoft-com:office:word" xmlns:w="http://schemas.openxmlformats.org/wordprocessingml/2006/main" xmlns:w14="http://schemas.microsoft.com/office/word/2010/wordml" xmlns:w15="http://schemas.microsoft.com/office/word/2012/wordml" xmlns:w16cex="http://schemas.microsoft.com/office/word/2018/wordml/cex" xmlns:w16cid="http://schemas.microsoft.com/office/word/2016/wordml/cid" xmlns:w16="http://schemas.microsoft.com/office/word/2018/wordml" xmlns:w16du="http://schemas.microsoft.com/office/word/2023/wordml/word16du" xmlns:w16sdtdh="http://schemas.microsoft.com/office/word/2020/wordml/sdtdatahash" xmlns:w16se="http://schemas.microsoft.com/office/word/2015/wordml/symex" xmlns:wpg="http://schemas.microsoft.com/office/word/2010/wordprocessingGroup" xmlns:wpi="http://schemas.microsoft.com/office/word/2010/wordprocessingInk" xmlns:wne="http://schemas.microsoft.com/office/word/2006/wordml" xmlns:wps="http://schemas.microsoft.com/office/word/2010/wordprocessingShape" mc:Ignorable="w14 w15 w16se w16cid w16 w16cex w16sdtdh wp14">
+<w:comments xmlns:wpc="http://schemas.microsoft.com/office/word/2010/wordprocessingCanvas" xmlns:cx="http://schemas.microsoft.com/office/drawing/2014/chartex" xmlns:cx1="http://schemas.microsoft.com/office/drawing/2015/9/8/chartex" xmlns:cx2="http://schemas.microsoft.com/office/drawing/2015/10/21/chartex" xmlns:cx3="http://schemas.microsoft.com/office/drawing/2016/5/9/chartex" xmlns:cx4="http://schemas.microsoft.com/office/drawing/2016/5/10/chartex" xmlns:cx5="http://schemas.microsoft.com/office/drawing/2016/5/11/chartex" xmlns:cx6="http://schemas.microsoft.com/office/drawing/2016/5/12/chartex" xmlns:cx7="http://schemas.microsoft.com/office/drawing/2016/5/13/chartex" xmlns:cx8="http://schemas.microsoft.com/office/drawing/2016/5/14/chartex" xmlns:mc="http://schemas.openxmlformats.org/markup-compatibility/2006" xmlns:aink="http://schemas.microsoft.com/office/drawing/2016/ink" xmlns:am3d="http://schemas.microsoft.com/office/drawing/2017/model3d" xmlns:o="urn:schemas-microsoft-com:office:office" xmlns:oel="http://schemas.microsoft.com/office/2019/extlst" xmlns:r="http://schemas.openxmlformats.org/officeDocument/2006/relationships" xmlns:m="http://schemas.openxmlformats.org/officeDocument/2006/math" xmlns:v="urn:schemas-microsoft-com:vml" xmlns:wp14="http://schemas.microsoft.com/office/word/2010/wordprocessingDrawing" xmlns:wp="http://schemas.openxmlformats.org/drawingml/2006/wordprocessingDrawing" xmlns:w10="urn:schemas-microsoft-com:office:word" xmlns:w="http://schemas.openxmlformats.org/wordprocessingml/2006/main" xmlns:w14="http://schemas.microsoft.com/office/word/2010/wordml" xmlns:w15="http://schemas.microsoft.com/office/word/2012/wordml" xmlns:w16cex="http://schemas.microsoft.com/office/word/2018/wordml/cex" xmlns:w16cid="http://schemas.microsoft.com/office/word/2016/wordml/cid" xmlns:w16="http://schemas.microsoft.com/office/word/2018/wordml" xmlns:w16sdtdh="http://schemas.microsoft.com/office/word/2020/wordml/sdtdatahash" xmlns:w16se="http://schemas.microsoft.com/office/word/2015/wordml/symex" xmlns:wpg="http://schemas.microsoft.com/office/word/2010/wordprocessingGroup" xmlns:wpi="http://schemas.microsoft.com/office/word/2010/wordprocessingInk" xmlns:wne="http://schemas.microsoft.com/office/word/2006/wordml" xmlns:wps="http://schemas.microsoft.com/office/word/2010/wordprocessingShape" mc:Ignorable="w14 w15 w16se w16cid w16 w16cex w16sdtdh wp14">
   <w:comment w:id="1" w:author="Alemi, Payman@Waterboards" w:date="2023-05-26T08:52:00Z" w:initials="PA">
     <w:p>
       <w:pPr>
@@ -3475,25 +4126,25 @@
 </file>
 
 <file path=word/commentsExtended.xml><?xml version="1.0" encoding="utf-8"?>
-<w15:commentsEx xmlns:wpc="http://schemas.microsoft.com/office/word/2010/wordprocessingCanvas" xmlns:cx="http://schemas.microsoft.com/office/drawing/2014/chartex" xmlns:cx1="http://schemas.microsoft.com/office/drawing/2015/9/8/chartex" xmlns:cx2="http://schemas.microsoft.com/office/drawing/2015/10/21/chartex" xmlns:cx3="http://schemas.microsoft.com/office/drawing/2016/5/9/chartex" xmlns:cx4="http://schemas.microsoft.com/office/drawing/2016/5/10/chartex" xmlns:cx5="http://schemas.microsoft.com/office/drawing/2016/5/11/chartex" xmlns:cx6="http://schemas.microsoft.com/office/drawing/2016/5/12/chartex" xmlns:cx7="http://schemas.microsoft.com/office/drawing/2016/5/13/chartex" xmlns:cx8="http://schemas.microsoft.com/office/drawing/2016/5/14/chartex" xmlns:mc="http://schemas.openxmlformats.org/markup-compatibility/2006" xmlns:aink="http://schemas.microsoft.com/office/drawing/2016/ink" xmlns:am3d="http://schemas.microsoft.com/office/drawing/2017/model3d" xmlns:o="urn:schemas-microsoft-com:office:office" xmlns:oel="http://schemas.microsoft.com/office/2019/extlst" xmlns:r="http://schemas.openxmlformats.org/officeDocument/2006/relationships" xmlns:m="http://schemas.openxmlformats.org/officeDocument/2006/math" xmlns:v="urn:schemas-microsoft-com:vml" xmlns:wp14="http://schemas.microsoft.com/office/word/2010/wordprocessingDrawing" xmlns:wp="http://schemas.openxmlformats.org/drawingml/2006/wordprocessingDrawing" xmlns:w10="urn:schemas-microsoft-com:office:word" xmlns:w="http://schemas.openxmlformats.org/wordprocessingml/2006/main" xmlns:w14="http://schemas.microsoft.com/office/word/2010/wordml" xmlns:w15="http://schemas.microsoft.com/office/word/2012/wordml" xmlns:w16cex="http://schemas.microsoft.com/office/word/2018/wordml/cex" xmlns:w16cid="http://schemas.microsoft.com/office/word/2016/wordml/cid" xmlns:w16="http://schemas.microsoft.com/office/word/2018/wordml" xmlns:w16du="http://schemas.microsoft.com/office/word/2023/wordml/word16du" xmlns:w16sdtdh="http://schemas.microsoft.com/office/word/2020/wordml/sdtdatahash" xmlns:w16se="http://schemas.microsoft.com/office/word/2015/wordml/symex" xmlns:wpg="http://schemas.microsoft.com/office/word/2010/wordprocessingGroup" xmlns:wpi="http://schemas.microsoft.com/office/word/2010/wordprocessingInk" xmlns:wne="http://schemas.microsoft.com/office/word/2006/wordml" xmlns:wps="http://schemas.microsoft.com/office/word/2010/wordprocessingShape" mc:Ignorable="w14 w15 w16se w16cid w16 w16cex w16sdtdh wp14">
+<w15:commentsEx xmlns:wpc="http://schemas.microsoft.com/office/word/2010/wordprocessingCanvas" xmlns:cx="http://schemas.microsoft.com/office/drawing/2014/chartex" xmlns:cx1="http://schemas.microsoft.com/office/drawing/2015/9/8/chartex" xmlns:cx2="http://schemas.microsoft.com/office/drawing/2015/10/21/chartex" xmlns:cx3="http://schemas.microsoft.com/office/drawing/2016/5/9/chartex" xmlns:cx4="http://schemas.microsoft.com/office/drawing/2016/5/10/chartex" xmlns:cx5="http://schemas.microsoft.com/office/drawing/2016/5/11/chartex" xmlns:cx6="http://schemas.microsoft.com/office/drawing/2016/5/12/chartex" xmlns:cx7="http://schemas.microsoft.com/office/drawing/2016/5/13/chartex" xmlns:cx8="http://schemas.microsoft.com/office/drawing/2016/5/14/chartex" xmlns:mc="http://schemas.openxmlformats.org/markup-compatibility/2006" xmlns:aink="http://schemas.microsoft.com/office/drawing/2016/ink" xmlns:am3d="http://schemas.microsoft.com/office/drawing/2017/model3d" xmlns:o="urn:schemas-microsoft-com:office:office" xmlns:oel="http://schemas.microsoft.com/office/2019/extlst" xmlns:r="http://schemas.openxmlformats.org/officeDocument/2006/relationships" xmlns:m="http://schemas.openxmlformats.org/officeDocument/2006/math" xmlns:v="urn:schemas-microsoft-com:vml" xmlns:wp14="http://schemas.microsoft.com/office/word/2010/wordprocessingDrawing" xmlns:wp="http://schemas.openxmlformats.org/drawingml/2006/wordprocessingDrawing" xmlns:w10="urn:schemas-microsoft-com:office:word" xmlns:w="http://schemas.openxmlformats.org/wordprocessingml/2006/main" xmlns:w14="http://schemas.microsoft.com/office/word/2010/wordml" xmlns:w15="http://schemas.microsoft.com/office/word/2012/wordml" xmlns:w16cex="http://schemas.microsoft.com/office/word/2018/wordml/cex" xmlns:w16cid="http://schemas.microsoft.com/office/word/2016/wordml/cid" xmlns:w16="http://schemas.microsoft.com/office/word/2018/wordml" xmlns:w16sdtdh="http://schemas.microsoft.com/office/word/2020/wordml/sdtdatahash" xmlns:w16se="http://schemas.microsoft.com/office/word/2015/wordml/symex" xmlns:wpg="http://schemas.microsoft.com/office/word/2010/wordprocessingGroup" xmlns:wpi="http://schemas.microsoft.com/office/word/2010/wordprocessingInk" xmlns:wne="http://schemas.microsoft.com/office/word/2006/wordml" xmlns:wps="http://schemas.microsoft.com/office/word/2010/wordprocessingShape" mc:Ignorable="w14 w15 w16se w16cid w16 w16cex w16sdtdh wp14">
   <w15:commentEx w15:paraId="0689D9B3" w15:done="0"/>
 </w15:commentsEx>
 </file>
 
 <file path=word/commentsExtensible.xml><?xml version="1.0" encoding="utf-8"?>
-<w16cex:commentsExtensible xmlns:wpc="http://schemas.microsoft.com/office/word/2010/wordprocessingCanvas" xmlns:cx="http://schemas.microsoft.com/office/drawing/2014/chartex" xmlns:cx1="http://schemas.microsoft.com/office/drawing/2015/9/8/chartex" xmlns:cx2="http://schemas.microsoft.com/office/drawing/2015/10/21/chartex" xmlns:cx3="http://schemas.microsoft.com/office/drawing/2016/5/9/chartex" xmlns:cx4="http://schemas.microsoft.com/office/drawing/2016/5/10/chartex" xmlns:cx5="http://schemas.microsoft.com/office/drawing/2016/5/11/chartex" xmlns:cx6="http://schemas.microsoft.com/office/drawing/2016/5/12/chartex" xmlns:cx7="http://schemas.microsoft.com/office/drawing/2016/5/13/chartex" xmlns:cx8="http://schemas.microsoft.com/office/drawing/2016/5/14/chartex" xmlns:mc="http://schemas.openxmlformats.org/markup-compatibility/2006" xmlns:aink="http://schemas.microsoft.com/office/drawing/2016/ink" xmlns:am3d="http://schemas.microsoft.com/office/drawing/2017/model3d" xmlns:o="urn:schemas-microsoft-com:office:office" xmlns:oel="http://schemas.microsoft.com/office/2019/extlst" xmlns:r="http://schemas.openxmlformats.org/officeDocument/2006/relationships" xmlns:m="http://schemas.openxmlformats.org/officeDocument/2006/math" xmlns:v="urn:schemas-microsoft-com:vml" xmlns:wp14="http://schemas.microsoft.com/office/word/2010/wordprocessingDrawing" xmlns:wp="http://schemas.openxmlformats.org/drawingml/2006/wordprocessingDrawing" xmlns:w10="urn:schemas-microsoft-com:office:word" xmlns:w="http://schemas.openxmlformats.org/wordprocessingml/2006/main" xmlns:w14="http://schemas.microsoft.com/office/word/2010/wordml" xmlns:w15="http://schemas.microsoft.com/office/word/2012/wordml" xmlns:w16cex="http://schemas.microsoft.com/office/word/2018/wordml/cex" xmlns:w16cid="http://schemas.microsoft.com/office/word/2016/wordml/cid" xmlns:w16="http://schemas.microsoft.com/office/word/2018/wordml" xmlns:w16du="http://schemas.microsoft.com/office/word/2023/wordml/word16du" xmlns:w16sdtdh="http://schemas.microsoft.com/office/word/2020/wordml/sdtdatahash" xmlns:w16se="http://schemas.microsoft.com/office/word/2015/wordml/symex" xmlns:wpg="http://schemas.microsoft.com/office/word/2010/wordprocessingGroup" xmlns:wpi="http://schemas.microsoft.com/office/word/2010/wordprocessingInk" xmlns:wne="http://schemas.microsoft.com/office/word/2006/wordml" xmlns:wps="http://schemas.microsoft.com/office/word/2010/wordprocessingShape" mc:Ignorable="w14 w15 w16se w16cid w16 w16cex w16sdtdh wp14">
+<w16cex:commentsExtensible xmlns:wpc="http://schemas.microsoft.com/office/word/2010/wordprocessingCanvas" xmlns:cx="http://schemas.microsoft.com/office/drawing/2014/chartex" xmlns:cx1="http://schemas.microsoft.com/office/drawing/2015/9/8/chartex" xmlns:cx2="http://schemas.microsoft.com/office/drawing/2015/10/21/chartex" xmlns:cx3="http://schemas.microsoft.com/office/drawing/2016/5/9/chartex" xmlns:cx4="http://schemas.microsoft.com/office/drawing/2016/5/10/chartex" xmlns:cx5="http://schemas.microsoft.com/office/drawing/2016/5/11/chartex" xmlns:cx6="http://schemas.microsoft.com/office/drawing/2016/5/12/chartex" xmlns:cx7="http://schemas.microsoft.com/office/drawing/2016/5/13/chartex" xmlns:cx8="http://schemas.microsoft.com/office/drawing/2016/5/14/chartex" xmlns:mc="http://schemas.openxmlformats.org/markup-compatibility/2006" xmlns:aink="http://schemas.microsoft.com/office/drawing/2016/ink" xmlns:am3d="http://schemas.microsoft.com/office/drawing/2017/model3d" xmlns:o="urn:schemas-microsoft-com:office:office" xmlns:oel="http://schemas.microsoft.com/office/2019/extlst" xmlns:r="http://schemas.openxmlformats.org/officeDocument/2006/relationships" xmlns:m="http://schemas.openxmlformats.org/officeDocument/2006/math" xmlns:v="urn:schemas-microsoft-com:vml" xmlns:wp14="http://schemas.microsoft.com/office/word/2010/wordprocessingDrawing" xmlns:wp="http://schemas.openxmlformats.org/drawingml/2006/wordprocessingDrawing" xmlns:w10="urn:schemas-microsoft-com:office:word" xmlns:w="http://schemas.openxmlformats.org/wordprocessingml/2006/main" xmlns:w14="http://schemas.microsoft.com/office/word/2010/wordml" xmlns:w15="http://schemas.microsoft.com/office/word/2012/wordml" xmlns:w16cex="http://schemas.microsoft.com/office/word/2018/wordml/cex" xmlns:w16cid="http://schemas.microsoft.com/office/word/2016/wordml/cid" xmlns:w16="http://schemas.microsoft.com/office/word/2018/wordml" xmlns:w16sdtdh="http://schemas.microsoft.com/office/word/2020/wordml/sdtdatahash" xmlns:w16se="http://schemas.microsoft.com/office/word/2015/wordml/symex" xmlns:wpg="http://schemas.microsoft.com/office/word/2010/wordprocessingGroup" xmlns:wpi="http://schemas.microsoft.com/office/word/2010/wordprocessingInk" xmlns:wne="http://schemas.microsoft.com/office/word/2006/wordml" xmlns:wps="http://schemas.microsoft.com/office/word/2010/wordprocessingShape" mc:Ignorable="w14 w15 w16se w16cid w16 w16cex w16sdtdh wp14">
   <w16cex:commentExtensible w16cex:durableId="281AF1C4" w16cex:dateUtc="2023-05-26T15:52:00Z"/>
 </w16cex:commentsExtensible>
 </file>
 
 <file path=word/commentsIds.xml><?xml version="1.0" encoding="utf-8"?>
-<w16cid:commentsIds xmlns:wpc="http://schemas.microsoft.com/office/word/2010/wordprocessingCanvas" xmlns:cx="http://schemas.microsoft.com/office/drawing/2014/chartex" xmlns:cx1="http://schemas.microsoft.com/office/drawing/2015/9/8/chartex" xmlns:cx2="http://schemas.microsoft.com/office/drawing/2015/10/21/chartex" xmlns:cx3="http://schemas.microsoft.com/office/drawing/2016/5/9/chartex" xmlns:cx4="http://schemas.microsoft.com/office/drawing/2016/5/10/chartex" xmlns:cx5="http://schemas.microsoft.com/office/drawing/2016/5/11/chartex" xmlns:cx6="http://schemas.microsoft.com/office/drawing/2016/5/12/chartex" xmlns:cx7="http://schemas.microsoft.com/office/drawing/2016/5/13/chartex" xmlns:cx8="http://schemas.microsoft.com/office/drawing/2016/5/14/chartex" xmlns:mc="http://schemas.openxmlformats.org/markup-compatibility/2006" xmlns:aink="http://schemas.microsoft.com/office/drawing/2016/ink" xmlns:am3d="http://schemas.microsoft.com/office/drawing/2017/model3d" xmlns:o="urn:schemas-microsoft-com:office:office" xmlns:oel="http://schemas.microsoft.com/office/2019/extlst" xmlns:r="http://schemas.openxmlformats.org/officeDocument/2006/relationships" xmlns:m="http://schemas.openxmlformats.org/officeDocument/2006/math" xmlns:v="urn:schemas-microsoft-com:vml" xmlns:wp14="http://schemas.microsoft.com/office/word/2010/wordprocessingDrawing" xmlns:wp="http://schemas.openxmlformats.org/drawingml/2006/wordprocessingDrawing" xmlns:w10="urn:schemas-microsoft-com:office:word" xmlns:w="http://schemas.openxmlformats.org/wordprocessingml/2006/main" xmlns:w14="http://schemas.microsoft.com/office/word/2010/wordml" xmlns:w15="http://schemas.microsoft.com/office/word/2012/wordml" xmlns:w16cex="http://schemas.microsoft.com/office/word/2018/wordml/cex" xmlns:w16cid="http://schemas.microsoft.com/office/word/2016/wordml/cid" xmlns:w16="http://schemas.microsoft.com/office/word/2018/wordml" xmlns:w16du="http://schemas.microsoft.com/office/word/2023/wordml/word16du" xmlns:w16sdtdh="http://schemas.microsoft.com/office/word/2020/wordml/sdtdatahash" xmlns:w16se="http://schemas.microsoft.com/office/word/2015/wordml/symex" xmlns:wpg="http://schemas.microsoft.com/office/word/2010/wordprocessingGroup" xmlns:wpi="http://schemas.microsoft.com/office/word/2010/wordprocessingInk" xmlns:wne="http://schemas.microsoft.com/office/word/2006/wordml" xmlns:wps="http://schemas.microsoft.com/office/word/2010/wordprocessingShape" mc:Ignorable="w14 w15 w16se w16cid w16 w16cex w16sdtdh wp14">
+<w16cid:commentsIds xmlns:wpc="http://schemas.microsoft.com/office/word/2010/wordprocessingCanvas" xmlns:cx="http://schemas.microsoft.com/office/drawing/2014/chartex" xmlns:cx1="http://schemas.microsoft.com/office/drawing/2015/9/8/chartex" xmlns:cx2="http://schemas.microsoft.com/office/drawing/2015/10/21/chartex" xmlns:cx3="http://schemas.microsoft.com/office/drawing/2016/5/9/chartex" xmlns:cx4="http://schemas.microsoft.com/office/drawing/2016/5/10/chartex" xmlns:cx5="http://schemas.microsoft.com/office/drawing/2016/5/11/chartex" xmlns:cx6="http://schemas.microsoft.com/office/drawing/2016/5/12/chartex" xmlns:cx7="http://schemas.microsoft.com/office/drawing/2016/5/13/chartex" xmlns:cx8="http://schemas.microsoft.com/office/drawing/2016/5/14/chartex" xmlns:mc="http://schemas.openxmlformats.org/markup-compatibility/2006" xmlns:aink="http://schemas.microsoft.com/office/drawing/2016/ink" xmlns:am3d="http://schemas.microsoft.com/office/drawing/2017/model3d" xmlns:o="urn:schemas-microsoft-com:office:office" xmlns:oel="http://schemas.microsoft.com/office/2019/extlst" xmlns:r="http://schemas.openxmlformats.org/officeDocument/2006/relationships" xmlns:m="http://schemas.openxmlformats.org/officeDocument/2006/math" xmlns:v="urn:schemas-microsoft-com:vml" xmlns:wp14="http://schemas.microsoft.com/office/word/2010/wordprocessingDrawing" xmlns:wp="http://schemas.openxmlformats.org/drawingml/2006/wordprocessingDrawing" xmlns:w10="urn:schemas-microsoft-com:office:word" xmlns:w="http://schemas.openxmlformats.org/wordprocessingml/2006/main" xmlns:w14="http://schemas.microsoft.com/office/word/2010/wordml" xmlns:w15="http://schemas.microsoft.com/office/word/2012/wordml" xmlns:w16cex="http://schemas.microsoft.com/office/word/2018/wordml/cex" xmlns:w16cid="http://schemas.microsoft.com/office/word/2016/wordml/cid" xmlns:w16="http://schemas.microsoft.com/office/word/2018/wordml" xmlns:w16sdtdh="http://schemas.microsoft.com/office/word/2020/wordml/sdtdatahash" xmlns:w16se="http://schemas.microsoft.com/office/word/2015/wordml/symex" xmlns:wpg="http://schemas.microsoft.com/office/word/2010/wordprocessingGroup" xmlns:wpi="http://schemas.microsoft.com/office/word/2010/wordprocessingInk" xmlns:wne="http://schemas.microsoft.com/office/word/2006/wordml" xmlns:wps="http://schemas.microsoft.com/office/word/2010/wordprocessingShape" mc:Ignorable="w14 w15 w16se w16cid w16 w16cex w16sdtdh wp14">
   <w16cid:commentId w16cid:paraId="0689D9B3" w16cid:durableId="281AF1C4"/>
 </w16cid:commentsIds>
 </file>
 
 <file path=word/numbering.xml><?xml version="1.0" encoding="utf-8"?>
-<w:numbering xmlns:wpc="http://schemas.microsoft.com/office/word/2010/wordprocessingCanvas" xmlns:cx="http://schemas.microsoft.com/office/drawing/2014/chartex" xmlns:cx1="http://schemas.microsoft.com/office/drawing/2015/9/8/chartex" xmlns:cx2="http://schemas.microsoft.com/office/drawing/2015/10/21/chartex" xmlns:cx3="http://schemas.microsoft.com/office/drawing/2016/5/9/chartex" xmlns:cx4="http://schemas.microsoft.com/office/drawing/2016/5/10/chartex" xmlns:cx5="http://schemas.microsoft.com/office/drawing/2016/5/11/chartex" xmlns:cx6="http://schemas.microsoft.com/office/drawing/2016/5/12/chartex" xmlns:cx7="http://schemas.microsoft.com/office/drawing/2016/5/13/chartex" xmlns:cx8="http://schemas.microsoft.com/office/drawing/2016/5/14/chartex" xmlns:mc="http://schemas.openxmlformats.org/markup-compatibility/2006" xmlns:aink="http://schemas.microsoft.com/office/drawing/2016/ink" xmlns:am3d="http://schemas.microsoft.com/office/drawing/2017/model3d" xmlns:o="urn:schemas-microsoft-com:office:office" xmlns:oel="http://schemas.microsoft.com/office/2019/extlst" xmlns:r="http://schemas.openxmlformats.org/officeDocument/2006/relationships" xmlns:m="http://schemas.openxmlformats.org/officeDocument/2006/math" xmlns:v="urn:schemas-microsoft-com:vml" xmlns:wp14="http://schemas.microsoft.com/office/word/2010/wordprocessingDrawing" xmlns:wp="http://schemas.openxmlformats.org/drawingml/2006/wordprocessingDrawing" xmlns:w10="urn:schemas-microsoft-com:office:word" xmlns:w="http://schemas.openxmlformats.org/wordprocessingml/2006/main" xmlns:w14="http://schemas.microsoft.com/office/word/2010/wordml" xmlns:w15="http://schemas.microsoft.com/office/word/2012/wordml" xmlns:w16cex="http://schemas.microsoft.com/office/word/2018/wordml/cex" xmlns:w16cid="http://schemas.microsoft.com/office/word/2016/wordml/cid" xmlns:w16="http://schemas.microsoft.com/office/word/2018/wordml" xmlns:w16du="http://schemas.microsoft.com/office/word/2023/wordml/word16du" xmlns:w16sdtdh="http://schemas.microsoft.com/office/word/2020/wordml/sdtdatahash" xmlns:w16se="http://schemas.microsoft.com/office/word/2015/wordml/symex" xmlns:wpg="http://schemas.microsoft.com/office/word/2010/wordprocessingGroup" xmlns:wpi="http://schemas.microsoft.com/office/word/2010/wordprocessingInk" xmlns:wne="http://schemas.microsoft.com/office/word/2006/wordml" xmlns:wps="http://schemas.microsoft.com/office/word/2010/wordprocessingShape" mc:Ignorable="w14 w15 w16se w16cid w16 w16cex w16sdtdh wp14">
+<w:numbering xmlns:wpc="http://schemas.microsoft.com/office/word/2010/wordprocessingCanvas" xmlns:cx="http://schemas.microsoft.com/office/drawing/2014/chartex" xmlns:cx1="http://schemas.microsoft.com/office/drawing/2015/9/8/chartex" xmlns:cx2="http://schemas.microsoft.com/office/drawing/2015/10/21/chartex" xmlns:cx3="http://schemas.microsoft.com/office/drawing/2016/5/9/chartex" xmlns:cx4="http://schemas.microsoft.com/office/drawing/2016/5/10/chartex" xmlns:cx5="http://schemas.microsoft.com/office/drawing/2016/5/11/chartex" xmlns:cx6="http://schemas.microsoft.com/office/drawing/2016/5/12/chartex" xmlns:cx7="http://schemas.microsoft.com/office/drawing/2016/5/13/chartex" xmlns:cx8="http://schemas.microsoft.com/office/drawing/2016/5/14/chartex" xmlns:mc="http://schemas.openxmlformats.org/markup-compatibility/2006" xmlns:aink="http://schemas.microsoft.com/office/drawing/2016/ink" xmlns:am3d="http://schemas.microsoft.com/office/drawing/2017/model3d" xmlns:o="urn:schemas-microsoft-com:office:office" xmlns:oel="http://schemas.microsoft.com/office/2019/extlst" xmlns:r="http://schemas.openxmlformats.org/officeDocument/2006/relationships" xmlns:m="http://schemas.openxmlformats.org/officeDocument/2006/math" xmlns:v="urn:schemas-microsoft-com:vml" xmlns:wp14="http://schemas.microsoft.com/office/word/2010/wordprocessingDrawing" xmlns:wp="http://schemas.openxmlformats.org/drawingml/2006/wordprocessingDrawing" xmlns:w10="urn:schemas-microsoft-com:office:word" xmlns:w="http://schemas.openxmlformats.org/wordprocessingml/2006/main" xmlns:w14="http://schemas.microsoft.com/office/word/2010/wordml" xmlns:w15="http://schemas.microsoft.com/office/word/2012/wordml" xmlns:w16cex="http://schemas.microsoft.com/office/word/2018/wordml/cex" xmlns:w16cid="http://schemas.microsoft.com/office/word/2016/wordml/cid" xmlns:w16="http://schemas.microsoft.com/office/word/2018/wordml" xmlns:w16sdtdh="http://schemas.microsoft.com/office/word/2020/wordml/sdtdatahash" xmlns:w16se="http://schemas.microsoft.com/office/word/2015/wordml/symex" xmlns:wpg="http://schemas.microsoft.com/office/word/2010/wordprocessingGroup" xmlns:wpi="http://schemas.microsoft.com/office/word/2010/wordprocessingInk" xmlns:wne="http://schemas.microsoft.com/office/word/2006/wordml" xmlns:wps="http://schemas.microsoft.com/office/word/2010/wordprocessingShape" mc:Ignorable="w14 w15 w16se w16cid w16 w16cex w16sdtdh wp14">
   <w:abstractNum w:abstractNumId="0" w15:restartNumberingAfterBreak="0">
     <w:nsid w:val="03447ADE"/>
     <w:multiLevelType w:val="hybridMultilevel"/>
@@ -5500,7 +6151,7 @@
 </file>
 
 <file path=word/people.xml><?xml version="1.0" encoding="utf-8"?>
-<w15:people xmlns:wpc="http://schemas.microsoft.com/office/word/2010/wordprocessingCanvas" xmlns:cx="http://schemas.microsoft.com/office/drawing/2014/chartex" xmlns:cx1="http://schemas.microsoft.com/office/drawing/2015/9/8/chartex" xmlns:cx2="http://schemas.microsoft.com/office/drawing/2015/10/21/chartex" xmlns:cx3="http://schemas.microsoft.com/office/drawing/2016/5/9/chartex" xmlns:cx4="http://schemas.microsoft.com/office/drawing/2016/5/10/chartex" xmlns:cx5="http://schemas.microsoft.com/office/drawing/2016/5/11/chartex" xmlns:cx6="http://schemas.microsoft.com/office/drawing/2016/5/12/chartex" xmlns:cx7="http://schemas.microsoft.com/office/drawing/2016/5/13/chartex" xmlns:cx8="http://schemas.microsoft.com/office/drawing/2016/5/14/chartex" xmlns:mc="http://schemas.openxmlformats.org/markup-compatibility/2006" xmlns:aink="http://schemas.microsoft.com/office/drawing/2016/ink" xmlns:am3d="http://schemas.microsoft.com/office/drawing/2017/model3d" xmlns:o="urn:schemas-microsoft-com:office:office" xmlns:oel="http://schemas.microsoft.com/office/2019/extlst" xmlns:r="http://schemas.openxmlformats.org/officeDocument/2006/relationships" xmlns:m="http://schemas.openxmlformats.org/officeDocument/2006/math" xmlns:v="urn:schemas-microsoft-com:vml" xmlns:wp14="http://schemas.microsoft.com/office/word/2010/wordprocessingDrawing" xmlns:wp="http://schemas.openxmlformats.org/drawingml/2006/wordprocessingDrawing" xmlns:w10="urn:schemas-microsoft-com:office:word" xmlns:w="http://schemas.openxmlformats.org/wordprocessingml/2006/main" xmlns:w14="http://schemas.microsoft.com/office/word/2010/wordml" xmlns:w15="http://schemas.microsoft.com/office/word/2012/wordml" xmlns:w16cex="http://schemas.microsoft.com/office/word/2018/wordml/cex" xmlns:w16cid="http://schemas.microsoft.com/office/word/2016/wordml/cid" xmlns:w16="http://schemas.microsoft.com/office/word/2018/wordml" xmlns:w16du="http://schemas.microsoft.com/office/word/2023/wordml/word16du" xmlns:w16sdtdh="http://schemas.microsoft.com/office/word/2020/wordml/sdtdatahash" xmlns:w16se="http://schemas.microsoft.com/office/word/2015/wordml/symex" xmlns:wpg="http://schemas.microsoft.com/office/word/2010/wordprocessingGroup" xmlns:wpi="http://schemas.microsoft.com/office/word/2010/wordprocessingInk" xmlns:wne="http://schemas.microsoft.com/office/word/2006/wordml" xmlns:wps="http://schemas.microsoft.com/office/word/2010/wordprocessingShape" mc:Ignorable="w14 w15 w16se w16cid w16 w16cex w16sdtdh wp14">
+<w15:people xmlns:wpc="http://schemas.microsoft.com/office/word/2010/wordprocessingCanvas" xmlns:cx="http://schemas.microsoft.com/office/drawing/2014/chartex" xmlns:cx1="http://schemas.microsoft.com/office/drawing/2015/9/8/chartex" xmlns:cx2="http://schemas.microsoft.com/office/drawing/2015/10/21/chartex" xmlns:cx3="http://schemas.microsoft.com/office/drawing/2016/5/9/chartex" xmlns:cx4="http://schemas.microsoft.com/office/drawing/2016/5/10/chartex" xmlns:cx5="http://schemas.microsoft.com/office/drawing/2016/5/11/chartex" xmlns:cx6="http://schemas.microsoft.com/office/drawing/2016/5/12/chartex" xmlns:cx7="http://schemas.microsoft.com/office/drawing/2016/5/13/chartex" xmlns:cx8="http://schemas.microsoft.com/office/drawing/2016/5/14/chartex" xmlns:mc="http://schemas.openxmlformats.org/markup-compatibility/2006" xmlns:aink="http://schemas.microsoft.com/office/drawing/2016/ink" xmlns:am3d="http://schemas.microsoft.com/office/drawing/2017/model3d" xmlns:o="urn:schemas-microsoft-com:office:office" xmlns:oel="http://schemas.microsoft.com/office/2019/extlst" xmlns:r="http://schemas.openxmlformats.org/officeDocument/2006/relationships" xmlns:m="http://schemas.openxmlformats.org/officeDocument/2006/math" xmlns:v="urn:schemas-microsoft-com:vml" xmlns:wp14="http://schemas.microsoft.com/office/word/2010/wordprocessingDrawing" xmlns:wp="http://schemas.openxmlformats.org/drawingml/2006/wordprocessingDrawing" xmlns:w10="urn:schemas-microsoft-com:office:word" xmlns:w="http://schemas.openxmlformats.org/wordprocessingml/2006/main" xmlns:w14="http://schemas.microsoft.com/office/word/2010/wordml" xmlns:w15="http://schemas.microsoft.com/office/word/2012/wordml" xmlns:w16cex="http://schemas.microsoft.com/office/word/2018/wordml/cex" xmlns:w16cid="http://schemas.microsoft.com/office/word/2016/wordml/cid" xmlns:w16="http://schemas.microsoft.com/office/word/2018/wordml" xmlns:w16sdtdh="http://schemas.microsoft.com/office/word/2020/wordml/sdtdatahash" xmlns:w16se="http://schemas.microsoft.com/office/word/2015/wordml/symex" xmlns:wpg="http://schemas.microsoft.com/office/word/2010/wordprocessingGroup" xmlns:wpi="http://schemas.microsoft.com/office/word/2010/wordprocessingInk" xmlns:wne="http://schemas.microsoft.com/office/word/2006/wordml" xmlns:wps="http://schemas.microsoft.com/office/word/2010/wordprocessingShape" mc:Ignorable="w14 w15 w16se w16cid w16 w16cex w16sdtdh wp14">
   <w15:person w15:author="Alemi, Payman@Waterboards">
     <w15:presenceInfo w15:providerId="AD" w15:userId="S::Payman.Alemi@Waterboards.ca.gov::e620a27f-2ddb-47d8-b6f0-c0d86a0a16eb"/>
   </w15:person>
@@ -6542,15 +7193,6 @@
 </file>
 
 <file path=customXml/item1.xml><?xml version="1.0" encoding="utf-8"?>
-<?mso-contentType ?>
-<FormTemplates xmlns="http://schemas.microsoft.com/sharepoint/v3/contenttype/forms">
-  <Display>DocumentLibraryForm</Display>
-  <Edit>DocumentLibraryForm</Edit>
-  <New>DocumentLibraryForm</New>
-</FormTemplates>
-</file>
-
-<file path=customXml/item2.xml><?xml version="1.0" encoding="utf-8"?>
 <ct:contentTypeSchema xmlns:ct="http://schemas.microsoft.com/office/2006/metadata/contentType" xmlns:ma="http://schemas.microsoft.com/office/2006/metadata/properties/metaAttributes" ct:_="" ma:_="" ma:contentTypeName="Document" ma:contentTypeID="0x010100F312EB754F236045A0D3EDD082CC91AE" ma:contentTypeVersion="6" ma:contentTypeDescription="Create a new document." ma:contentTypeScope="" ma:versionID="241ce865d663be13d7e342f59527821d">
   <xsd:schema xmlns:xsd="http://www.w3.org/2001/XMLSchema" xmlns:xs="http://www.w3.org/2001/XMLSchema" xmlns:p="http://schemas.microsoft.com/office/2006/metadata/properties" xmlns:ns2="b2cf8adb-cf25-47fc-8c92-b53f2a7e7f06" xmlns:ns3="851dfaa3-aae8-4c03-b90c-7dd4a6526d0d" targetNamespace="http://schemas.microsoft.com/office/2006/metadata/properties" ma:root="true" ma:fieldsID="3129014a3b2306d1c4ed4239399361fd" ns2:_="" ns3:_="">
     <xsd:import namespace="b2cf8adb-cf25-47fc-8c92-b53f2a7e7f06"/>
@@ -6727,15 +7369,16 @@
 </ct:contentTypeSchema>
 </file>
 
-<file path=customXml/itemProps1.xml><?xml version="1.0" encoding="utf-8"?>
-<ds:datastoreItem xmlns:ds="http://schemas.openxmlformats.org/officeDocument/2006/customXml" ds:itemID="{CD4BB3B6-278B-4D84-94A7-35D963E0DDEC}">
-  <ds:schemaRefs>
-    <ds:schemaRef ds:uri="http://schemas.microsoft.com/sharepoint/v3/contenttype/forms"/>
-  </ds:schemaRefs>
-</ds:datastoreItem>
+<file path=customXml/item2.xml><?xml version="1.0" encoding="utf-8"?>
+<?mso-contentType ?>
+<FormTemplates xmlns="http://schemas.microsoft.com/sharepoint/v3/contenttype/forms">
+  <Display>DocumentLibraryForm</Display>
+  <Edit>DocumentLibraryForm</Edit>
+  <New>DocumentLibraryForm</New>
+</FormTemplates>
 </file>
 
-<file path=customXml/itemProps2.xml><?xml version="1.0" encoding="utf-8"?>
+<file path=customXml/itemProps1.xml><?xml version="1.0" encoding="utf-8"?>
 <ds:datastoreItem xmlns:ds="http://schemas.openxmlformats.org/officeDocument/2006/customXml" ds:itemID="{90A074C5-3F52-40AF-9E67-3A20A62A6316}">
   <ds:schemaRefs>
     <ds:schemaRef ds:uri="http://schemas.microsoft.com/office/2006/metadata/contentType"/>
@@ -6752,4 +7395,12 @@
     <ds:schemaRef ds:uri="http://schemas.microsoft.com/internal/obd"/>
   </ds:schemaRefs>
 </ds:datastoreItem>
+</file>
+
+<file path=customXml/itemProps2.xml><?xml version="1.0" encoding="utf-8"?>
+<ds:datastoreItem xmlns:ds="http://schemas.openxmlformats.org/officeDocument/2006/customXml" ds:itemID="{CD4BB3B6-278B-4D84-94A7-35D963E0DDEC}">
+  <ds:schemaRefs>
+    <ds:schemaRef ds:uri="http://schemas.microsoft.com/sharepoint/v3/contenttype/forms"/>
+  </ds:schemaRefs>
+</ds:datastoreItem>
 </file>
</xml_diff>